<commit_message>
- Supprimé quelques problèmes résolus de la liste des problèmes à résoudre.
git-svn-id: https://svn.opac.ch/svn/cr/branches/vs2010.1@18950 787ff09c-d2b5-7842-b444-8dd0a418631d
</commit_message>
<xml_diff>
--- a/Epsitec.Cresus/External/Documentation/WebCore/WebCore documentation.docx
+++ b/Epsitec.Cresus/External/Documentation/WebCore/WebCore documentation.docx
@@ -1,16 +1,14 @@
 
 <file path=word/document.xml><?xml version="1.0" encoding="utf-8"?>
-<w:document xmlns:ve="http://schemas.openxmlformats.org/markup-compatibility/2006" xmlns:o="urn:schemas-microsoft-com:office:office" xmlns:r="http://schemas.openxmlformats.org/officeDocument/2006/relationships" xmlns:m="http://schemas.openxmlformats.org/officeDocument/2006/math" xmlns:v="urn:schemas-microsoft-com:vml" xmlns:wp="http://schemas.openxmlformats.org/drawingml/2006/wordprocessingDrawing" xmlns:w10="urn:schemas-microsoft-com:office:word" xmlns:w="http://schemas.openxmlformats.org/wordprocessingml/2006/main" xmlns:wne="http://schemas.microsoft.com/office/word/2006/wordml">
+<w:document xmlns:wpc="http://schemas.microsoft.com/office/word/2010/wordprocessingCanvas" xmlns:mc="http://schemas.openxmlformats.org/markup-compatibility/2006" xmlns:o="urn:schemas-microsoft-com:office:office" xmlns:r="http://schemas.openxmlformats.org/officeDocument/2006/relationships" xmlns:m="http://schemas.openxmlformats.org/officeDocument/2006/math" xmlns:v="urn:schemas-microsoft-com:vml" xmlns:wp14="http://schemas.microsoft.com/office/word/2010/wordprocessingDrawing" xmlns:wp="http://schemas.openxmlformats.org/drawingml/2006/wordprocessingDrawing" xmlns:w10="urn:schemas-microsoft-com:office:word" xmlns:w="http://schemas.openxmlformats.org/wordprocessingml/2006/main" xmlns:w14="http://schemas.microsoft.com/office/word/2010/wordml" xmlns:wpg="http://schemas.microsoft.com/office/word/2010/wordprocessingGroup" xmlns:wpi="http://schemas.microsoft.com/office/word/2010/wordprocessingInk" xmlns:wne="http://schemas.microsoft.com/office/word/2006/wordml" xmlns:wps="http://schemas.microsoft.com/office/word/2010/wordprocessingShape" mc:Ignorable="w14 wp14">
   <w:body>
     <w:p>
       <w:pPr>
-        <w:pStyle w:val="Titre"/>
+        <w:pStyle w:val="Title"/>
       </w:pPr>
       <w:r>
         <w:t xml:space="preserve">Crésus </w:t>
       </w:r>
-      <w:bookmarkStart w:id="0" w:name="_GoBack"/>
-      <w:bookmarkEnd w:id="0"/>
       <w:proofErr w:type="spellStart"/>
       <w:r>
         <w:t>WebCore</w:t>
@@ -42,7 +40,7 @@
       <w:sdtContent>
         <w:p>
           <w:pPr>
-            <w:pStyle w:val="En-ttedetabledesmatires"/>
+            <w:pStyle w:val="TOCHeading"/>
           </w:pPr>
           <w:r>
             <w:t xml:space="preserve">Table </w:t>
@@ -58,7 +56,7 @@
         </w:p>
         <w:p>
           <w:pPr>
-            <w:pStyle w:val="TM1"/>
+            <w:pStyle w:val="TOC1"/>
             <w:tabs>
               <w:tab w:val="left" w:pos="440"/>
               <w:tab w:val="right" w:leader="dot" w:pos="9060"/>
@@ -81,7 +79,7 @@
           <w:hyperlink w:anchor="_Toc302130983" w:history="1">
             <w:r>
               <w:rPr>
-                <w:rStyle w:val="Lienhypertexte"/>
+                <w:rStyle w:val="Hyperlink"/>
                 <w:noProof/>
               </w:rPr>
               <w:t>1</w:t>
@@ -96,7 +94,7 @@
             </w:r>
             <w:r>
               <w:rPr>
-                <w:rStyle w:val="Lienhypertexte"/>
+                <w:rStyle w:val="Hyperlink"/>
                 <w:noProof/>
               </w:rPr>
               <w:t>Infrastructure générale</w:t>
@@ -153,7 +151,7 @@
         </w:p>
         <w:p>
           <w:pPr>
-            <w:pStyle w:val="TM2"/>
+            <w:pStyle w:val="TOC2"/>
             <w:tabs>
               <w:tab w:val="left" w:pos="880"/>
               <w:tab w:val="right" w:leader="dot" w:pos="9060"/>
@@ -167,7 +165,7 @@
           <w:hyperlink w:anchor="_Toc302130984" w:history="1">
             <w:r>
               <w:rPr>
-                <w:rStyle w:val="Lienhypertexte"/>
+                <w:rStyle w:val="Hyperlink"/>
                 <w:noProof/>
               </w:rPr>
               <w:t>1.1</w:t>
@@ -182,7 +180,7 @@
             </w:r>
             <w:r>
               <w:rPr>
-                <w:rStyle w:val="Lienhypertexte"/>
+                <w:rStyle w:val="Hyperlink"/>
                 <w:noProof/>
               </w:rPr>
               <w:t>Client</w:t>
@@ -239,7 +237,7 @@
         </w:p>
         <w:p>
           <w:pPr>
-            <w:pStyle w:val="TM2"/>
+            <w:pStyle w:val="TOC2"/>
             <w:tabs>
               <w:tab w:val="left" w:pos="880"/>
               <w:tab w:val="right" w:leader="dot" w:pos="9060"/>
@@ -253,7 +251,7 @@
           <w:hyperlink w:anchor="_Toc302130985" w:history="1">
             <w:r>
               <w:rPr>
-                <w:rStyle w:val="Lienhypertexte"/>
+                <w:rStyle w:val="Hyperlink"/>
                 <w:noProof/>
               </w:rPr>
               <w:t>1.2</w:t>
@@ -268,7 +266,7 @@
             </w:r>
             <w:r>
               <w:rPr>
-                <w:rStyle w:val="Lienhypertexte"/>
+                <w:rStyle w:val="Hyperlink"/>
                 <w:noProof/>
               </w:rPr>
               <w:t>Serveur web</w:t>
@@ -325,7 +323,7 @@
         </w:p>
         <w:p>
           <w:pPr>
-            <w:pStyle w:val="TM2"/>
+            <w:pStyle w:val="TOC2"/>
             <w:tabs>
               <w:tab w:val="left" w:pos="880"/>
               <w:tab w:val="right" w:leader="dot" w:pos="9060"/>
@@ -339,7 +337,7 @@
           <w:hyperlink w:anchor="_Toc302130986" w:history="1">
             <w:r>
               <w:rPr>
-                <w:rStyle w:val="Lienhypertexte"/>
+                <w:rStyle w:val="Hyperlink"/>
                 <w:noProof/>
               </w:rPr>
               <w:t>1.3</w:t>
@@ -354,7 +352,7 @@
             </w:r>
             <w:r>
               <w:rPr>
-                <w:rStyle w:val="Lienhypertexte"/>
+                <w:rStyle w:val="Hyperlink"/>
                 <w:noProof/>
               </w:rPr>
               <w:t>Serveur Core</w:t>
@@ -411,7 +409,7 @@
         </w:p>
         <w:p>
           <w:pPr>
-            <w:pStyle w:val="TM1"/>
+            <w:pStyle w:val="TOC1"/>
             <w:tabs>
               <w:tab w:val="left" w:pos="440"/>
               <w:tab w:val="right" w:leader="dot" w:pos="9060"/>
@@ -425,7 +423,7 @@
           <w:hyperlink w:anchor="_Toc302130987" w:history="1">
             <w:r>
               <w:rPr>
-                <w:rStyle w:val="Lienhypertexte"/>
+                <w:rStyle w:val="Hyperlink"/>
                 <w:noProof/>
               </w:rPr>
               <w:t>2</w:t>
@@ -440,7 +438,7 @@
             </w:r>
             <w:r>
               <w:rPr>
-                <w:rStyle w:val="Lienhypertexte"/>
+                <w:rStyle w:val="Hyperlink"/>
                 <w:noProof/>
               </w:rPr>
               <w:t>Client</w:t>
@@ -497,7 +495,7 @@
         </w:p>
         <w:p>
           <w:pPr>
-            <w:pStyle w:val="TM2"/>
+            <w:pStyle w:val="TOC2"/>
             <w:tabs>
               <w:tab w:val="left" w:pos="880"/>
               <w:tab w:val="right" w:leader="dot" w:pos="9060"/>
@@ -511,7 +509,7 @@
           <w:hyperlink w:anchor="_Toc302130988" w:history="1">
             <w:r>
               <w:rPr>
-                <w:rStyle w:val="Lienhypertexte"/>
+                <w:rStyle w:val="Hyperlink"/>
                 <w:noProof/>
               </w:rPr>
               <w:t>2.1</w:t>
@@ -526,7 +524,7 @@
             </w:r>
             <w:r>
               <w:rPr>
-                <w:rStyle w:val="Lienhypertexte"/>
+                <w:rStyle w:val="Hyperlink"/>
                 <w:noProof/>
               </w:rPr>
               <w:t>Javascript</w:t>
@@ -583,7 +581,7 @@
         </w:p>
         <w:p>
           <w:pPr>
-            <w:pStyle w:val="TM3"/>
+            <w:pStyle w:val="TOC3"/>
             <w:tabs>
               <w:tab w:val="left" w:pos="1100"/>
               <w:tab w:val="right" w:leader="dot" w:pos="9060"/>
@@ -597,7 +595,7 @@
           <w:hyperlink w:anchor="_Toc302130989" w:history="1">
             <w:r>
               <w:rPr>
-                <w:rStyle w:val="Lienhypertexte"/>
+                <w:rStyle w:val="Hyperlink"/>
                 <w:noProof/>
               </w:rPr>
               <w:t>2.1.1</w:t>
@@ -612,7 +610,7 @@
             </w:r>
             <w:r>
               <w:rPr>
-                <w:rStyle w:val="Lienhypertexte"/>
+                <w:rStyle w:val="Hyperlink"/>
                 <w:noProof/>
               </w:rPr>
               <w:t>app.js</w:t>
@@ -669,7 +667,7 @@
         </w:p>
         <w:p>
           <w:pPr>
-            <w:pStyle w:val="TM3"/>
+            <w:pStyle w:val="TOC3"/>
             <w:tabs>
               <w:tab w:val="left" w:pos="1100"/>
               <w:tab w:val="right" w:leader="dot" w:pos="9060"/>
@@ -683,7 +681,7 @@
           <w:hyperlink w:anchor="_Toc302130990" w:history="1">
             <w:r>
               <w:rPr>
-                <w:rStyle w:val="Lienhypertexte"/>
+                <w:rStyle w:val="Hyperlink"/>
                 <w:i/>
                 <w:noProof/>
               </w:rPr>
@@ -699,14 +697,14 @@
             </w:r>
             <w:r>
               <w:rPr>
-                <w:rStyle w:val="Lienhypertexte"/>
+                <w:rStyle w:val="Hyperlink"/>
                 <w:noProof/>
               </w:rPr>
               <w:t xml:space="preserve">Dossier </w:t>
             </w:r>
             <w:r>
               <w:rPr>
-                <w:rStyle w:val="Lienhypertexte"/>
+                <w:rStyle w:val="Hyperlink"/>
                 <w:i/>
                 <w:noProof/>
               </w:rPr>
@@ -764,7 +762,7 @@
         </w:p>
         <w:p>
           <w:pPr>
-            <w:pStyle w:val="TM2"/>
+            <w:pStyle w:val="TOC2"/>
             <w:tabs>
               <w:tab w:val="left" w:pos="880"/>
               <w:tab w:val="right" w:leader="dot" w:pos="9060"/>
@@ -778,7 +776,7 @@
           <w:hyperlink w:anchor="_Toc302130991" w:history="1">
             <w:r>
               <w:rPr>
-                <w:rStyle w:val="Lienhypertexte"/>
+                <w:rStyle w:val="Hyperlink"/>
                 <w:noProof/>
               </w:rPr>
               <w:t>2.2</w:t>
@@ -793,7 +791,7 @@
             </w:r>
             <w:r>
               <w:rPr>
-                <w:rStyle w:val="Lienhypertexte"/>
+                <w:rStyle w:val="Hyperlink"/>
                 <w:noProof/>
               </w:rPr>
               <w:t>CSS</w:t>
@@ -850,7 +848,7 @@
         </w:p>
         <w:p>
           <w:pPr>
-            <w:pStyle w:val="TM1"/>
+            <w:pStyle w:val="TOC1"/>
             <w:tabs>
               <w:tab w:val="left" w:pos="440"/>
               <w:tab w:val="right" w:leader="dot" w:pos="9060"/>
@@ -864,7 +862,7 @@
           <w:hyperlink w:anchor="_Toc302130992" w:history="1">
             <w:r>
               <w:rPr>
-                <w:rStyle w:val="Lienhypertexte"/>
+                <w:rStyle w:val="Hyperlink"/>
                 <w:noProof/>
               </w:rPr>
               <w:t>3</w:t>
@@ -879,7 +877,7 @@
             </w:r>
             <w:r>
               <w:rPr>
-                <w:rStyle w:val="Lienhypertexte"/>
+                <w:rStyle w:val="Hyperlink"/>
                 <w:noProof/>
               </w:rPr>
               <w:t>Serveur Web</w:t>
@@ -936,7 +934,7 @@
         </w:p>
         <w:p>
           <w:pPr>
-            <w:pStyle w:val="TM2"/>
+            <w:pStyle w:val="TOC2"/>
             <w:tabs>
               <w:tab w:val="left" w:pos="880"/>
               <w:tab w:val="right" w:leader="dot" w:pos="9060"/>
@@ -950,7 +948,7 @@
           <w:hyperlink w:anchor="_Toc302130993" w:history="1">
             <w:r>
               <w:rPr>
-                <w:rStyle w:val="Lienhypertexte"/>
+                <w:rStyle w:val="Hyperlink"/>
                 <w:noProof/>
               </w:rPr>
               <w:t>3.1</w:t>
@@ -965,7 +963,7 @@
             </w:r>
             <w:r>
               <w:rPr>
-                <w:rStyle w:val="Lienhypertexte"/>
+                <w:rStyle w:val="Hyperlink"/>
                 <w:noProof/>
               </w:rPr>
               <w:t>Proxy PHP</w:t>
@@ -1022,7 +1020,7 @@
         </w:p>
         <w:p>
           <w:pPr>
-            <w:pStyle w:val="TM1"/>
+            <w:pStyle w:val="TOC1"/>
             <w:tabs>
               <w:tab w:val="left" w:pos="440"/>
               <w:tab w:val="right" w:leader="dot" w:pos="9060"/>
@@ -1036,7 +1034,7 @@
           <w:hyperlink w:anchor="_Toc302130994" w:history="1">
             <w:r>
               <w:rPr>
-                <w:rStyle w:val="Lienhypertexte"/>
+                <w:rStyle w:val="Hyperlink"/>
                 <w:noProof/>
               </w:rPr>
               <w:t>4</w:t>
@@ -1051,7 +1049,7 @@
             </w:r>
             <w:r>
               <w:rPr>
-                <w:rStyle w:val="Lienhypertexte"/>
+                <w:rStyle w:val="Hyperlink"/>
                 <w:noProof/>
               </w:rPr>
               <w:t>Serveur Core</w:t>
@@ -1108,7 +1106,7 @@
         </w:p>
         <w:p>
           <w:pPr>
-            <w:pStyle w:val="TM2"/>
+            <w:pStyle w:val="TOC2"/>
             <w:tabs>
               <w:tab w:val="left" w:pos="880"/>
               <w:tab w:val="right" w:leader="dot" w:pos="9060"/>
@@ -1122,7 +1120,7 @@
           <w:hyperlink w:anchor="_Toc302130995" w:history="1">
             <w:r>
               <w:rPr>
-                <w:rStyle w:val="Lienhypertexte"/>
+                <w:rStyle w:val="Hyperlink"/>
                 <w:noProof/>
               </w:rPr>
               <w:t>4.1</w:t>
@@ -1137,7 +1135,7 @@
             </w:r>
             <w:r>
               <w:rPr>
-                <w:rStyle w:val="Lienhypertexte"/>
+                <w:rStyle w:val="Hyperlink"/>
                 <w:noProof/>
               </w:rPr>
               <w:t>IconsBuilder</w:t>
@@ -1194,7 +1192,7 @@
         </w:p>
         <w:p>
           <w:pPr>
-            <w:pStyle w:val="TM2"/>
+            <w:pStyle w:val="TOC2"/>
             <w:tabs>
               <w:tab w:val="left" w:pos="880"/>
               <w:tab w:val="right" w:leader="dot" w:pos="9060"/>
@@ -1208,7 +1206,7 @@
           <w:hyperlink w:anchor="_Toc302130996" w:history="1">
             <w:r>
               <w:rPr>
-                <w:rStyle w:val="Lienhypertexte"/>
+                <w:rStyle w:val="Hyperlink"/>
                 <w:noProof/>
               </w:rPr>
               <w:t>4.2</w:t>
@@ -1223,7 +1221,7 @@
             </w:r>
             <w:r>
               <w:rPr>
-                <w:rStyle w:val="Lienhypertexte"/>
+                <w:rStyle w:val="Hyperlink"/>
                 <w:noProof/>
               </w:rPr>
               <w:t>PanelBuilder</w:t>
@@ -1280,7 +1278,7 @@
         </w:p>
         <w:p>
           <w:pPr>
-            <w:pStyle w:val="TM2"/>
+            <w:pStyle w:val="TOC2"/>
             <w:tabs>
               <w:tab w:val="left" w:pos="880"/>
               <w:tab w:val="right" w:leader="dot" w:pos="9060"/>
@@ -1294,7 +1292,7 @@
           <w:hyperlink w:anchor="_Toc302130997" w:history="1">
             <w:r>
               <w:rPr>
-                <w:rStyle w:val="Lienhypertexte"/>
+                <w:rStyle w:val="Hyperlink"/>
                 <w:noProof/>
               </w:rPr>
               <w:t>4.3</w:t>
@@ -1309,7 +1307,7 @@
             </w:r>
             <w:r>
               <w:rPr>
-                <w:rStyle w:val="Lienhypertexte"/>
+                <w:rStyle w:val="Hyperlink"/>
                 <w:noProof/>
               </w:rPr>
               <w:t>CoreSession</w:t>
@@ -1366,7 +1364,7 @@
         </w:p>
         <w:p>
           <w:pPr>
-            <w:pStyle w:val="TM2"/>
+            <w:pStyle w:val="TOC2"/>
             <w:tabs>
               <w:tab w:val="left" w:pos="880"/>
               <w:tab w:val="right" w:leader="dot" w:pos="9060"/>
@@ -1380,7 +1378,7 @@
           <w:hyperlink w:anchor="_Toc302130998" w:history="1">
             <w:r>
               <w:rPr>
-                <w:rStyle w:val="Lienhypertexte"/>
+                <w:rStyle w:val="Hyperlink"/>
                 <w:noProof/>
               </w:rPr>
               <w:t>4.4</w:t>
@@ -1395,7 +1393,7 @@
             </w:r>
             <w:r>
               <w:rPr>
-                <w:rStyle w:val="Lienhypertexte"/>
+                <w:rStyle w:val="Hyperlink"/>
                 <w:noProof/>
               </w:rPr>
               <w:t>Nancy</w:t>
@@ -1452,7 +1450,7 @@
         </w:p>
         <w:p>
           <w:pPr>
-            <w:pStyle w:val="TM3"/>
+            <w:pStyle w:val="TOC3"/>
             <w:tabs>
               <w:tab w:val="left" w:pos="1100"/>
               <w:tab w:val="right" w:leader="dot" w:pos="9060"/>
@@ -1466,7 +1464,7 @@
           <w:hyperlink w:anchor="_Toc302130999" w:history="1">
             <w:r>
               <w:rPr>
-                <w:rStyle w:val="Lienhypertexte"/>
+                <w:rStyle w:val="Hyperlink"/>
                 <w:noProof/>
               </w:rPr>
               <w:t>4.4.1</w:t>
@@ -1481,7 +1479,7 @@
             </w:r>
             <w:r>
               <w:rPr>
-                <w:rStyle w:val="Lienhypertexte"/>
+                <w:rStyle w:val="Hyperlink"/>
                 <w:noProof/>
               </w:rPr>
               <w:t>CoreModule</w:t>
@@ -1538,7 +1536,7 @@
         </w:p>
         <w:p>
           <w:pPr>
-            <w:pStyle w:val="TM1"/>
+            <w:pStyle w:val="TOC1"/>
             <w:tabs>
               <w:tab w:val="left" w:pos="440"/>
               <w:tab w:val="right" w:leader="dot" w:pos="9060"/>
@@ -1552,7 +1550,7 @@
           <w:hyperlink w:anchor="_Toc302131000" w:history="1">
             <w:r>
               <w:rPr>
-                <w:rStyle w:val="Lienhypertexte"/>
+                <w:rStyle w:val="Hyperlink"/>
                 <w:noProof/>
               </w:rPr>
               <w:t>5</w:t>
@@ -1567,7 +1565,7 @@
             </w:r>
             <w:r>
               <w:rPr>
-                <w:rStyle w:val="Lienhypertexte"/>
+                <w:rStyle w:val="Hyperlink"/>
                 <w:noProof/>
               </w:rPr>
               <w:t>Problèmes connus</w:t>
@@ -1624,7 +1622,7 @@
         </w:p>
         <w:p>
           <w:pPr>
-            <w:pStyle w:val="TM2"/>
+            <w:pStyle w:val="TOC2"/>
             <w:tabs>
               <w:tab w:val="left" w:pos="880"/>
               <w:tab w:val="right" w:leader="dot" w:pos="9060"/>
@@ -1638,7 +1636,7 @@
           <w:hyperlink w:anchor="_Toc302131001" w:history="1">
             <w:r>
               <w:rPr>
-                <w:rStyle w:val="Lienhypertexte"/>
+                <w:rStyle w:val="Hyperlink"/>
                 <w:noProof/>
               </w:rPr>
               <w:t>5.1</w:t>
@@ -1653,7 +1651,7 @@
             </w:r>
             <w:r>
               <w:rPr>
-                <w:rStyle w:val="Lienhypertexte"/>
+                <w:rStyle w:val="Hyperlink"/>
                 <w:noProof/>
               </w:rPr>
               <w:t>Emptysummary pas recréée</w:t>
@@ -1710,7 +1708,7 @@
         </w:p>
         <w:p>
           <w:pPr>
-            <w:pStyle w:val="TM2"/>
+            <w:pStyle w:val="TOC2"/>
             <w:tabs>
               <w:tab w:val="left" w:pos="880"/>
               <w:tab w:val="right" w:leader="dot" w:pos="9060"/>
@@ -1724,7 +1722,7 @@
           <w:hyperlink w:anchor="_Toc302131002" w:history="1">
             <w:r>
               <w:rPr>
-                <w:rStyle w:val="Lienhypertexte"/>
+                <w:rStyle w:val="Hyperlink"/>
                 <w:noProof/>
               </w:rPr>
               <w:t>5.2</w:t>
@@ -1739,7 +1737,7 @@
             </w:r>
             <w:r>
               <w:rPr>
-                <w:rStyle w:val="Lienhypertexte"/>
+                <w:rStyle w:val="Hyperlink"/>
                 <w:noProof/>
               </w:rPr>
               <w:t>Commentaire pas affiché correctement</w:t>
@@ -1796,7 +1794,7 @@
         </w:p>
         <w:p>
           <w:pPr>
-            <w:pStyle w:val="TM2"/>
+            <w:pStyle w:val="TOC2"/>
             <w:tabs>
               <w:tab w:val="left" w:pos="880"/>
               <w:tab w:val="right" w:leader="dot" w:pos="9060"/>
@@ -1810,7 +1808,7 @@
           <w:hyperlink w:anchor="_Toc302131003" w:history="1">
             <w:r>
               <w:rPr>
-                <w:rStyle w:val="Lienhypertexte"/>
+                <w:rStyle w:val="Hyperlink"/>
                 <w:noProof/>
               </w:rPr>
               <w:t>5.3</w:t>
@@ -1825,7 +1823,7 @@
             </w:r>
             <w:r>
               <w:rPr>
-                <w:rStyle w:val="Lienhypertexte"/>
+                <w:rStyle w:val="Hyperlink"/>
                 <w:noProof/>
               </w:rPr>
               <w:t>Propriété Template mal gérée</w:t>
@@ -1882,7 +1880,7 @@
         </w:p>
         <w:p>
           <w:pPr>
-            <w:pStyle w:val="TM2"/>
+            <w:pStyle w:val="TOC2"/>
             <w:tabs>
               <w:tab w:val="left" w:pos="880"/>
               <w:tab w:val="right" w:leader="dot" w:pos="9060"/>
@@ -1896,7 +1894,7 @@
           <w:hyperlink w:anchor="_Toc302131004" w:history="1">
             <w:r>
               <w:rPr>
-                <w:rStyle w:val="Lienhypertexte"/>
+                <w:rStyle w:val="Hyperlink"/>
                 <w:noProof/>
               </w:rPr>
               <w:t>5.4</w:t>
@@ -1911,7 +1909,7 @@
             </w:r>
             <w:r>
               <w:rPr>
-                <w:rStyle w:val="Lienhypertexte"/>
+                <w:rStyle w:val="Hyperlink"/>
                 <w:noProof/>
               </w:rPr>
               <w:t>Sessions Core non supprimées</w:t>
@@ -1968,7 +1966,7 @@
         </w:p>
         <w:p>
           <w:pPr>
-            <w:pStyle w:val="TM2"/>
+            <w:pStyle w:val="TOC2"/>
             <w:tabs>
               <w:tab w:val="left" w:pos="880"/>
               <w:tab w:val="right" w:leader="dot" w:pos="9060"/>
@@ -1982,7 +1980,7 @@
           <w:hyperlink w:anchor="_Toc302131005" w:history="1">
             <w:r>
               <w:rPr>
-                <w:rStyle w:val="Lienhypertexte"/>
+                <w:rStyle w:val="Hyperlink"/>
                 <w:noProof/>
               </w:rPr>
               <w:t>5.5</w:t>
@@ -1997,7 +1995,7 @@
             </w:r>
             <w:r>
               <w:rPr>
-                <w:rStyle w:val="Lienhypertexte"/>
+                <w:rStyle w:val="Hyperlink"/>
                 <w:noProof/>
               </w:rPr>
               <w:t>Modification d’entités « on the fly »</w:t>
@@ -2054,7 +2052,7 @@
         </w:p>
         <w:p>
           <w:pPr>
-            <w:pStyle w:val="TM2"/>
+            <w:pStyle w:val="TOC2"/>
             <w:tabs>
               <w:tab w:val="left" w:pos="880"/>
               <w:tab w:val="right" w:leader="dot" w:pos="9060"/>
@@ -2068,7 +2066,7 @@
           <w:hyperlink w:anchor="_Toc302131006" w:history="1">
             <w:r>
               <w:rPr>
-                <w:rStyle w:val="Lienhypertexte"/>
+                <w:rStyle w:val="Hyperlink"/>
                 <w:noProof/>
               </w:rPr>
               <w:t>5.6</w:t>
@@ -2083,7 +2081,7 @@
             </w:r>
             <w:r>
               <w:rPr>
-                <w:rStyle w:val="Lienhypertexte"/>
+                <w:rStyle w:val="Hyperlink"/>
                 <w:noProof/>
               </w:rPr>
               <w:t>Les collections sont envoyées directement</w:t>
@@ -2140,7 +2138,7 @@
         </w:p>
         <w:p>
           <w:pPr>
-            <w:pStyle w:val="TM2"/>
+            <w:pStyle w:val="TOC2"/>
             <w:tabs>
               <w:tab w:val="left" w:pos="880"/>
               <w:tab w:val="right" w:leader="dot" w:pos="9060"/>
@@ -2154,7 +2152,7 @@
           <w:hyperlink w:anchor="_Toc302131007" w:history="1">
             <w:r>
               <w:rPr>
-                <w:rStyle w:val="Lienhypertexte"/>
+                <w:rStyle w:val="Hyperlink"/>
                 <w:noProof/>
               </w:rPr>
               <w:t>5.7</w:t>
@@ -2169,7 +2167,7 @@
             </w:r>
             <w:r>
               <w:rPr>
-                <w:rStyle w:val="Lienhypertexte"/>
+                <w:rStyle w:val="Hyperlink"/>
                 <w:noProof/>
               </w:rPr>
               <w:t>Entités pas synchronisées</w:t>
@@ -2226,7 +2224,7 @@
         </w:p>
         <w:p>
           <w:pPr>
-            <w:pStyle w:val="TM2"/>
+            <w:pStyle w:val="TOC2"/>
             <w:tabs>
               <w:tab w:val="left" w:pos="880"/>
               <w:tab w:val="right" w:leader="dot" w:pos="9060"/>
@@ -2240,7 +2238,7 @@
           <w:hyperlink w:anchor="_Toc302131008" w:history="1">
             <w:r>
               <w:rPr>
-                <w:rStyle w:val="Lienhypertexte"/>
+                <w:rStyle w:val="Hyperlink"/>
                 <w:noProof/>
               </w:rPr>
               <w:t>5.8</w:t>
@@ -2255,7 +2253,7 @@
             </w:r>
             <w:r>
               <w:rPr>
-                <w:rStyle w:val="Lienhypertexte"/>
+                <w:rStyle w:val="Hyperlink"/>
                 <w:noProof/>
               </w:rPr>
               <w:t>Serveur avec un seul thread</w:t>
@@ -2312,7 +2310,7 @@
         </w:p>
         <w:p>
           <w:pPr>
-            <w:pStyle w:val="TM2"/>
+            <w:pStyle w:val="TOC2"/>
             <w:tabs>
               <w:tab w:val="left" w:pos="880"/>
               <w:tab w:val="right" w:leader="dot" w:pos="9060"/>
@@ -2326,7 +2324,7 @@
           <w:hyperlink w:anchor="_Toc302131009" w:history="1">
             <w:r>
               <w:rPr>
-                <w:rStyle w:val="Lienhypertexte"/>
+                <w:rStyle w:val="Hyperlink"/>
                 <w:noProof/>
               </w:rPr>
               <w:t>5.9</w:t>
@@ -2341,7 +2339,7 @@
             </w:r>
             <w:r>
               <w:rPr>
-                <w:rStyle w:val="Lienhypertexte"/>
+                <w:rStyle w:val="Hyperlink"/>
                 <w:noProof/>
               </w:rPr>
               <w:t>Boutons reset/save mal placés</w:t>
@@ -2398,7 +2396,7 @@
         </w:p>
         <w:p>
           <w:pPr>
-            <w:pStyle w:val="TM2"/>
+            <w:pStyle w:val="TOC2"/>
             <w:tabs>
               <w:tab w:val="left" w:pos="880"/>
               <w:tab w:val="right" w:leader="dot" w:pos="9060"/>
@@ -2412,7 +2410,7 @@
           <w:hyperlink w:anchor="_Toc302131010" w:history="1">
             <w:r>
               <w:rPr>
-                <w:rStyle w:val="Lienhypertexte"/>
+                <w:rStyle w:val="Hyperlink"/>
                 <w:noProof/>
               </w:rPr>
               <w:t>5.10</w:t>
@@ -2427,7 +2425,7 @@
             </w:r>
             <w:r>
               <w:rPr>
-                <w:rStyle w:val="Lienhypertexte"/>
+                <w:rStyle w:val="Hyperlink"/>
                 <w:noProof/>
               </w:rPr>
               <w:t>Tri des entités très lent</w:t>
@@ -2484,7 +2482,7 @@
         </w:p>
         <w:p>
           <w:pPr>
-            <w:pStyle w:val="TM2"/>
+            <w:pStyle w:val="TOC2"/>
             <w:tabs>
               <w:tab w:val="left" w:pos="880"/>
               <w:tab w:val="right" w:leader="dot" w:pos="9060"/>
@@ -2498,7 +2496,7 @@
           <w:hyperlink w:anchor="_Toc302131011" w:history="1">
             <w:r>
               <w:rPr>
-                <w:rStyle w:val="Lienhypertexte"/>
+                <w:rStyle w:val="Hyperlink"/>
                 <w:noProof/>
               </w:rPr>
               <w:t>5.11</w:t>
@@ -2513,7 +2511,7 @@
             </w:r>
             <w:r>
               <w:rPr>
-                <w:rStyle w:val="Lienhypertexte"/>
+                <w:rStyle w:val="Hyperlink"/>
                 <w:noProof/>
               </w:rPr>
               <w:t>Base de données pas mise à jour</w:t>
@@ -2570,7 +2568,7 @@
         </w:p>
         <w:p>
           <w:pPr>
-            <w:pStyle w:val="TM2"/>
+            <w:pStyle w:val="TOC2"/>
             <w:tabs>
               <w:tab w:val="left" w:pos="880"/>
               <w:tab w:val="right" w:leader="dot" w:pos="9060"/>
@@ -2584,7 +2582,7 @@
           <w:hyperlink w:anchor="_Toc302131012" w:history="1">
             <w:r>
               <w:rPr>
-                <w:rStyle w:val="Lienhypertexte"/>
+                <w:rStyle w:val="Hyperlink"/>
                 <w:noProof/>
               </w:rPr>
               <w:t>5.12</w:t>
@@ -2599,7 +2597,7 @@
             </w:r>
             <w:r>
               <w:rPr>
-                <w:rStyle w:val="Lienhypertexte"/>
+                <w:rStyle w:val="Hyperlink"/>
                 <w:noProof/>
               </w:rPr>
               <w:t>Création d’entité</w:t>
@@ -2656,7 +2654,7 @@
         </w:p>
         <w:p>
           <w:pPr>
-            <w:pStyle w:val="TM2"/>
+            <w:pStyle w:val="TOC2"/>
             <w:tabs>
               <w:tab w:val="left" w:pos="880"/>
               <w:tab w:val="right" w:leader="dot" w:pos="9060"/>
@@ -2670,7 +2668,7 @@
           <w:hyperlink w:anchor="_Toc302131013" w:history="1">
             <w:r>
               <w:rPr>
-                <w:rStyle w:val="Lienhypertexte"/>
+                <w:rStyle w:val="Hyperlink"/>
                 <w:noProof/>
               </w:rPr>
               <w:t>5.13</w:t>
@@ -2685,7 +2683,7 @@
             </w:r>
             <w:r>
               <w:rPr>
-                <w:rStyle w:val="Lienhypertexte"/>
+                <w:rStyle w:val="Hyperlink"/>
                 <w:noProof/>
               </w:rPr>
               <w:t>Authentification</w:t>
@@ -2742,7 +2740,7 @@
         </w:p>
         <w:p>
           <w:pPr>
-            <w:pStyle w:val="TM2"/>
+            <w:pStyle w:val="TOC2"/>
             <w:tabs>
               <w:tab w:val="left" w:pos="880"/>
               <w:tab w:val="right" w:leader="dot" w:pos="9060"/>
@@ -2756,7 +2754,7 @@
           <w:hyperlink w:anchor="_Toc302131014" w:history="1">
             <w:r>
               <w:rPr>
-                <w:rStyle w:val="Lienhypertexte"/>
+                <w:rStyle w:val="Hyperlink"/>
                 <w:noProof/>
               </w:rPr>
               <w:t>5.14</w:t>
@@ -2771,7 +2769,7 @@
             </w:r>
             <w:r>
               <w:rPr>
-                <w:rStyle w:val="Lienhypertexte"/>
+                <w:rStyle w:val="Hyperlink"/>
                 <w:noProof/>
               </w:rPr>
               <w:t>Langues</w:t>
@@ -2828,7 +2826,7 @@
         </w:p>
         <w:p>
           <w:pPr>
-            <w:pStyle w:val="TM2"/>
+            <w:pStyle w:val="TOC2"/>
             <w:tabs>
               <w:tab w:val="left" w:pos="880"/>
               <w:tab w:val="right" w:leader="dot" w:pos="9060"/>
@@ -2842,7 +2840,7 @@
           <w:hyperlink w:anchor="_Toc302131015" w:history="1">
             <w:r>
               <w:rPr>
-                <w:rStyle w:val="Lienhypertexte"/>
+                <w:rStyle w:val="Hyperlink"/>
                 <w:noProof/>
               </w:rPr>
               <w:t>5.15</w:t>
@@ -2857,7 +2855,7 @@
             </w:r>
             <w:r>
               <w:rPr>
-                <w:rStyle w:val="Lienhypertexte"/>
+                <w:rStyle w:val="Hyperlink"/>
                 <w:noProof/>
               </w:rPr>
               <w:t>Code JavaScript pas minifié ni obfusqué</w:t>
@@ -2914,7 +2912,7 @@
         </w:p>
         <w:p>
           <w:pPr>
-            <w:pStyle w:val="TM1"/>
+            <w:pStyle w:val="TOC1"/>
             <w:tabs>
               <w:tab w:val="left" w:pos="440"/>
               <w:tab w:val="right" w:leader="dot" w:pos="9060"/>
@@ -2928,7 +2926,7 @@
           <w:hyperlink w:anchor="_Toc302131016" w:history="1">
             <w:r>
               <w:rPr>
-                <w:rStyle w:val="Lienhypertexte"/>
+                <w:rStyle w:val="Hyperlink"/>
                 <w:noProof/>
               </w:rPr>
               <w:t>6</w:t>
@@ -2943,7 +2941,7 @@
             </w:r>
             <w:r>
               <w:rPr>
-                <w:rStyle w:val="Lienhypertexte"/>
+                <w:rStyle w:val="Hyperlink"/>
                 <w:noProof/>
               </w:rPr>
               <w:t>Lancement en production</w:t>
@@ -3000,7 +2998,7 @@
         </w:p>
         <w:p>
           <w:pPr>
-            <w:pStyle w:val="TM2"/>
+            <w:pStyle w:val="TOC2"/>
             <w:tabs>
               <w:tab w:val="left" w:pos="880"/>
               <w:tab w:val="right" w:leader="dot" w:pos="9060"/>
@@ -3014,7 +3012,7 @@
           <w:hyperlink w:anchor="_Toc302131017" w:history="1">
             <w:r>
               <w:rPr>
-                <w:rStyle w:val="Lienhypertexte"/>
+                <w:rStyle w:val="Hyperlink"/>
                 <w:noProof/>
               </w:rPr>
               <w:t>6.1</w:t>
@@ -3029,7 +3027,7 @@
             </w:r>
             <w:r>
               <w:rPr>
-                <w:rStyle w:val="Lienhypertexte"/>
+                <w:rStyle w:val="Hyperlink"/>
                 <w:noProof/>
               </w:rPr>
               <w:t>TODO</w:t>
@@ -3086,7 +3084,7 @@
         </w:p>
         <w:p>
           <w:pPr>
-            <w:pStyle w:val="TM2"/>
+            <w:pStyle w:val="TOC2"/>
             <w:tabs>
               <w:tab w:val="left" w:pos="880"/>
               <w:tab w:val="right" w:leader="dot" w:pos="9060"/>
@@ -3100,7 +3098,7 @@
           <w:hyperlink w:anchor="_Toc302131018" w:history="1">
             <w:r>
               <w:rPr>
-                <w:rStyle w:val="Lienhypertexte"/>
+                <w:rStyle w:val="Hyperlink"/>
                 <w:noProof/>
               </w:rPr>
               <w:t>6.2</w:t>
@@ -3115,7 +3113,7 @@
             </w:r>
             <w:r>
               <w:rPr>
-                <w:rStyle w:val="Lienhypertexte"/>
+                <w:rStyle w:val="Hyperlink"/>
                 <w:noProof/>
               </w:rPr>
               <w:t>Client</w:t>
@@ -3172,7 +3170,7 @@
         </w:p>
         <w:p>
           <w:pPr>
-            <w:pStyle w:val="TM2"/>
+            <w:pStyle w:val="TOC2"/>
             <w:tabs>
               <w:tab w:val="left" w:pos="880"/>
               <w:tab w:val="right" w:leader="dot" w:pos="9060"/>
@@ -3186,7 +3184,7 @@
           <w:hyperlink w:anchor="_Toc302131019" w:history="1">
             <w:r>
               <w:rPr>
-                <w:rStyle w:val="Lienhypertexte"/>
+                <w:rStyle w:val="Hyperlink"/>
                 <w:noProof/>
               </w:rPr>
               <w:t>6.3</w:t>
@@ -3201,7 +3199,7 @@
             </w:r>
             <w:r>
               <w:rPr>
-                <w:rStyle w:val="Lienhypertexte"/>
+                <w:rStyle w:val="Hyperlink"/>
                 <w:noProof/>
               </w:rPr>
               <w:t>Serveur web</w:t>
@@ -3258,7 +3256,7 @@
         </w:p>
         <w:p>
           <w:pPr>
-            <w:pStyle w:val="TM2"/>
+            <w:pStyle w:val="TOC2"/>
             <w:tabs>
               <w:tab w:val="left" w:pos="880"/>
               <w:tab w:val="right" w:leader="dot" w:pos="9060"/>
@@ -3272,7 +3270,7 @@
           <w:hyperlink w:anchor="_Toc302131020" w:history="1">
             <w:r>
               <w:rPr>
-                <w:rStyle w:val="Lienhypertexte"/>
+                <w:rStyle w:val="Hyperlink"/>
                 <w:noProof/>
               </w:rPr>
               <w:t>6.4</w:t>
@@ -3287,7 +3285,7 @@
             </w:r>
             <w:r>
               <w:rPr>
-                <w:rStyle w:val="Lienhypertexte"/>
+                <w:rStyle w:val="Hyperlink"/>
                 <w:noProof/>
               </w:rPr>
               <w:t>Server Core</w:t>
@@ -3357,196 +3355,196 @@
     <w:p/>
     <w:p>
       <w:pPr>
-        <w:pStyle w:val="Titre1"/>
-      </w:pPr>
-      <w:bookmarkStart w:id="1" w:name="_Toc302130983"/>
+        <w:pStyle w:val="Heading1"/>
+      </w:pPr>
+      <w:bookmarkStart w:id="0" w:name="_Toc302130983"/>
       <w:r>
         <w:t>Infrastructure</w:t>
       </w:r>
       <w:r>
         <w:t xml:space="preserve"> générale</w:t>
+      </w:r>
+      <w:bookmarkEnd w:id="0"/>
+    </w:p>
+    <w:p>
+      <w:r>
+        <w:t>Nous considérons trois entités</w:t>
+      </w:r>
+      <w:r>
+        <w:t>; l’utilisateur</w:t>
+      </w:r>
+      <w:r>
+        <w:t xml:space="preserve">, le serveur web et le serveur </w:t>
+      </w:r>
+      <w:proofErr w:type="spellStart"/>
+      <w:r>
+        <w:t>Core</w:t>
+      </w:r>
+      <w:proofErr w:type="spellEnd"/>
+      <w:r>
+        <w:t xml:space="preserve">. L’utilisateur </w:t>
+      </w:r>
+      <w:r>
+        <w:t>se sert</w:t>
+      </w:r>
+      <w:r>
+        <w:t xml:space="preserve"> </w:t>
+      </w:r>
+      <w:r>
+        <w:t>d’</w:t>
+      </w:r>
+      <w:r>
+        <w:t xml:space="preserve">un navigateur web pour accéder au serveur web. Le serveur web se connecte au serveur </w:t>
+      </w:r>
+      <w:proofErr w:type="spellStart"/>
+      <w:r>
+        <w:t>Core</w:t>
+      </w:r>
+      <w:proofErr w:type="spellEnd"/>
+      <w:r>
+        <w:t xml:space="preserve"> pour obtenir les informations nécessaires.</w:t>
+      </w:r>
+      <w:r>
+        <w:t xml:space="preserve"> </w:t>
+      </w:r>
+    </w:p>
+    <w:p>
+      <w:r>
+        <w:t>La logique est séparée en deux parties. L’interact</w:t>
+      </w:r>
+      <w:r>
+        <w:t>ion avec l’utilisateur est entiè</w:t>
+      </w:r>
+      <w:r>
+        <w:t>rement gérée par du JavaScript présent sur le serveur web</w:t>
+      </w:r>
+      <w:r>
+        <w:t xml:space="preserve"> et exécuté par le navigateur</w:t>
+      </w:r>
+      <w:r>
+        <w:t xml:space="preserve">. La gestion des entités (ajout, suppression, modification, ...) </w:t>
+      </w:r>
+      <w:r>
+        <w:t>et l’authentification sont déléguées</w:t>
+      </w:r>
+      <w:r>
+        <w:t xml:space="preserve"> au serveur </w:t>
+      </w:r>
+      <w:proofErr w:type="spellStart"/>
+      <w:r>
+        <w:t>Core</w:t>
+      </w:r>
+      <w:proofErr w:type="spellEnd"/>
+      <w:r>
+        <w:t>.</w:t>
+      </w:r>
+    </w:p>
+    <w:p>
+      <w:pPr>
+        <w:pStyle w:val="Heading2"/>
+      </w:pPr>
+      <w:bookmarkStart w:id="1" w:name="_Toc302130984"/>
+      <w:r>
+        <w:t>Client</w:t>
       </w:r>
       <w:bookmarkEnd w:id="1"/>
     </w:p>
     <w:p>
       <w:r>
-        <w:t>Nous considérons trois entités</w:t>
-      </w:r>
-      <w:r>
-        <w:t>; l’utilisateur</w:t>
-      </w:r>
-      <w:r>
-        <w:t xml:space="preserve">, le serveur web et le serveur </w:t>
-      </w:r>
-      <w:proofErr w:type="spellStart"/>
-      <w:r>
-        <w:t>Core</w:t>
-      </w:r>
-      <w:proofErr w:type="spellEnd"/>
-      <w:r>
-        <w:t xml:space="preserve">. L’utilisateur </w:t>
-      </w:r>
-      <w:r>
-        <w:t>se sert</w:t>
-      </w:r>
-      <w:r>
-        <w:t xml:space="preserve"> </w:t>
-      </w:r>
-      <w:r>
-        <w:t>d’</w:t>
-      </w:r>
-      <w:r>
-        <w:t xml:space="preserve">un navigateur web pour accéder au serveur web. Le serveur web se connecte au serveur </w:t>
-      </w:r>
-      <w:proofErr w:type="spellStart"/>
-      <w:r>
-        <w:t>Core</w:t>
-      </w:r>
-      <w:proofErr w:type="spellEnd"/>
-      <w:r>
-        <w:t xml:space="preserve"> pour obtenir les informations nécessaires.</w:t>
-      </w:r>
-      <w:r>
-        <w:t xml:space="preserve"> </w:t>
+        <w:t>Le client n’a besoin que d’un navigateur web. Il accède à une adresse web donnée, se connecte en utilisant les identifiants qu’il connait, et peu</w:t>
+      </w:r>
+      <w:r>
+        <w:t>t</w:t>
+      </w:r>
+      <w:r>
+        <w:t xml:space="preserve"> travailler.</w:t>
       </w:r>
     </w:p>
     <w:p>
-      <w:r>
-        <w:t>La logique est séparée en deux parties. L’interact</w:t>
-      </w:r>
-      <w:r>
-        <w:t>ion avec l’utilisateur est entiè</w:t>
-      </w:r>
-      <w:r>
-        <w:t>rement gérée par du JavaScript présent sur le serveur web</w:t>
-      </w:r>
-      <w:r>
-        <w:t xml:space="preserve"> et exécuté par le navigateur</w:t>
-      </w:r>
-      <w:r>
-        <w:t xml:space="preserve">. La gestion des entités (ajout, suppression, modification, ...) </w:t>
-      </w:r>
-      <w:r>
-        <w:t>et l’authentification sont déléguées</w:t>
-      </w:r>
-      <w:r>
-        <w:t xml:space="preserve"> au serveur </w:t>
-      </w:r>
-      <w:proofErr w:type="spellStart"/>
-      <w:r>
-        <w:t>Core</w:t>
-      </w:r>
-      <w:proofErr w:type="spellEnd"/>
-      <w:r>
-        <w:t>.</w:t>
-      </w:r>
-    </w:p>
-    <w:p>
-      <w:pPr>
-        <w:pStyle w:val="Titre2"/>
-      </w:pPr>
-      <w:bookmarkStart w:id="2" w:name="_Toc302130984"/>
-      <w:r>
-        <w:t>Client</w:t>
+      <w:pPr>
+        <w:pStyle w:val="Heading2"/>
+      </w:pPr>
+      <w:bookmarkStart w:id="2" w:name="_Toc302130985"/>
+      <w:r>
+        <w:t>Serveur web</w:t>
       </w:r>
       <w:bookmarkEnd w:id="2"/>
     </w:p>
     <w:p>
       <w:r>
-        <w:t>Le client n’a besoin que d’un navigateur web. Il accède à une adresse web donnée, se connecte en utilisant les identifiants qu’il connait, et peu</w:t>
-      </w:r>
-      <w:r>
-        <w:t>t</w:t>
-      </w:r>
-      <w:r>
-        <w:t xml:space="preserve"> travailler.</w:t>
+        <w:t>Le serveur web est le point d’entrée pour le client. Le client interagit uniquement avec ce serveur, et n’a pas con</w:t>
+      </w:r>
+      <w:r>
+        <w:t>s</w:t>
+      </w:r>
+      <w:r>
+        <w:t xml:space="preserve">cience du deuxième serveur. </w:t>
       </w:r>
     </w:p>
     <w:p>
-      <w:pPr>
-        <w:pStyle w:val="Titre2"/>
-      </w:pPr>
-      <w:bookmarkStart w:id="3" w:name="_Toc302130985"/>
-      <w:r>
-        <w:t>Serveur web</w:t>
-      </w:r>
-      <w:bookmarkEnd w:id="3"/>
+      <w:r>
+        <w:t>Il fourni les fichiers statiques nécessaire</w:t>
+      </w:r>
+      <w:r>
+        <w:t>s</w:t>
+      </w:r>
+      <w:r>
+        <w:t xml:space="preserve"> au bon fonctionnement du site. Il s’agit de la </w:t>
+      </w:r>
+      <w:proofErr w:type="spellStart"/>
+      <w:r>
+        <w:t>homepage</w:t>
+      </w:r>
+      <w:proofErr w:type="spellEnd"/>
+      <w:r>
+        <w:t xml:space="preserve"> en HTML, des fichiers JavaScript, CSS et des images. </w:t>
+      </w:r>
+      <w:r>
+        <w:t xml:space="preserve">Il gère aussi le cache afin de rendre le site le plus efficace possible. </w:t>
+      </w:r>
     </w:p>
     <w:p>
       <w:r>
-        <w:t>Le serveur web est le point d’entrée pour le client. Le client interagit uniquement avec ce serveur, et n’a pas con</w:t>
-      </w:r>
-      <w:r>
-        <w:t>s</w:t>
-      </w:r>
-      <w:r>
-        <w:t xml:space="preserve">cience du deuxième serveur. </w:t>
+        <w:t xml:space="preserve">Le serveur web sert de proxy pour accéder au serveur </w:t>
+      </w:r>
+      <w:proofErr w:type="spellStart"/>
+      <w:r>
+        <w:t>Core</w:t>
+      </w:r>
+      <w:proofErr w:type="spellEnd"/>
+      <w:r>
+        <w:t xml:space="preserve">. Lorsque le client souhaite une information provenant du serveur </w:t>
+      </w:r>
+      <w:proofErr w:type="spellStart"/>
+      <w:r>
+        <w:t>Core</w:t>
+      </w:r>
+      <w:proofErr w:type="spellEnd"/>
+      <w:r>
+        <w:t xml:space="preserve">, il effectue sa demande auprès du serveur web, qui se charge d’aller chercher les données sur le serveur </w:t>
+      </w:r>
+      <w:proofErr w:type="spellStart"/>
+      <w:r>
+        <w:t>Core</w:t>
+      </w:r>
+      <w:proofErr w:type="spellEnd"/>
+      <w:r>
+        <w:t xml:space="preserve"> et de les rendre au client. </w:t>
       </w:r>
     </w:p>
     <w:p>
-      <w:r>
-        <w:t>Il fourni les fichiers statiques nécessaire</w:t>
-      </w:r>
-      <w:r>
-        <w:t>s</w:t>
-      </w:r>
-      <w:r>
-        <w:t xml:space="preserve"> au bon fonctionnement du site. Il s’agit de la </w:t>
+      <w:pPr>
+        <w:pStyle w:val="Heading2"/>
+      </w:pPr>
+      <w:bookmarkStart w:id="3" w:name="_Toc302130986"/>
+      <w:r>
+        <w:t xml:space="preserve">Serveur </w:t>
       </w:r>
       <w:proofErr w:type="spellStart"/>
       <w:r>
-        <w:t>homepage</w:t>
-      </w:r>
-      <w:proofErr w:type="spellEnd"/>
-      <w:r>
-        <w:t xml:space="preserve"> en HTML, des fichiers JavaScript, CSS et des images. </w:t>
-      </w:r>
-      <w:r>
-        <w:t xml:space="preserve">Il gère aussi le cache afin de rendre le site le plus efficace possible. </w:t>
-      </w:r>
-    </w:p>
-    <w:p>
-      <w:r>
-        <w:t xml:space="preserve">Le serveur web sert de proxy pour accéder au serveur </w:t>
-      </w:r>
-      <w:proofErr w:type="spellStart"/>
-      <w:r>
         <w:t>Core</w:t>
       </w:r>
-      <w:proofErr w:type="spellEnd"/>
-      <w:r>
-        <w:t xml:space="preserve">. Lorsque le client souhaite une information provenant du serveur </w:t>
-      </w:r>
-      <w:proofErr w:type="spellStart"/>
-      <w:r>
-        <w:t>Core</w:t>
-      </w:r>
-      <w:proofErr w:type="spellEnd"/>
-      <w:r>
-        <w:t xml:space="preserve">, il effectue sa demande auprès du serveur web, qui se charge d’aller chercher les données sur le serveur </w:t>
-      </w:r>
-      <w:proofErr w:type="spellStart"/>
-      <w:r>
-        <w:t>Core</w:t>
-      </w:r>
-      <w:proofErr w:type="spellEnd"/>
-      <w:r>
-        <w:t xml:space="preserve"> et de les rendre au client. </w:t>
-      </w:r>
-    </w:p>
-    <w:p>
-      <w:pPr>
-        <w:pStyle w:val="Titre2"/>
-      </w:pPr>
-      <w:bookmarkStart w:id="4" w:name="_Toc302130986"/>
-      <w:r>
-        <w:t xml:space="preserve">Serveur </w:t>
-      </w:r>
-      <w:proofErr w:type="spellStart"/>
-      <w:r>
-        <w:t>Core</w:t>
-      </w:r>
-      <w:bookmarkEnd w:id="4"/>
+      <w:bookmarkEnd w:id="3"/>
       <w:proofErr w:type="spellEnd"/>
     </w:p>
     <w:p>
@@ -3575,13 +3573,13 @@
     </w:p>
     <w:p>
       <w:pPr>
-        <w:pStyle w:val="Titre1"/>
-      </w:pPr>
-      <w:bookmarkStart w:id="5" w:name="_Toc302130987"/>
+        <w:pStyle w:val="Heading1"/>
+      </w:pPr>
+      <w:bookmarkStart w:id="4" w:name="_Toc302130987"/>
       <w:r>
         <w:t>Client</w:t>
       </w:r>
-      <w:bookmarkEnd w:id="5"/>
+      <w:bookmarkEnd w:id="4"/>
     </w:p>
     <w:p>
       <w:r>
@@ -3642,15 +3640,15 @@
     </w:p>
     <w:p>
       <w:pPr>
-        <w:pStyle w:val="Titre2"/>
-      </w:pPr>
-      <w:bookmarkStart w:id="6" w:name="_Toc302130988"/>
+        <w:pStyle w:val="Heading2"/>
+      </w:pPr>
+      <w:bookmarkStart w:id="5" w:name="_Toc302130988"/>
       <w:proofErr w:type="spellStart"/>
       <w:r>
         <w:lastRenderedPageBreak/>
         <w:t>Javascript</w:t>
       </w:r>
-      <w:bookmarkEnd w:id="6"/>
+      <w:bookmarkEnd w:id="5"/>
       <w:proofErr w:type="spellEnd"/>
     </w:p>
     <w:p>
@@ -3725,7 +3723,7 @@
     </w:p>
     <w:p>
       <w:pPr>
-        <w:pStyle w:val="Paragraphedeliste"/>
+        <w:pStyle w:val="ListParagraph"/>
         <w:numPr>
           <w:ilvl w:val="0"/>
           <w:numId w:val="41"/>
@@ -3746,7 +3744,7 @@
     </w:p>
     <w:p>
       <w:pPr>
-        <w:pStyle w:val="Paragraphedeliste"/>
+        <w:pStyle w:val="ListParagraph"/>
         <w:numPr>
           <w:ilvl w:val="0"/>
           <w:numId w:val="41"/>
@@ -3763,7 +3761,7 @@
     </w:p>
     <w:p>
       <w:pPr>
-        <w:pStyle w:val="Paragraphedeliste"/>
+        <w:pStyle w:val="ListParagraph"/>
         <w:numPr>
           <w:ilvl w:val="0"/>
           <w:numId w:val="41"/>
@@ -3775,7 +3773,7 @@
     </w:p>
     <w:p>
       <w:pPr>
-        <w:pStyle w:val="Paragraphedeliste"/>
+        <w:pStyle w:val="ListParagraph"/>
         <w:numPr>
           <w:ilvl w:val="0"/>
           <w:numId w:val="41"/>
@@ -3790,7 +3788,7 @@
     </w:p>
     <w:p>
       <w:pPr>
-        <w:pStyle w:val="Paragraphedeliste"/>
+        <w:pStyle w:val="ListParagraph"/>
         <w:numPr>
           <w:ilvl w:val="0"/>
           <w:numId w:val="41"/>
@@ -3827,13 +3825,13 @@
     </w:p>
     <w:p>
       <w:pPr>
-        <w:pStyle w:val="Titre3"/>
-      </w:pPr>
-      <w:bookmarkStart w:id="7" w:name="_Toc302130989"/>
+        <w:pStyle w:val="Heading3"/>
+      </w:pPr>
+      <w:bookmarkStart w:id="6" w:name="_Toc302130989"/>
       <w:r>
         <w:t>app.js</w:t>
       </w:r>
-      <w:bookmarkEnd w:id="7"/>
+      <w:bookmarkEnd w:id="6"/>
     </w:p>
     <w:p>
       <w:r>
@@ -3866,12 +3864,12 @@
     </w:p>
     <w:p>
       <w:pPr>
-        <w:pStyle w:val="Titre3"/>
+        <w:pStyle w:val="Heading3"/>
         <w:rPr>
           <w:i/>
         </w:rPr>
       </w:pPr>
-      <w:bookmarkStart w:id="8" w:name="_Toc302130990"/>
+      <w:bookmarkStart w:id="7" w:name="_Toc302130990"/>
       <w:r>
         <w:t xml:space="preserve">Dossier </w:t>
       </w:r>
@@ -3882,7 +3880,7 @@
         </w:rPr>
         <w:t>js</w:t>
       </w:r>
-      <w:bookmarkEnd w:id="8"/>
+      <w:bookmarkEnd w:id="7"/>
       <w:proofErr w:type="spellEnd"/>
     </w:p>
     <w:p>
@@ -3990,13 +3988,13 @@
     </w:p>
     <w:p>
       <w:pPr>
-        <w:pStyle w:val="Titre2"/>
-      </w:pPr>
-      <w:bookmarkStart w:id="9" w:name="_Toc302130991"/>
+        <w:pStyle w:val="Heading2"/>
+      </w:pPr>
+      <w:bookmarkStart w:id="8" w:name="_Toc302130991"/>
       <w:r>
         <w:t>CSS</w:t>
       </w:r>
-      <w:bookmarkEnd w:id="9"/>
+      <w:bookmarkEnd w:id="8"/>
     </w:p>
     <w:p>
       <w:pPr>
@@ -4046,13 +4044,13 @@
     </w:p>
     <w:p>
       <w:pPr>
-        <w:pStyle w:val="Titre1"/>
-      </w:pPr>
-      <w:bookmarkStart w:id="10" w:name="_Toc302130992"/>
+        <w:pStyle w:val="Heading1"/>
+      </w:pPr>
+      <w:bookmarkStart w:id="9" w:name="_Toc302130992"/>
       <w:r>
         <w:t>Serveur Web</w:t>
       </w:r>
-      <w:bookmarkEnd w:id="10"/>
+      <w:bookmarkEnd w:id="9"/>
     </w:p>
     <w:p>
       <w:r>
@@ -4188,14 +4186,14 @@
     </w:p>
     <w:p>
       <w:pPr>
-        <w:pStyle w:val="Titre2"/>
-      </w:pPr>
-      <w:bookmarkStart w:id="11" w:name="_Toc302130993"/>
+        <w:pStyle w:val="Heading2"/>
+      </w:pPr>
+      <w:bookmarkStart w:id="10" w:name="_Toc302130993"/>
       <w:r>
         <w:lastRenderedPageBreak/>
         <w:t>Proxy PHP</w:t>
       </w:r>
-      <w:bookmarkEnd w:id="11"/>
+      <w:bookmarkEnd w:id="10"/>
     </w:p>
     <w:p>
       <w:r>
@@ -4277,9 +4275,9 @@
     </w:p>
     <w:p>
       <w:pPr>
-        <w:pStyle w:val="Titre1"/>
-      </w:pPr>
-      <w:bookmarkStart w:id="12" w:name="_Toc302130994"/>
+        <w:pStyle w:val="Heading1"/>
+      </w:pPr>
+      <w:bookmarkStart w:id="11" w:name="_Toc302130994"/>
       <w:r>
         <w:t xml:space="preserve">Serveur </w:t>
       </w:r>
@@ -4287,7 +4285,7 @@
       <w:r>
         <w:t>Core</w:t>
       </w:r>
-      <w:bookmarkEnd w:id="12"/>
+      <w:bookmarkEnd w:id="11"/>
       <w:proofErr w:type="spellEnd"/>
     </w:p>
     <w:p>
@@ -4410,10 +4408,10 @@
     </w:p>
     <w:p>
       <w:pPr>
-        <w:pStyle w:val="Titre2"/>
-      </w:pPr>
-      <w:bookmarkStart w:id="13" w:name="_Ref302038019"/>
-      <w:bookmarkStart w:id="14" w:name="_Toc302130995"/>
+        <w:pStyle w:val="Heading2"/>
+      </w:pPr>
+      <w:bookmarkStart w:id="12" w:name="_Ref302038019"/>
+      <w:bookmarkStart w:id="13" w:name="_Toc302130995"/>
       <w:proofErr w:type="spellStart"/>
       <w:r>
         <w:t>IconsB</w:t>
@@ -4421,123 +4419,123 @@
       <w:r>
         <w:t>uilder</w:t>
       </w:r>
+      <w:bookmarkEnd w:id="12"/>
       <w:bookmarkEnd w:id="13"/>
+      <w:proofErr w:type="spellEnd"/>
+    </w:p>
+    <w:p>
+      <w:r>
+        <w:t xml:space="preserve">Pour faciliter l’affichage des images au sein de l’application, celles-ci sont toutes générées au lancement du serveur. La classe </w:t>
+      </w:r>
+      <w:proofErr w:type="spellStart"/>
+      <w:r>
+        <w:rPr>
+          <w:i/>
+        </w:rPr>
+        <w:t>Iconsbuilder</w:t>
+      </w:r>
+      <w:proofErr w:type="spellEnd"/>
+      <w:r>
+        <w:t xml:space="preserve"> est appelée et liste toutes les icônes disponibles dans l’</w:t>
+      </w:r>
+      <w:proofErr w:type="spellStart"/>
+      <w:r>
+        <w:t>assembly</w:t>
+      </w:r>
+      <w:proofErr w:type="spellEnd"/>
+      <w:r>
+        <w:t xml:space="preserve">. Elle crée une version 16 et 32 pixels de chaque icône et les sauvegarde dans un dossier qui doit être défini à la compilation. </w:t>
+      </w:r>
+    </w:p>
+    <w:p>
+      <w:r>
+        <w:t>La classe génère auss</w:t>
+      </w:r>
+      <w:r>
+        <w:t>i un fichier CSS qui lie les icô</w:t>
+      </w:r>
+      <w:r>
+        <w:t>nes à une classe CSS</w:t>
+      </w:r>
+      <w:r>
+        <w:t xml:space="preserve">, </w:t>
+      </w:r>
+      <w:r>
+        <w:rPr>
+          <w:i/>
+        </w:rPr>
+        <w:t>icons.css</w:t>
+      </w:r>
+      <w:r>
+        <w:t>. Lors du chargement de la page web, ce fichier est lu par le navigateur, il devient donc très facile d’utiliser les icônes.</w:t>
+      </w:r>
+    </w:p>
+    <w:p>
+      <w:pPr>
+        <w:pStyle w:val="Heading2"/>
+      </w:pPr>
+      <w:bookmarkStart w:id="14" w:name="_Toc302130996"/>
+      <w:proofErr w:type="spellStart"/>
+      <w:r>
+        <w:t>PanelBuilder</w:t>
+      </w:r>
       <w:bookmarkEnd w:id="14"/>
       <w:proofErr w:type="spellEnd"/>
     </w:p>
     <w:p>
       <w:r>
-        <w:t xml:space="preserve">Pour faciliter l’affichage des images au sein de l’application, celles-ci sont toutes générées au lancement du serveur. La classe </w:t>
+        <w:t xml:space="preserve">Le </w:t>
       </w:r>
       <w:proofErr w:type="spellStart"/>
       <w:r>
         <w:rPr>
           <w:i/>
         </w:rPr>
-        <w:t>Iconsbuilder</w:t>
+        <w:t>PanelBuidler</w:t>
       </w:r>
       <w:proofErr w:type="spellEnd"/>
       <w:r>
-        <w:t xml:space="preserve"> est appelée et liste toutes les icônes disponibles dans l’</w:t>
+        <w:t xml:space="preserve"> est utilisé pour afficher les entités sur le navigateur. Lorsque que le client demande d’afficher une entité (que se soit en mode résumé ou édition), le serveur effectue une requête au </w:t>
       </w:r>
       <w:proofErr w:type="spellStart"/>
-      <w:r>
-        <w:t>assembly</w:t>
-      </w:r>
-      <w:proofErr w:type="spellEnd"/>
-      <w:r>
-        <w:t xml:space="preserve">. Elle crée une version 16 et 32 pixels de chaque icône et les sauvegarde dans un dossier qui doit être défini à la compilation. </w:t>
-      </w:r>
-    </w:p>
-    <w:p>
-      <w:r>
-        <w:t>La classe génère auss</w:t>
-      </w:r>
-      <w:r>
-        <w:t>i un fichier CSS qui lie les icô</w:t>
-      </w:r>
-      <w:r>
-        <w:t>nes à une classe CSS</w:t>
-      </w:r>
-      <w:r>
-        <w:t xml:space="preserve">, </w:t>
-      </w:r>
       <w:r>
         <w:rPr>
           <w:i/>
         </w:rPr>
-        <w:t>icons.css</w:t>
-      </w:r>
-      <w:r>
-        <w:t>. Lors du chargement de la page web, ce fichier est lu par le navigateur, il devient donc très facile d’utiliser les icônes.</w:t>
+        <w:t>PanelBuilder</w:t>
+      </w:r>
+      <w:proofErr w:type="spellEnd"/>
+      <w:r>
+        <w:t xml:space="preserve"> afin que celui-ci génère une description d’interface </w:t>
+      </w:r>
+      <w:proofErr w:type="gramStart"/>
+      <w:r>
+        <w:t xml:space="preserve">que </w:t>
+      </w:r>
+      <w:proofErr w:type="spellStart"/>
+      <w:r>
+        <w:t>ExtJS</w:t>
+      </w:r>
+      <w:proofErr w:type="spellEnd"/>
+      <w:proofErr w:type="gramEnd"/>
+      <w:r>
+        <w:t xml:space="preserve"> pourra interpréter. </w:t>
       </w:r>
     </w:p>
     <w:p>
       <w:pPr>
-        <w:pStyle w:val="Titre2"/>
-      </w:pPr>
-      <w:bookmarkStart w:id="15" w:name="_Toc302130996"/>
+        <w:pStyle w:val="Heading2"/>
+      </w:pPr>
+      <w:bookmarkStart w:id="15" w:name="_Toc302130997"/>
       <w:proofErr w:type="spellStart"/>
       <w:r>
-        <w:t>PanelBuilder</w:t>
+        <w:t>CoreSession</w:t>
       </w:r>
       <w:bookmarkEnd w:id="15"/>
       <w:proofErr w:type="spellEnd"/>
     </w:p>
     <w:p>
       <w:r>
-        <w:t xml:space="preserve">Le </w:t>
-      </w:r>
-      <w:proofErr w:type="spellStart"/>
-      <w:r>
-        <w:rPr>
-          <w:i/>
-        </w:rPr>
-        <w:t>PanelBuidler</w:t>
-      </w:r>
-      <w:proofErr w:type="spellEnd"/>
-      <w:r>
-        <w:t xml:space="preserve"> est utilisé pour afficher les entités sur le navigateur. Lorsque que le client demande d’afficher une entité (que se soit en mode résumé ou édition), le serveur effectue une requête au </w:t>
-      </w:r>
-      <w:proofErr w:type="spellStart"/>
-      <w:r>
-        <w:rPr>
-          <w:i/>
-        </w:rPr>
-        <w:t>PanelBuilder</w:t>
-      </w:r>
-      <w:proofErr w:type="spellEnd"/>
-      <w:r>
-        <w:t xml:space="preserve"> afin que celui-ci génère une description d’interface </w:t>
-      </w:r>
-      <w:proofErr w:type="gramStart"/>
-      <w:r>
-        <w:t xml:space="preserve">que </w:t>
-      </w:r>
-      <w:proofErr w:type="spellStart"/>
-      <w:r>
-        <w:t>ExtJS</w:t>
-      </w:r>
-      <w:proofErr w:type="spellEnd"/>
-      <w:proofErr w:type="gramEnd"/>
-      <w:r>
-        <w:t xml:space="preserve"> pourra interpréter. </w:t>
-      </w:r>
-    </w:p>
-    <w:p>
-      <w:pPr>
-        <w:pStyle w:val="Titre2"/>
-      </w:pPr>
-      <w:bookmarkStart w:id="16" w:name="_Toc302130997"/>
-      <w:proofErr w:type="spellStart"/>
-      <w:r>
-        <w:t>CoreSession</w:t>
-      </w:r>
-      <w:bookmarkEnd w:id="16"/>
-      <w:proofErr w:type="spellEnd"/>
-    </w:p>
-    <w:p>
-      <w:r>
         <w:t xml:space="preserve">La </w:t>
       </w:r>
       <w:proofErr w:type="spellStart"/>
@@ -4652,14 +4650,14 @@
     </w:p>
     <w:p>
       <w:pPr>
-        <w:pStyle w:val="Titre2"/>
-      </w:pPr>
-      <w:bookmarkStart w:id="17" w:name="_Toc302130998"/>
+        <w:pStyle w:val="Heading2"/>
+      </w:pPr>
+      <w:bookmarkStart w:id="16" w:name="_Toc302130998"/>
       <w:r>
         <w:lastRenderedPageBreak/>
         <w:t>Nancy</w:t>
       </w:r>
-      <w:bookmarkEnd w:id="17"/>
+      <w:bookmarkEnd w:id="16"/>
       <w:r>
         <w:t xml:space="preserve"> </w:t>
       </w:r>
@@ -4731,14 +4729,14 @@
     </w:p>
     <w:p>
       <w:pPr>
-        <w:pStyle w:val="Titre3"/>
-      </w:pPr>
-      <w:bookmarkStart w:id="18" w:name="_Toc302130999"/>
+        <w:pStyle w:val="Heading3"/>
+      </w:pPr>
+      <w:bookmarkStart w:id="17" w:name="_Toc302130999"/>
       <w:proofErr w:type="spellStart"/>
       <w:r>
         <w:t>CoreModule</w:t>
       </w:r>
-      <w:bookmarkEnd w:id="18"/>
+      <w:bookmarkEnd w:id="17"/>
       <w:proofErr w:type="spellEnd"/>
     </w:p>
     <w:p>
@@ -4805,19 +4803,19 @@
     </w:p>
     <w:p>
       <w:pPr>
-        <w:pStyle w:val="Titre1"/>
-      </w:pPr>
-      <w:bookmarkStart w:id="19" w:name="_Toc302131000"/>
+        <w:pStyle w:val="Heading1"/>
+      </w:pPr>
+      <w:bookmarkStart w:id="18" w:name="_Toc302131000"/>
       <w:r>
         <w:t>Problèmes connus</w:t>
       </w:r>
-      <w:bookmarkEnd w:id="19"/>
+      <w:bookmarkEnd w:id="18"/>
     </w:p>
     <w:p>
       <w:pPr>
-        <w:pStyle w:val="Titre2"/>
-      </w:pPr>
-      <w:bookmarkStart w:id="20" w:name="_Toc302131001"/>
+        <w:pStyle w:val="Heading2"/>
+      </w:pPr>
+      <w:bookmarkStart w:id="19" w:name="_Toc302131001"/>
       <w:proofErr w:type="spellStart"/>
       <w:r>
         <w:t>Emptysummary</w:t>
@@ -4826,7 +4824,7 @@
       <w:r>
         <w:t xml:space="preserve"> pas recréée</w:t>
       </w:r>
-      <w:bookmarkEnd w:id="20"/>
+      <w:bookmarkEnd w:id="19"/>
     </w:p>
     <w:p>
       <w:r>
@@ -4887,130 +4885,24 @@
       <w:r>
         <w:t xml:space="preserve"> apparait et l’utilisateur peut rajouter une entité.</w:t>
       </w:r>
-    </w:p>
-    <w:p>
-      <w:pPr>
-        <w:pStyle w:val="Titre2"/>
-      </w:pPr>
-      <w:bookmarkStart w:id="21" w:name="_Ref302116336"/>
-      <w:bookmarkStart w:id="22" w:name="_Toc302131002"/>
-      <w:r>
-        <w:t>Commentaire pas affiché correctement</w:t>
-      </w:r>
+      <w:bookmarkStart w:id="20" w:name="_Ref302116342"/>
+      <w:bookmarkStart w:id="21" w:name="_Toc302131004"/>
+      <w:r>
+        <w:t xml:space="preserve"> </w:t>
+      </w:r>
+      <w:r>
+        <w:t xml:space="preserve">Sessions </w:t>
+      </w:r>
+      <w:proofErr w:type="spellStart"/>
+      <w:r>
+        <w:t>Core</w:t>
+      </w:r>
+      <w:proofErr w:type="spellEnd"/>
+      <w:r>
+        <w:t xml:space="preserve"> non supprimées</w:t>
+      </w:r>
+      <w:bookmarkEnd w:id="20"/>
       <w:bookmarkEnd w:id="21"/>
-      <w:bookmarkEnd w:id="22"/>
-    </w:p>
-    <w:p>
-      <w:r>
-        <w:t xml:space="preserve">Les commentaires (classe </w:t>
-      </w:r>
-      <w:proofErr w:type="spellStart"/>
-      <w:r>
-        <w:rPr>
-          <w:i/>
-        </w:rPr>
-        <w:t>CommentEntity</w:t>
-      </w:r>
-      <w:proofErr w:type="spellEnd"/>
-      <w:r>
-        <w:t>) n’ont pas d</w:t>
-      </w:r>
-      <w:r>
-        <w:t>e</w:t>
-      </w:r>
-      <w:r>
-        <w:t xml:space="preserve"> </w:t>
-      </w:r>
-      <w:proofErr w:type="spellStart"/>
-      <w:r>
-        <w:rPr>
-          <w:i/>
-        </w:rPr>
-        <w:t>Summary</w:t>
-      </w:r>
-      <w:proofErr w:type="spellEnd"/>
-      <w:r>
-        <w:t>, il</w:t>
-      </w:r>
-      <w:r>
-        <w:t>s</w:t>
-      </w:r>
-      <w:r>
-        <w:t xml:space="preserve"> ne sont donc pas affichés correctement. Ceci est valable pour la version desktop également.</w:t>
-      </w:r>
-    </w:p>
-    <w:p>
-      <w:pPr>
-        <w:pStyle w:val="Titre2"/>
-      </w:pPr>
-      <w:bookmarkStart w:id="23" w:name="_Toc302131003"/>
-      <w:r>
-        <w:t>Propriété Template mal gérée</w:t>
-      </w:r>
-      <w:bookmarkEnd w:id="23"/>
-    </w:p>
-    <w:p>
-      <w:r>
-        <w:t xml:space="preserve">La propriété </w:t>
-      </w:r>
-      <w:r>
-        <w:rPr>
-          <w:i/>
-        </w:rPr>
-        <w:t>Template</w:t>
-      </w:r>
-      <w:r>
-        <w:t xml:space="preserve"> d’une </w:t>
-      </w:r>
-      <w:r>
-        <w:rPr>
-          <w:i/>
-        </w:rPr>
-        <w:t>Brick</w:t>
-      </w:r>
-      <w:r>
-        <w:t xml:space="preserve"> n’est pas bien gérée. Certains titre</w:t>
-      </w:r>
-      <w:r>
-        <w:t>s</w:t>
-      </w:r>
-      <w:r>
-        <w:t xml:space="preserve"> et résumés ne sont donc pas corrects. </w:t>
-      </w:r>
-      <w:r>
-        <w:t xml:space="preserve">Par exemple, dans la version desktop le titre d’une affaire est son </w:t>
-      </w:r>
-      <w:proofErr w:type="spellStart"/>
-      <w:r>
-        <w:rPr>
-          <w:i/>
-        </w:rPr>
-        <w:t>IdA</w:t>
-      </w:r>
-      <w:proofErr w:type="spellEnd"/>
-      <w:r>
-        <w:t>, mais dans la version web il s’agit de « Affaire ».</w:t>
-      </w:r>
-    </w:p>
-    <w:p>
-      <w:pPr>
-        <w:pStyle w:val="Titre2"/>
-      </w:pPr>
-      <w:bookmarkStart w:id="24" w:name="_Ref302116342"/>
-      <w:bookmarkStart w:id="25" w:name="_Toc302131004"/>
-      <w:r>
-        <w:t xml:space="preserve">Sessions </w:t>
-      </w:r>
-      <w:proofErr w:type="spellStart"/>
-      <w:r>
-        <w:t>Core</w:t>
-      </w:r>
-      <w:proofErr w:type="spellEnd"/>
-      <w:r>
-        <w:t xml:space="preserve"> non supprimées</w:t>
-      </w:r>
-      <w:bookmarkEnd w:id="24"/>
-      <w:bookmarkEnd w:id="25"/>
     </w:p>
     <w:p>
       <w:r>
@@ -5060,9 +4952,9 @@
     </w:p>
     <w:p>
       <w:pPr>
-        <w:pStyle w:val="Titre2"/>
-      </w:pPr>
-      <w:bookmarkStart w:id="26" w:name="_Toc302131005"/>
+        <w:pStyle w:val="Heading2"/>
+      </w:pPr>
+      <w:bookmarkStart w:id="22" w:name="_Toc302131005"/>
       <w:r>
         <w:t xml:space="preserve">Modification d’entités « on the </w:t>
       </w:r>
@@ -5074,7 +4966,7 @@
       <w:r>
         <w:t> »</w:t>
       </w:r>
-      <w:bookmarkEnd w:id="26"/>
+      <w:bookmarkEnd w:id="22"/>
     </w:p>
     <w:p>
       <w:r>
@@ -5097,14 +4989,13 @@
     </w:p>
     <w:p>
       <w:pPr>
-        <w:pStyle w:val="Titre2"/>
-      </w:pPr>
-      <w:bookmarkStart w:id="27" w:name="_Toc302131006"/>
-      <w:r>
-        <w:lastRenderedPageBreak/>
+        <w:pStyle w:val="Heading2"/>
+      </w:pPr>
+      <w:bookmarkStart w:id="23" w:name="_Toc302131006"/>
+      <w:r>
         <w:t>Les collections sont envoyées directement</w:t>
       </w:r>
-      <w:bookmarkEnd w:id="27"/>
+      <w:bookmarkEnd w:id="23"/>
     </w:p>
     <w:p>
       <w:r>
@@ -5173,6 +5064,7 @@
     </w:p>
     <w:p>
       <w:r>
+        <w:lastRenderedPageBreak/>
         <w:t xml:space="preserve">Le deuxième type de menu déroulant utilise des collections d’entités, par exemple « Monsieur, Madame ». Ces collections peuvent changer au cours de l’exécution (Rajout de « Mademoiselle »). Pour cette raison, le contenu de la collection est envoyé lors de l’affichage de l’entité, à chaque fois. </w:t>
       </w:r>
     </w:p>
@@ -5197,13 +5089,13 @@
     </w:p>
     <w:p>
       <w:pPr>
-        <w:pStyle w:val="Titre2"/>
-      </w:pPr>
-      <w:bookmarkStart w:id="28" w:name="_Toc302131007"/>
+        <w:pStyle w:val="Heading2"/>
+      </w:pPr>
+      <w:bookmarkStart w:id="24" w:name="_Toc302131007"/>
       <w:r>
         <w:t>Entités pas synchronisées</w:t>
       </w:r>
-      <w:bookmarkEnd w:id="28"/>
+      <w:bookmarkEnd w:id="24"/>
     </w:p>
     <w:p>
       <w:r>
@@ -5238,7 +5130,7 @@
     </w:p>
     <w:p>
       <w:pPr>
-        <w:pStyle w:val="Paragraphedeliste"/>
+        <w:pStyle w:val="ListParagraph"/>
         <w:numPr>
           <w:ilvl w:val="0"/>
           <w:numId w:val="43"/>
@@ -5264,7 +5156,7 @@
     </w:p>
     <w:p>
       <w:pPr>
-        <w:pStyle w:val="Paragraphedeliste"/>
+        <w:pStyle w:val="ListParagraph"/>
         <w:numPr>
           <w:ilvl w:val="0"/>
           <w:numId w:val="43"/>
@@ -5282,7 +5174,7 @@
     </w:p>
     <w:p>
       <w:pPr>
-        <w:pStyle w:val="Paragraphedeliste"/>
+        <w:pStyle w:val="ListParagraph"/>
         <w:numPr>
           <w:ilvl w:val="0"/>
           <w:numId w:val="43"/>
@@ -5302,7 +5194,7 @@
     </w:p>
     <w:p>
       <w:pPr>
-        <w:pStyle w:val="Paragraphedeliste"/>
+        <w:pStyle w:val="ListParagraph"/>
         <w:numPr>
           <w:ilvl w:val="0"/>
           <w:numId w:val="43"/>
@@ -5325,7 +5217,7 @@
     </w:p>
     <w:p>
       <w:pPr>
-        <w:pStyle w:val="Paragraphedeliste"/>
+        <w:pStyle w:val="ListParagraph"/>
         <w:numPr>
           <w:ilvl w:val="0"/>
           <w:numId w:val="43"/>
@@ -5354,9 +5246,9 @@
     </w:p>
     <w:p>
       <w:pPr>
-        <w:pStyle w:val="Titre2"/>
-      </w:pPr>
-      <w:bookmarkStart w:id="29" w:name="_Toc302131009"/>
+        <w:pStyle w:val="Heading2"/>
+      </w:pPr>
+      <w:bookmarkStart w:id="25" w:name="_Toc302131009"/>
       <w:r>
         <w:t>Boutons reset/</w:t>
       </w:r>
@@ -5368,7 +5260,7 @@
       <w:r>
         <w:t xml:space="preserve"> mal placés</w:t>
       </w:r>
-      <w:bookmarkEnd w:id="29"/>
+      <w:bookmarkEnd w:id="25"/>
     </w:p>
     <w:p>
       <w:r>
@@ -5380,86 +5272,43 @@
     </w:p>
     <w:p>
       <w:pPr>
-        <w:pStyle w:val="Titre2"/>
-      </w:pPr>
-      <w:bookmarkStart w:id="30" w:name="_Ref302116378"/>
-      <w:bookmarkStart w:id="31" w:name="_Toc302131010"/>
-      <w:r>
-        <w:t>Tri des entités très lent</w:t>
-      </w:r>
-      <w:bookmarkEnd w:id="30"/>
-      <w:bookmarkEnd w:id="31"/>
+        <w:pStyle w:val="Heading2"/>
+      </w:pPr>
+      <w:bookmarkStart w:id="26" w:name="_Ref302116209"/>
+      <w:bookmarkStart w:id="27" w:name="_Toc302131011"/>
+      <w:r>
+        <w:t>Base de données pas mise à jour</w:t>
+      </w:r>
+      <w:bookmarkEnd w:id="26"/>
+      <w:bookmarkEnd w:id="27"/>
     </w:p>
     <w:p>
       <w:r>
-        <w:t>La liste des entités</w:t>
-      </w:r>
-      <w:r>
-        <w:t xml:space="preserve"> de gauche présent</w:t>
-      </w:r>
-      <w:r>
-        <w:t>e</w:t>
-      </w:r>
-      <w:r>
-        <w:t xml:space="preserve"> les entités de manière triée. Ce tri est très lent. Le module </w:t>
-      </w:r>
-      <w:proofErr w:type="spellStart"/>
-      <w:r>
-        <w:rPr>
-          <w:i/>
-        </w:rPr>
-        <w:t>DatabaseModule</w:t>
-      </w:r>
-      <w:proofErr w:type="spellEnd"/>
-      <w:r>
-        <w:t xml:space="preserve"> ne fait pas ce tri pour éviter d’être trop lent.</w:t>
+        <w:t>Si une mise à jour de la base de données est effectuée, la version desktop affiche une alerte et propose de mettre à jour la base locale. La version web n’affiche pas cette alerte, et la base n’est pas mise à jour. Le code par contre e</w:t>
+      </w:r>
+      <w:r>
+        <w:t>s</w:t>
+      </w:r>
+      <w:r>
+        <w:t>t à jour et ne correspond plus à la structure de la base. Cela ne fonctionne simplement plus.</w:t>
       </w:r>
     </w:p>
     <w:p>
       <w:r>
-        <w:t>A tester avec beaucoup (1000) entités.</w:t>
+        <w:t xml:space="preserve">Il faut trouver un moyen de mettre la base de données à jour automatiquement, ou alors d’afficher la même alerte lors du lancement du serveur. </w:t>
       </w:r>
     </w:p>
     <w:p>
       <w:pPr>
-        <w:pStyle w:val="Titre2"/>
-      </w:pPr>
-      <w:bookmarkStart w:id="32" w:name="_Ref302116209"/>
-      <w:bookmarkStart w:id="33" w:name="_Toc302131011"/>
-      <w:r>
-        <w:t>Base de données pas mise à jour</w:t>
-      </w:r>
-      <w:bookmarkEnd w:id="32"/>
-      <w:bookmarkEnd w:id="33"/>
-    </w:p>
-    <w:p>
-      <w:r>
-        <w:t>Si une mise à jour de la base de données est effectuée, la version desktop affiche une alerte et propose de mettre à jour la base locale. La version web n’affiche pas cette alerte, et la base n’est pas mise à jour. Le code par contre e</w:t>
-      </w:r>
-      <w:r>
-        <w:t>s</w:t>
-      </w:r>
-      <w:r>
-        <w:t>t à jour et ne correspond plus à la structure de la base. Cela ne fonctionne simplement plus.</w:t>
-      </w:r>
-    </w:p>
-    <w:p>
-      <w:r>
-        <w:t xml:space="preserve">Il faut trouver un moyen de mettre la base de données à jour automatiquement, ou alors d’afficher la même alerte lors du lancement du serveur. </w:t>
-      </w:r>
-    </w:p>
-    <w:p>
-      <w:pPr>
-        <w:pStyle w:val="Titre2"/>
-      </w:pPr>
-      <w:bookmarkStart w:id="34" w:name="_Ref302116817"/>
-      <w:bookmarkStart w:id="35" w:name="_Toc302131012"/>
-      <w:r>
-        <w:lastRenderedPageBreak/>
+        <w:pStyle w:val="Heading2"/>
+      </w:pPr>
+      <w:bookmarkStart w:id="28" w:name="_Ref302116817"/>
+      <w:bookmarkStart w:id="29" w:name="_Toc302131012"/>
+      <w:r>
         <w:t>Création d’entité</w:t>
       </w:r>
-      <w:bookmarkEnd w:id="34"/>
-      <w:bookmarkEnd w:id="35"/>
+      <w:bookmarkEnd w:id="28"/>
+      <w:bookmarkEnd w:id="29"/>
     </w:p>
     <w:p>
       <w:r>
@@ -5496,498 +5345,421 @@
     </w:p>
     <w:p>
       <w:pPr>
-        <w:pStyle w:val="Titre2"/>
-      </w:pPr>
-      <w:bookmarkStart w:id="36" w:name="_Toc302131014"/>
+        <w:pStyle w:val="Heading2"/>
+      </w:pPr>
+      <w:bookmarkStart w:id="30" w:name="_Toc302131014"/>
       <w:r>
         <w:t>Langues</w:t>
+      </w:r>
+      <w:bookmarkEnd w:id="30"/>
+    </w:p>
+    <w:p>
+      <w:r>
+        <w:t>Le code n’est pas traduit</w:t>
+      </w:r>
+      <w:r>
+        <w:t xml:space="preserve">. Le code </w:t>
+      </w:r>
+      <w:proofErr w:type="spellStart"/>
+      <w:r>
+        <w:t>Javascript</w:t>
+      </w:r>
+      <w:proofErr w:type="spellEnd"/>
+      <w:r>
+        <w:t xml:space="preserve"> est écrit et commenté en anglais. Les </w:t>
+      </w:r>
+      <w:r>
+        <w:t>textes</w:t>
+      </w:r>
+      <w:r>
+        <w:t xml:space="preserve"> provenant du </w:t>
+      </w:r>
+      <w:proofErr w:type="spellStart"/>
+      <w:r>
+        <w:t>Javascript</w:t>
+      </w:r>
+      <w:proofErr w:type="spellEnd"/>
+      <w:r>
+        <w:t xml:space="preserve"> sont donc en anglais. Le code C# présent dans </w:t>
+      </w:r>
+      <w:proofErr w:type="spellStart"/>
+      <w:r>
+        <w:t>Core</w:t>
+      </w:r>
+      <w:proofErr w:type="spellEnd"/>
+      <w:r>
+        <w:t xml:space="preserve"> retourne des textes en français</w:t>
+      </w:r>
+      <w:r>
+        <w:t xml:space="preserve"> (codés en dur)</w:t>
+      </w:r>
+      <w:r>
+        <w:t xml:space="preserve">. </w:t>
+      </w:r>
+    </w:p>
+    <w:p>
+      <w:proofErr w:type="spellStart"/>
+      <w:r>
+        <w:t>ExtJS</w:t>
+      </w:r>
+      <w:proofErr w:type="spellEnd"/>
+      <w:r>
+        <w:t xml:space="preserve"> propose un exemple de traduction de code. </w:t>
+      </w:r>
+    </w:p>
+    <w:p>
+      <w:pPr>
+        <w:pStyle w:val="Heading2"/>
+      </w:pPr>
+      <w:bookmarkStart w:id="31" w:name="_Toc302131015"/>
+      <w:r>
+        <w:t xml:space="preserve">Code JavaScript pas </w:t>
+      </w:r>
+      <w:proofErr w:type="spellStart"/>
+      <w:r>
+        <w:t>minifié</w:t>
+      </w:r>
+      <w:proofErr w:type="spellEnd"/>
+      <w:r>
+        <w:t xml:space="preserve"> ni </w:t>
+      </w:r>
+      <w:proofErr w:type="spellStart"/>
+      <w:r>
+        <w:t>obfusqué</w:t>
+      </w:r>
+      <w:bookmarkEnd w:id="31"/>
+      <w:proofErr w:type="spellEnd"/>
+    </w:p>
+    <w:p>
+      <w:r>
+        <w:t xml:space="preserve">Il est d’usage sur le web de </w:t>
+      </w:r>
+      <w:proofErr w:type="spellStart"/>
+      <w:r>
+        <w:t>minifier</w:t>
+      </w:r>
+      <w:proofErr w:type="spellEnd"/>
+      <w:r>
+        <w:t xml:space="preserve"> et d’</w:t>
+      </w:r>
+      <w:proofErr w:type="spellStart"/>
+      <w:r>
+        <w:t>obfusquer</w:t>
+      </w:r>
+      <w:proofErr w:type="spellEnd"/>
+      <w:r>
+        <w:t xml:space="preserve"> le code JavaScript servi aux utilisateurs. </w:t>
+      </w:r>
+    </w:p>
+    <w:p>
+      <w:r>
+        <w:lastRenderedPageBreak/>
+        <w:t xml:space="preserve">La </w:t>
+      </w:r>
+      <w:proofErr w:type="spellStart"/>
+      <w:r>
+        <w:t>minification</w:t>
+      </w:r>
+      <w:proofErr w:type="spellEnd"/>
+      <w:r>
+        <w:t xml:space="preserve"> réduit la taille des fichiers en supprimant les commentaires, espaces blancs, retours à la ligne, etc... </w:t>
+      </w:r>
+    </w:p>
+    <w:p>
+      <w:r>
+        <w:t>L’</w:t>
+      </w:r>
+      <w:proofErr w:type="spellStart"/>
+      <w:r>
+        <w:t>obfuscation</w:t>
+      </w:r>
+      <w:proofErr w:type="spellEnd"/>
+      <w:r>
+        <w:t xml:space="preserve"> est une technique permettant de modifier le code afin qu’il devienne illisible par un humain, mais toujours compris par la machine. Le nom des méthodes et variables est changé par des noms formés d’un ou deux caractères. Cela évite certaines attaques sur le site car il devient </w:t>
+      </w:r>
+      <w:r>
+        <w:t>extrêmement</w:t>
+      </w:r>
+      <w:r>
+        <w:t xml:space="preserve"> difficile pour un pirate de comprendre l’application s’il ne peut plus lire le code. Cela réduit aussi la taille du fichier.</w:t>
+      </w:r>
+    </w:p>
+    <w:p>
+      <w:r>
+        <w:t xml:space="preserve">Il est aussi d’usage de compiler tous les fichiers JavaScript en un seul gros fichier JavaScript chargé au lancement de la page. </w:t>
+      </w:r>
+    </w:p>
+    <w:p>
+      <w:proofErr w:type="spellStart"/>
+      <w:r>
+        <w:t>ExtJS</w:t>
+      </w:r>
+      <w:proofErr w:type="spellEnd"/>
+      <w:r>
+        <w:t xml:space="preserve"> propose les SDK Tools</w:t>
+      </w:r>
+      <w:r>
+        <w:t xml:space="preserve"> </w:t>
+      </w:r>
+      <w:r>
+        <w:fldChar w:fldCharType="begin"/>
+      </w:r>
+      <w:r>
+        <w:instrText xml:space="preserve"> REF _Ref302120164 \r \h </w:instrText>
+      </w:r>
+      <w:r>
+        <w:fldChar w:fldCharType="separate"/>
+      </w:r>
+      <w:r>
+        <w:t>[4]</w:t>
+      </w:r>
+      <w:r>
+        <w:fldChar w:fldCharType="end"/>
+      </w:r>
+      <w:r>
+        <w:t xml:space="preserve"> qui devraient </w:t>
+      </w:r>
+      <w:proofErr w:type="spellStart"/>
+      <w:r>
+        <w:t>obfusquer</w:t>
+      </w:r>
+      <w:proofErr w:type="spellEnd"/>
+      <w:r>
+        <w:t xml:space="preserve"> le code et compiler les fichiers </w:t>
+      </w:r>
+      <w:proofErr w:type="spellStart"/>
+      <w:r>
+        <w:t>ExtJS</w:t>
+      </w:r>
+      <w:proofErr w:type="spellEnd"/>
+      <w:r>
+        <w:t xml:space="preserve"> en un seul fichier, mais la dernière tentative d’utilisation n’a pas été concluante.</w:t>
+      </w:r>
+    </w:p>
+    <w:p>
+      <w:pPr>
+        <w:pStyle w:val="Heading1"/>
+      </w:pPr>
+      <w:bookmarkStart w:id="32" w:name="_Toc302131016"/>
+      <w:r>
+        <w:t xml:space="preserve">Lancement </w:t>
+      </w:r>
+      <w:r>
+        <w:t>en production</w:t>
+      </w:r>
+      <w:bookmarkEnd w:id="32"/>
+    </w:p>
+    <w:p>
+      <w:r>
+        <w:t>Voici une liste de chose</w:t>
+      </w:r>
+      <w:r>
+        <w:t>s</w:t>
+      </w:r>
+      <w:r>
+        <w:t xml:space="preserve"> à vérifier </w:t>
+      </w:r>
+      <w:r>
+        <w:t>avant</w:t>
+      </w:r>
+      <w:r>
+        <w:t xml:space="preserve"> de lancer le serveur en production.</w:t>
+      </w:r>
+    </w:p>
+    <w:p>
+      <w:pPr>
+        <w:pStyle w:val="Heading2"/>
+      </w:pPr>
+      <w:bookmarkStart w:id="33" w:name="_Toc302131017"/>
+      <w:r>
+        <w:t>TODO</w:t>
+      </w:r>
+      <w:bookmarkEnd w:id="33"/>
+    </w:p>
+    <w:p>
+      <w:r>
+        <w:t>A faire avant toute mise en production :</w:t>
+      </w:r>
+      <w:r>
+        <w:t xml:space="preserve"> résoudre les bugs.</w:t>
+      </w:r>
+      <w:bookmarkStart w:id="34" w:name="_GoBack"/>
+      <w:bookmarkEnd w:id="34"/>
+      <w:r>
+        <w:t xml:space="preserve"> </w:t>
+      </w:r>
+    </w:p>
+    <w:p>
+      <w:pPr>
+        <w:pStyle w:val="Heading2"/>
+      </w:pPr>
+      <w:bookmarkStart w:id="35" w:name="_Toc302131018"/>
+      <w:r>
+        <w:t>Client</w:t>
+      </w:r>
+      <w:bookmarkEnd w:id="35"/>
+    </w:p>
+    <w:p>
+      <w:pPr>
+        <w:pStyle w:val="ListParagraph"/>
+        <w:numPr>
+          <w:ilvl w:val="0"/>
+          <w:numId w:val="44"/>
+        </w:numPr>
+      </w:pPr>
+      <w:r>
+        <w:t>Utiliser le bon logo, en fonction du client</w:t>
+      </w:r>
+    </w:p>
+    <w:p>
+      <w:pPr>
+        <w:pStyle w:val="ListParagraph"/>
+        <w:numPr>
+          <w:ilvl w:val="0"/>
+          <w:numId w:val="44"/>
+        </w:numPr>
+      </w:pPr>
+      <w:r>
+        <w:t xml:space="preserve">Activer le cache, dans app.js, le </w:t>
+      </w:r>
+      <w:r>
+        <w:rPr>
+          <w:i/>
+        </w:rPr>
+        <w:t>Loader</w:t>
+      </w:r>
+      <w:r>
+        <w:t xml:space="preserve"> doit activer le cache pour ne pas recharger le JS à chaque lancement</w:t>
+      </w:r>
+    </w:p>
+    <w:p>
+      <w:pPr>
+        <w:pStyle w:val="ListParagraph"/>
+        <w:numPr>
+          <w:ilvl w:val="0"/>
+          <w:numId w:val="44"/>
+        </w:numPr>
+      </w:pPr>
+      <w:r>
+        <w:t xml:space="preserve">Désactiver les contenus de </w:t>
+      </w:r>
+      <w:proofErr w:type="spellStart"/>
+      <w:r>
+        <w:t>debug</w:t>
+      </w:r>
+      <w:proofErr w:type="spellEnd"/>
+      <w:r>
+        <w:t>, comme les champs de connexion pré-remplis</w:t>
+      </w:r>
+    </w:p>
+    <w:p>
+      <w:pPr>
+        <w:pStyle w:val="Heading2"/>
+      </w:pPr>
+      <w:bookmarkStart w:id="36" w:name="_Toc302131019"/>
+      <w:r>
+        <w:t>Serveur web</w:t>
       </w:r>
       <w:bookmarkEnd w:id="36"/>
     </w:p>
     <w:p>
-      <w:r>
-        <w:t>Le code n’est pas traduit</w:t>
-      </w:r>
-      <w:r>
-        <w:t xml:space="preserve">. Le code </w:t>
+      <w:pPr>
+        <w:pStyle w:val="ListParagraph"/>
+        <w:numPr>
+          <w:ilvl w:val="0"/>
+          <w:numId w:val="45"/>
+        </w:numPr>
+      </w:pPr>
+      <w:r>
+        <w:t xml:space="preserve">Configurer </w:t>
       </w:r>
       <w:proofErr w:type="spellStart"/>
       <w:r>
-        <w:t>Javascript</w:t>
+        <w:t>Nginx</w:t>
       </w:r>
       <w:proofErr w:type="spellEnd"/>
       <w:r>
-        <w:t xml:space="preserve"> est écrit et commenté en anglais. Les </w:t>
-      </w:r>
-      <w:r>
-        <w:t>textes</w:t>
-      </w:r>
-      <w:r>
-        <w:t xml:space="preserve"> provenant du </w:t>
-      </w:r>
-      <w:proofErr w:type="spellStart"/>
-      <w:r>
-        <w:t>Javascript</w:t>
-      </w:r>
-      <w:proofErr w:type="spellEnd"/>
-      <w:r>
-        <w:t xml:space="preserve"> sont donc en anglais. Le code C# présent dans </w:t>
-      </w:r>
-      <w:proofErr w:type="spellStart"/>
-      <w:r>
-        <w:t>Core</w:t>
-      </w:r>
-      <w:proofErr w:type="spellEnd"/>
-      <w:r>
-        <w:t xml:space="preserve"> retourne des textes en français</w:t>
-      </w:r>
-      <w:r>
-        <w:t xml:space="preserve"> (codés en dur)</w:t>
-      </w:r>
-      <w:r>
-        <w:t xml:space="preserve">. </w:t>
+        <w:t xml:space="preserve"> pour accéder aux bons fichiers</w:t>
       </w:r>
     </w:p>
     <w:p>
+      <w:pPr>
+        <w:pStyle w:val="ListParagraph"/>
+        <w:numPr>
+          <w:ilvl w:val="0"/>
+          <w:numId w:val="45"/>
+        </w:numPr>
+      </w:pPr>
+      <w:r>
+        <w:t xml:space="preserve">Configurer </w:t>
+      </w:r>
       <w:proofErr w:type="spellStart"/>
       <w:r>
-        <w:t>ExtJS</w:t>
+        <w:t>Nginx</w:t>
       </w:r>
       <w:proofErr w:type="spellEnd"/>
       <w:r>
-        <w:t xml:space="preserve"> propose un exemple de traduction de code. </w:t>
+        <w:t xml:space="preserve"> pour ne répondre qu’aux requêtes en HTTPS (comme dans le fichier d’exemple)</w:t>
       </w:r>
     </w:p>
     <w:p>
       <w:pPr>
-        <w:pStyle w:val="Titre2"/>
-      </w:pPr>
-      <w:bookmarkStart w:id="37" w:name="_Toc302131015"/>
-      <w:r>
-        <w:t xml:space="preserve">Code JavaScript pas </w:t>
+        <w:pStyle w:val="ListParagraph"/>
+        <w:numPr>
+          <w:ilvl w:val="0"/>
+          <w:numId w:val="45"/>
+        </w:numPr>
+      </w:pPr>
+      <w:r>
+        <w:t xml:space="preserve">Configurer </w:t>
       </w:r>
       <w:proofErr w:type="spellStart"/>
       <w:r>
-        <w:t>minifié</w:t>
+        <w:t>Nginx</w:t>
       </w:r>
       <w:proofErr w:type="spellEnd"/>
       <w:r>
-        <w:t xml:space="preserve"> ni </w:t>
+        <w:t xml:space="preserve"> pour faire les appels au serveur </w:t>
       </w:r>
       <w:proofErr w:type="spellStart"/>
       <w:r>
-        <w:t>obfusqué</w:t>
+        <w:t>Core</w:t>
+      </w:r>
+      <w:proofErr w:type="spellEnd"/>
+      <w:r>
+        <w:t xml:space="preserve"> correctement (IP, port, ...)</w:t>
+      </w:r>
+    </w:p>
+    <w:p>
+      <w:pPr>
+        <w:pStyle w:val="ListParagraph"/>
+        <w:numPr>
+          <w:ilvl w:val="0"/>
+          <w:numId w:val="45"/>
+        </w:numPr>
+      </w:pPr>
+      <w:r>
+        <w:t>Si le serveur est Apache, activer le proxy PHP ou configurer Apache pour faire du reverse proxy</w:t>
+      </w:r>
+    </w:p>
+    <w:p>
+      <w:pPr>
+        <w:pStyle w:val="Heading2"/>
+      </w:pPr>
+      <w:bookmarkStart w:id="37" w:name="_Toc302131020"/>
+      <w:r>
+        <w:t xml:space="preserve">Server </w:t>
+      </w:r>
+      <w:proofErr w:type="spellStart"/>
+      <w:r>
+        <w:t>Core</w:t>
       </w:r>
       <w:bookmarkEnd w:id="37"/>
       <w:proofErr w:type="spellEnd"/>
     </w:p>
     <w:p>
-      <w:r>
-        <w:t xml:space="preserve">Il est d’usage sur le web de </w:t>
-      </w:r>
-      <w:proofErr w:type="spellStart"/>
-      <w:r>
-        <w:t>minifier</w:t>
-      </w:r>
-      <w:proofErr w:type="spellEnd"/>
-      <w:r>
-        <w:t xml:space="preserve"> et d’</w:t>
-      </w:r>
-      <w:proofErr w:type="spellStart"/>
-      <w:r>
-        <w:t>obfusquer</w:t>
-      </w:r>
-      <w:proofErr w:type="spellEnd"/>
-      <w:r>
-        <w:t xml:space="preserve"> le code JavaScript servi aux utilisateurs. </w:t>
-      </w:r>
-    </w:p>
-    <w:p>
-      <w:r>
-        <w:t xml:space="preserve">La </w:t>
-      </w:r>
-      <w:proofErr w:type="spellStart"/>
-      <w:r>
-        <w:t>minification</w:t>
-      </w:r>
-      <w:proofErr w:type="spellEnd"/>
-      <w:r>
-        <w:t xml:space="preserve"> réduit la taille des fichiers en supprimant les commentaires, espaces blancs, retours à la ligne, </w:t>
-      </w:r>
-      <w:proofErr w:type="spellStart"/>
-      <w:r>
-        <w:t>etc</w:t>
-      </w:r>
-      <w:proofErr w:type="spellEnd"/>
-      <w:r>
-        <w:t xml:space="preserve">... </w:t>
-      </w:r>
-    </w:p>
-    <w:p>
-      <w:r>
-        <w:t>L’</w:t>
-      </w:r>
-      <w:proofErr w:type="spellStart"/>
-      <w:r>
-        <w:t>obfuscation</w:t>
-      </w:r>
-      <w:proofErr w:type="spellEnd"/>
-      <w:r>
-        <w:t xml:space="preserve"> est une technique permettant de modifier le code afin qu’il devienne illisible par un humain, mais toujours compris par la machine. Le nom des méthodes et variables est changé par des noms formés d’un ou deux caractères. Cela évite certaines attaques sur le site car il devient </w:t>
-      </w:r>
-      <w:r>
-        <w:t>extrêmement</w:t>
-      </w:r>
-      <w:r>
-        <w:t xml:space="preserve"> difficile pour un pirate de comprendre l’application s’il ne peut plus lire le code. Cela réduit aussi la taille du fichier.</w:t>
-      </w:r>
-    </w:p>
-    <w:p>
-      <w:r>
-        <w:t xml:space="preserve">Il est aussi d’usage de compiler tous les fichiers JavaScript en un seul gros fichier JavaScript chargé au lancement de la page. </w:t>
-      </w:r>
-    </w:p>
-    <w:p>
-      <w:proofErr w:type="spellStart"/>
-      <w:r>
-        <w:t>ExtJS</w:t>
-      </w:r>
-      <w:proofErr w:type="spellEnd"/>
-      <w:r>
-        <w:t xml:space="preserve"> propose les SDK Tools</w:t>
-      </w:r>
-      <w:r>
-        <w:t xml:space="preserve"> </w:t>
-      </w:r>
-      <w:r>
-        <w:fldChar w:fldCharType="begin"/>
-      </w:r>
-      <w:r>
-        <w:instrText xml:space="preserve"> REF _Ref302120164 \r \h </w:instrText>
-      </w:r>
-      <w:r>
-        <w:fldChar w:fldCharType="separate"/>
-      </w:r>
-      <w:r>
-        <w:t>[4]</w:t>
-      </w:r>
-      <w:r>
-        <w:fldChar w:fldCharType="end"/>
-      </w:r>
-      <w:r>
-        <w:t xml:space="preserve"> qui devraient </w:t>
-      </w:r>
-      <w:proofErr w:type="spellStart"/>
-      <w:r>
-        <w:t>obfusquer</w:t>
-      </w:r>
-      <w:proofErr w:type="spellEnd"/>
-      <w:r>
-        <w:t xml:space="preserve"> le code et compiler les fichiers </w:t>
-      </w:r>
-      <w:proofErr w:type="spellStart"/>
-      <w:r>
-        <w:t>ExtJS</w:t>
-      </w:r>
-      <w:proofErr w:type="spellEnd"/>
-      <w:r>
-        <w:t xml:space="preserve"> en un seul fichier, mais la dernière tentative d’utilisation n’a pas été concluante.</w:t>
-      </w:r>
-    </w:p>
-    <w:p>
-      <w:pPr>
-        <w:pStyle w:val="Titre1"/>
-      </w:pPr>
-      <w:bookmarkStart w:id="38" w:name="_Toc302131016"/>
-      <w:r>
-        <w:t xml:space="preserve">Lancement </w:t>
-      </w:r>
-      <w:r>
-        <w:t>en production</w:t>
-      </w:r>
-      <w:bookmarkEnd w:id="38"/>
-    </w:p>
-    <w:p>
-      <w:r>
-        <w:t>Voici une liste de chose</w:t>
-      </w:r>
-      <w:r>
-        <w:t>s</w:t>
-      </w:r>
-      <w:r>
-        <w:t xml:space="preserve"> à vérifier </w:t>
-      </w:r>
-      <w:r>
-        <w:t>avant</w:t>
-      </w:r>
-      <w:r>
-        <w:t xml:space="preserve"> de lancer le serveur en production.</w:t>
-      </w:r>
-    </w:p>
-    <w:p>
-      <w:pPr>
-        <w:pStyle w:val="Titre2"/>
-      </w:pPr>
-      <w:bookmarkStart w:id="39" w:name="_Toc302131017"/>
-      <w:r>
-        <w:t>TODO</w:t>
-      </w:r>
-      <w:bookmarkEnd w:id="39"/>
-    </w:p>
-    <w:p>
-      <w:r>
-        <w:t>A faire avant toute mise en production :</w:t>
-      </w:r>
-    </w:p>
-    <w:p>
-      <w:r>
-        <w:t xml:space="preserve">Résoudre les bugs </w:t>
-      </w:r>
-      <w:r>
-        <w:fldChar w:fldCharType="begin"/>
-      </w:r>
-      <w:r>
-        <w:instrText xml:space="preserve"> REF _Ref302116336 \r \h </w:instrText>
-      </w:r>
-      <w:r>
-        <w:fldChar w:fldCharType="separate"/>
-      </w:r>
-      <w:r>
-        <w:t>5.2</w:t>
-      </w:r>
-      <w:r>
-        <w:fldChar w:fldCharType="end"/>
-      </w:r>
-      <w:r>
-        <w:t xml:space="preserve">, </w:t>
-      </w:r>
-      <w:r>
-        <w:fldChar w:fldCharType="begin"/>
-      </w:r>
-      <w:r>
-        <w:instrText xml:space="preserve"> REF _Ref302116342 \r \h </w:instrText>
-      </w:r>
-      <w:r>
-        <w:fldChar w:fldCharType="separate"/>
-      </w:r>
-      <w:r>
-        <w:t>5.4</w:t>
-      </w:r>
-      <w:r>
-        <w:fldChar w:fldCharType="end"/>
-      </w:r>
-      <w:r>
-        <w:t xml:space="preserve">, </w:t>
-      </w:r>
-      <w:r>
-        <w:fldChar w:fldCharType="begin"/>
-      </w:r>
-      <w:r>
-        <w:instrText xml:space="preserve"> REF _Ref302116378 \r \h </w:instrText>
-      </w:r>
-      <w:r>
-        <w:fldChar w:fldCharType="separate"/>
-      </w:r>
-      <w:r>
-        <w:t>5.10</w:t>
-      </w:r>
-      <w:r>
-        <w:fldChar w:fldCharType="end"/>
-      </w:r>
-      <w:r>
-        <w:t xml:space="preserve">, </w:t>
-      </w:r>
-      <w:r>
-        <w:fldChar w:fldCharType="begin"/>
-      </w:r>
-      <w:r>
-        <w:instrText xml:space="preserve"> REF _Ref302116384 \r \h </w:instrText>
-      </w:r>
-      <w:r>
-        <w:fldChar w:fldCharType="separate"/>
-      </w:r>
-      <w:r>
-        <w:t>5.13</w:t>
-      </w:r>
-      <w:r>
-        <w:fldChar w:fldCharType="end"/>
-      </w:r>
-      <w:r>
-        <w:t xml:space="preserve">. </w:t>
-      </w:r>
-    </w:p>
-    <w:p>
-      <w:pPr>
-        <w:pStyle w:val="Titre2"/>
-      </w:pPr>
-      <w:bookmarkStart w:id="40" w:name="_Toc302131018"/>
-      <w:r>
-        <w:t>Client</w:t>
-      </w:r>
-      <w:bookmarkEnd w:id="40"/>
-    </w:p>
-    <w:p>
-      <w:pPr>
-        <w:pStyle w:val="Paragraphedeliste"/>
-        <w:numPr>
-          <w:ilvl w:val="0"/>
-          <w:numId w:val="44"/>
-        </w:numPr>
-      </w:pPr>
-      <w:r>
-        <w:t>Utiliser le bon logo, en fonction du client</w:t>
-      </w:r>
-    </w:p>
-    <w:p>
-      <w:pPr>
-        <w:pStyle w:val="Paragraphedeliste"/>
-        <w:numPr>
-          <w:ilvl w:val="0"/>
-          <w:numId w:val="44"/>
-        </w:numPr>
-      </w:pPr>
-      <w:r>
-        <w:t xml:space="preserve">Activer le cache, dans app.js, le </w:t>
-      </w:r>
-      <w:r>
-        <w:rPr>
-          <w:i/>
-        </w:rPr>
-        <w:t>Loader</w:t>
-      </w:r>
-      <w:r>
-        <w:t xml:space="preserve"> doit activer le cache pour ne pas recharger le JS à chaque lancement</w:t>
-      </w:r>
-    </w:p>
-    <w:p>
-      <w:pPr>
-        <w:pStyle w:val="Paragraphedeliste"/>
-        <w:numPr>
-          <w:ilvl w:val="0"/>
-          <w:numId w:val="44"/>
-        </w:numPr>
-      </w:pPr>
-      <w:r>
-        <w:t xml:space="preserve">Désactiver les contenus de </w:t>
-      </w:r>
-      <w:proofErr w:type="spellStart"/>
-      <w:r>
-        <w:t>debug</w:t>
-      </w:r>
-      <w:proofErr w:type="spellEnd"/>
-      <w:r>
-        <w:t>, comme les champs de connexion pré-remplis</w:t>
-      </w:r>
-    </w:p>
-    <w:p>
-      <w:pPr>
-        <w:pStyle w:val="Titre2"/>
-      </w:pPr>
-      <w:bookmarkStart w:id="41" w:name="_Toc302131019"/>
-      <w:r>
-        <w:t>Serveur web</w:t>
-      </w:r>
-      <w:bookmarkEnd w:id="41"/>
-    </w:p>
-    <w:p>
-      <w:pPr>
-        <w:pStyle w:val="Paragraphedeliste"/>
-        <w:numPr>
-          <w:ilvl w:val="0"/>
-          <w:numId w:val="45"/>
-        </w:numPr>
-      </w:pPr>
-      <w:r>
-        <w:t xml:space="preserve">Configurer </w:t>
-      </w:r>
-      <w:proofErr w:type="spellStart"/>
-      <w:r>
-        <w:t>Nginx</w:t>
-      </w:r>
-      <w:proofErr w:type="spellEnd"/>
-      <w:r>
-        <w:t xml:space="preserve"> pour accéder aux bons fichiers</w:t>
-      </w:r>
-    </w:p>
-    <w:p>
-      <w:pPr>
-        <w:pStyle w:val="Paragraphedeliste"/>
-        <w:numPr>
-          <w:ilvl w:val="0"/>
-          <w:numId w:val="45"/>
-        </w:numPr>
-      </w:pPr>
-      <w:r>
-        <w:t xml:space="preserve">Configurer </w:t>
-      </w:r>
-      <w:proofErr w:type="spellStart"/>
-      <w:r>
-        <w:t>Nginx</w:t>
-      </w:r>
-      <w:proofErr w:type="spellEnd"/>
-      <w:r>
-        <w:t xml:space="preserve"> pour ne répondre qu’aux requêtes en HTTPS (comme dans le fichier d’exemple)</w:t>
-      </w:r>
-    </w:p>
-    <w:p>
-      <w:pPr>
-        <w:pStyle w:val="Paragraphedeliste"/>
-        <w:numPr>
-          <w:ilvl w:val="0"/>
-          <w:numId w:val="45"/>
-        </w:numPr>
-      </w:pPr>
-      <w:r>
-        <w:t xml:space="preserve">Configurer </w:t>
-      </w:r>
-      <w:proofErr w:type="spellStart"/>
-      <w:r>
-        <w:t>Nginx</w:t>
-      </w:r>
-      <w:proofErr w:type="spellEnd"/>
-      <w:r>
-        <w:t xml:space="preserve"> pour faire les appels au serveur </w:t>
-      </w:r>
-      <w:proofErr w:type="spellStart"/>
-      <w:r>
-        <w:t>Core</w:t>
-      </w:r>
-      <w:proofErr w:type="spellEnd"/>
-      <w:r>
-        <w:t xml:space="preserve"> correctement (IP, port, ...)</w:t>
-      </w:r>
-    </w:p>
-    <w:p>
-      <w:pPr>
-        <w:pStyle w:val="Paragraphedeliste"/>
-        <w:numPr>
-          <w:ilvl w:val="0"/>
-          <w:numId w:val="45"/>
-        </w:numPr>
-      </w:pPr>
-      <w:r>
-        <w:t>Si le serveur est Apache, activer le proxy PHP ou configurer Apache pour faire du reverse proxy</w:t>
-      </w:r>
-    </w:p>
-    <w:p>
-      <w:pPr>
-        <w:pStyle w:val="Titre2"/>
-      </w:pPr>
-      <w:bookmarkStart w:id="42" w:name="_Toc302131020"/>
-      <w:r>
-        <w:lastRenderedPageBreak/>
-        <w:t xml:space="preserve">Server </w:t>
-      </w:r>
-      <w:proofErr w:type="spellStart"/>
-      <w:r>
-        <w:t>Core</w:t>
-      </w:r>
-      <w:bookmarkEnd w:id="42"/>
-      <w:proofErr w:type="spellEnd"/>
-    </w:p>
-    <w:p>
-      <w:pPr>
-        <w:pStyle w:val="Paragraphedeliste"/>
+      <w:pPr>
+        <w:pStyle w:val="ListParagraph"/>
         <w:numPr>
           <w:ilvl w:val="0"/>
           <w:numId w:val="46"/>
@@ -6036,7 +5808,7 @@
     </w:p>
     <w:p>
       <w:pPr>
-        <w:pStyle w:val="Paragraphedeliste"/>
+        <w:pStyle w:val="ListParagraph"/>
         <w:numPr>
           <w:ilvl w:val="0"/>
           <w:numId w:val="46"/>
@@ -6055,7 +5827,7 @@
         <w:fldChar w:fldCharType="separate"/>
       </w:r>
       <w:r>
-        <w:t>5.11</w:t>
+        <w:t>5.6</w:t>
       </w:r>
       <w:r>
         <w:fldChar w:fldCharType="end"/>
@@ -6068,7 +5840,7 @@
     </w:p>
     <w:p>
       <w:pPr>
-        <w:pStyle w:val="Titre"/>
+        <w:pStyle w:val="Title"/>
       </w:pPr>
       <w:r>
         <w:lastRenderedPageBreak/>
@@ -6077,7 +5849,7 @@
     </w:p>
     <w:p>
       <w:pPr>
-        <w:pStyle w:val="Paragraphedeliste"/>
+        <w:pStyle w:val="ListParagraph"/>
         <w:numPr>
           <w:ilvl w:val="0"/>
           <w:numId w:val="39"/>
@@ -6086,38 +5858,38 @@
           <w:lang w:val="en-AU"/>
         </w:rPr>
       </w:pPr>
-      <w:bookmarkStart w:id="43" w:name="_Ref301858659"/>
+      <w:bookmarkStart w:id="38" w:name="_Ref301858659"/>
       <w:r>
         <w:rPr>
           <w:lang w:val="en-AU"/>
         </w:rPr>
         <w:t xml:space="preserve">Nancy : </w:t>
       </w:r>
-      <w:hyperlink r:id="rId8" w:history="1">
+      <w:hyperlink r:id="rId9" w:history="1">
         <w:r>
           <w:rPr>
-            <w:rStyle w:val="Lienhypertexte"/>
+            <w:rStyle w:val="Hyperlink"/>
             <w:lang w:val="en-AU"/>
           </w:rPr>
           <w:t>https://github.com/NancyFx/Nancy</w:t>
         </w:r>
       </w:hyperlink>
-      <w:bookmarkEnd w:id="43"/>
+      <w:bookmarkEnd w:id="38"/>
     </w:p>
     <w:p>
       <w:pPr>
-        <w:pStyle w:val="Paragraphedeliste"/>
+        <w:pStyle w:val="ListParagraph"/>
         <w:numPr>
           <w:ilvl w:val="0"/>
           <w:numId w:val="39"/>
         </w:numPr>
         <w:rPr>
-          <w:rStyle w:val="Lienhypertexte"/>
+          <w:rStyle w:val="Hyperlink"/>
           <w:color w:val="auto"/>
           <w:u w:val="none"/>
         </w:rPr>
       </w:pPr>
-      <w:bookmarkStart w:id="44" w:name="_Ref301861129"/>
+      <w:bookmarkStart w:id="39" w:name="_Ref301861129"/>
       <w:proofErr w:type="spellStart"/>
       <w:r>
         <w:t>ExtJS</w:t>
@@ -6126,30 +5898,30 @@
       <w:r>
         <w:t xml:space="preserve"> : </w:t>
       </w:r>
-      <w:hyperlink r:id="rId9" w:history="1">
+      <w:hyperlink r:id="rId10" w:history="1">
         <w:r>
           <w:rPr>
-            <w:rStyle w:val="Lienhypertexte"/>
+            <w:rStyle w:val="Hyperlink"/>
           </w:rPr>
           <w:t>http://www.sencha.com/products/extjs</w:t>
         </w:r>
       </w:hyperlink>
-      <w:bookmarkEnd w:id="44"/>
+      <w:bookmarkEnd w:id="39"/>
     </w:p>
     <w:p>
       <w:pPr>
-        <w:pStyle w:val="Paragraphedeliste"/>
+        <w:pStyle w:val="ListParagraph"/>
         <w:numPr>
           <w:ilvl w:val="0"/>
           <w:numId w:val="39"/>
         </w:numPr>
         <w:rPr>
-          <w:rStyle w:val="Lienhypertexte"/>
+          <w:rStyle w:val="Hyperlink"/>
           <w:color w:val="auto"/>
           <w:u w:val="none"/>
         </w:rPr>
       </w:pPr>
-      <w:bookmarkStart w:id="45" w:name="_Ref302055156"/>
+      <w:bookmarkStart w:id="40" w:name="_Ref302055156"/>
       <w:r>
         <w:t xml:space="preserve">Guides </w:t>
       </w:r>
@@ -6161,37 +5933,37 @@
       <w:r>
         <w:t xml:space="preserve"> : </w:t>
       </w:r>
-      <w:hyperlink r:id="rId10" w:anchor="!/guide" w:history="1">
+      <w:hyperlink r:id="rId11" w:anchor="!/guide" w:history="1">
         <w:r>
           <w:rPr>
-            <w:rStyle w:val="Lienhypertexte"/>
+            <w:rStyle w:val="Hyperlink"/>
           </w:rPr>
           <w:t>http://docs.sencha.com/ext-js/4-0/#!/guide</w:t>
         </w:r>
       </w:hyperlink>
-      <w:bookmarkEnd w:id="45"/>
+      <w:bookmarkEnd w:id="40"/>
       <w:r>
         <w:rPr>
-          <w:rStyle w:val="Lienhypertexte"/>
+          <w:rStyle w:val="Hyperlink"/>
         </w:rPr>
         <w:t xml:space="preserve"> </w:t>
       </w:r>
     </w:p>
     <w:p>
       <w:pPr>
-        <w:pStyle w:val="Paragraphedeliste"/>
+        <w:pStyle w:val="ListParagraph"/>
         <w:numPr>
           <w:ilvl w:val="0"/>
           <w:numId w:val="39"/>
         </w:numPr>
         <w:rPr>
-          <w:rStyle w:val="Lienhypertexte"/>
+          <w:rStyle w:val="Hyperlink"/>
           <w:color w:val="auto"/>
           <w:u w:val="none"/>
           <w:lang w:val="en-AU"/>
         </w:rPr>
       </w:pPr>
-      <w:bookmarkStart w:id="46" w:name="_Ref302120164"/>
+      <w:bookmarkStart w:id="41" w:name="_Ref302120164"/>
       <w:proofErr w:type="spellStart"/>
       <w:r>
         <w:rPr>
@@ -6206,19 +5978,19 @@
         </w:rPr>
         <w:t xml:space="preserve"> SDK Tools : </w:t>
       </w:r>
-      <w:hyperlink r:id="rId11" w:history="1">
+      <w:hyperlink r:id="rId12" w:history="1">
         <w:r>
           <w:rPr>
-            <w:rStyle w:val="Lienhypertexte"/>
+            <w:rStyle w:val="Hyperlink"/>
             <w:lang w:val="en-AU"/>
           </w:rPr>
           <w:t>http://www.sencha.com/products/sdk-tools/</w:t>
         </w:r>
       </w:hyperlink>
-      <w:bookmarkEnd w:id="46"/>
+      <w:bookmarkEnd w:id="41"/>
       <w:r>
         <w:rPr>
-          <w:rStyle w:val="Lienhypertexte"/>
+          <w:rStyle w:val="Hyperlink"/>
           <w:lang w:val="en-AU"/>
         </w:rPr>
         <w:t xml:space="preserve"> </w:t>
@@ -6226,13 +5998,13 @@
     </w:p>
     <w:p>
       <w:pPr>
-        <w:pStyle w:val="Paragraphedeliste"/>
+        <w:pStyle w:val="ListParagraph"/>
         <w:numPr>
           <w:ilvl w:val="0"/>
           <w:numId w:val="39"/>
         </w:numPr>
       </w:pPr>
-      <w:bookmarkStart w:id="47" w:name="_Ref301950178"/>
+      <w:bookmarkStart w:id="42" w:name="_Ref301950178"/>
       <w:proofErr w:type="spellStart"/>
       <w:r>
         <w:t>Nginx</w:t>
@@ -6241,21 +6013,21 @@
       <w:r>
         <w:t xml:space="preserve"> : </w:t>
       </w:r>
-      <w:hyperlink r:id="rId12" w:history="1">
+      <w:hyperlink r:id="rId13" w:history="1">
         <w:r>
           <w:rPr>
-            <w:rStyle w:val="Lienhypertexte"/>
+            <w:rStyle w:val="Hyperlink"/>
           </w:rPr>
           <w:t>http://nginx.org</w:t>
         </w:r>
       </w:hyperlink>
-      <w:bookmarkEnd w:id="47"/>
+      <w:bookmarkEnd w:id="42"/>
       <w:r>
         <w:t xml:space="preserve"> </w:t>
       </w:r>
     </w:p>
     <w:sectPr>
-      <w:footerReference w:type="default" r:id="rId13"/>
+      <w:footerReference w:type="default" r:id="rId14"/>
       <w:pgSz w:w="11906" w:h="16838"/>
       <w:pgMar w:top="1134" w:right="1418" w:bottom="1418" w:left="1418" w:header="709" w:footer="709" w:gutter="0"/>
       <w:cols w:space="708"/>
@@ -6266,7 +6038,7 @@
 </file>
 
 <file path=word/endnotes.xml><?xml version="1.0" encoding="utf-8"?>
-<w:endnotes xmlns:ve="http://schemas.openxmlformats.org/markup-compatibility/2006" xmlns:o="urn:schemas-microsoft-com:office:office" xmlns:r="http://schemas.openxmlformats.org/officeDocument/2006/relationships" xmlns:m="http://schemas.openxmlformats.org/officeDocument/2006/math" xmlns:v="urn:schemas-microsoft-com:vml" xmlns:wp="http://schemas.openxmlformats.org/drawingml/2006/wordprocessingDrawing" xmlns:w10="urn:schemas-microsoft-com:office:word" xmlns:w="http://schemas.openxmlformats.org/wordprocessingml/2006/main" xmlns:wne="http://schemas.microsoft.com/office/word/2006/wordml">
+<w:endnotes xmlns:wpc="http://schemas.microsoft.com/office/word/2010/wordprocessingCanvas" xmlns:mc="http://schemas.openxmlformats.org/markup-compatibility/2006" xmlns:o="urn:schemas-microsoft-com:office:office" xmlns:r="http://schemas.openxmlformats.org/officeDocument/2006/relationships" xmlns:m="http://schemas.openxmlformats.org/officeDocument/2006/math" xmlns:v="urn:schemas-microsoft-com:vml" xmlns:wp14="http://schemas.microsoft.com/office/word/2010/wordprocessingDrawing" xmlns:wp="http://schemas.openxmlformats.org/drawingml/2006/wordprocessingDrawing" xmlns:w10="urn:schemas-microsoft-com:office:word" xmlns:w="http://schemas.openxmlformats.org/wordprocessingml/2006/main" xmlns:w14="http://schemas.microsoft.com/office/word/2010/wordml" xmlns:wpg="http://schemas.microsoft.com/office/word/2010/wordprocessingGroup" xmlns:wpi="http://schemas.microsoft.com/office/word/2010/wordprocessingInk" xmlns:wne="http://schemas.microsoft.com/office/word/2006/wordml" xmlns:wps="http://schemas.microsoft.com/office/word/2010/wordprocessingShape" mc:Ignorable="w14 wp14">
   <w:endnote w:type="separator" w:id="-1">
     <w:p>
       <w:r>
@@ -6285,10 +6057,10 @@
 </file>
 
 <file path=word/footer1.xml><?xml version="1.0" encoding="utf-8"?>
-<w:ftr xmlns:ve="http://schemas.openxmlformats.org/markup-compatibility/2006" xmlns:o="urn:schemas-microsoft-com:office:office" xmlns:r="http://schemas.openxmlformats.org/officeDocument/2006/relationships" xmlns:m="http://schemas.openxmlformats.org/officeDocument/2006/math" xmlns:v="urn:schemas-microsoft-com:vml" xmlns:wp="http://schemas.openxmlformats.org/drawingml/2006/wordprocessingDrawing" xmlns:w10="urn:schemas-microsoft-com:office:word" xmlns:w="http://schemas.openxmlformats.org/wordprocessingml/2006/main" xmlns:wne="http://schemas.microsoft.com/office/word/2006/wordml">
+<w:ftr xmlns:wpc="http://schemas.microsoft.com/office/word/2010/wordprocessingCanvas" xmlns:mc="http://schemas.openxmlformats.org/markup-compatibility/2006" xmlns:o="urn:schemas-microsoft-com:office:office" xmlns:r="http://schemas.openxmlformats.org/officeDocument/2006/relationships" xmlns:m="http://schemas.openxmlformats.org/officeDocument/2006/math" xmlns:v="urn:schemas-microsoft-com:vml" xmlns:wp14="http://schemas.microsoft.com/office/word/2010/wordprocessingDrawing" xmlns:wp="http://schemas.openxmlformats.org/drawingml/2006/wordprocessingDrawing" xmlns:w10="urn:schemas-microsoft-com:office:word" xmlns:w="http://schemas.openxmlformats.org/wordprocessingml/2006/main" xmlns:w14="http://schemas.microsoft.com/office/word/2010/wordml" xmlns:wpg="http://schemas.microsoft.com/office/word/2010/wordprocessingGroup" xmlns:wpi="http://schemas.microsoft.com/office/word/2010/wordprocessingInk" xmlns:wne="http://schemas.microsoft.com/office/word/2006/wordml" xmlns:wps="http://schemas.microsoft.com/office/word/2010/wordprocessingShape" mc:Ignorable="w14 wp14">
   <w:p>
     <w:pPr>
-      <w:pStyle w:val="Pieddepage"/>
+      <w:pStyle w:val="Footer"/>
       <w:rPr>
         <w:noProof/>
       </w:rPr>
@@ -6331,7 +6103,7 @@
           <w:rPr>
             <w:noProof/>
           </w:rPr>
-          <w:t>8</w:t>
+          <w:t>7</w:t>
         </w:r>
         <w:r>
           <w:rPr>
@@ -6362,7 +6134,7 @@
 </file>
 
 <file path=word/footnotes.xml><?xml version="1.0" encoding="utf-8"?>
-<w:footnotes xmlns:ve="http://schemas.openxmlformats.org/markup-compatibility/2006" xmlns:o="urn:schemas-microsoft-com:office:office" xmlns:r="http://schemas.openxmlformats.org/officeDocument/2006/relationships" xmlns:m="http://schemas.openxmlformats.org/officeDocument/2006/math" xmlns:v="urn:schemas-microsoft-com:vml" xmlns:wp="http://schemas.openxmlformats.org/drawingml/2006/wordprocessingDrawing" xmlns:w10="urn:schemas-microsoft-com:office:word" xmlns:w="http://schemas.openxmlformats.org/wordprocessingml/2006/main" xmlns:wne="http://schemas.microsoft.com/office/word/2006/wordml">
+<w:footnotes xmlns:wpc="http://schemas.microsoft.com/office/word/2010/wordprocessingCanvas" xmlns:mc="http://schemas.openxmlformats.org/markup-compatibility/2006" xmlns:o="urn:schemas-microsoft-com:office:office" xmlns:r="http://schemas.openxmlformats.org/officeDocument/2006/relationships" xmlns:m="http://schemas.openxmlformats.org/officeDocument/2006/math" xmlns:v="urn:schemas-microsoft-com:vml" xmlns:wp14="http://schemas.microsoft.com/office/word/2010/wordprocessingDrawing" xmlns:wp="http://schemas.openxmlformats.org/drawingml/2006/wordprocessingDrawing" xmlns:w10="urn:schemas-microsoft-com:office:word" xmlns:w="http://schemas.openxmlformats.org/wordprocessingml/2006/main" xmlns:w14="http://schemas.microsoft.com/office/word/2010/wordml" xmlns:wpg="http://schemas.microsoft.com/office/word/2010/wordprocessingGroup" xmlns:wpi="http://schemas.microsoft.com/office/word/2010/wordprocessingInk" xmlns:wne="http://schemas.microsoft.com/office/word/2006/wordml" xmlns:wps="http://schemas.microsoft.com/office/word/2010/wordprocessingShape" mc:Ignorable="w14 wp14">
   <w:footnote w:type="separator" w:id="-1">
     <w:p>
       <w:r>
@@ -6381,7 +6153,7 @@
 </file>
 
 <file path=word/numbering.xml><?xml version="1.0" encoding="utf-8"?>
-<w:numbering xmlns:ve="http://schemas.openxmlformats.org/markup-compatibility/2006" xmlns:o="urn:schemas-microsoft-com:office:office" xmlns:r="http://schemas.openxmlformats.org/officeDocument/2006/relationships" xmlns:m="http://schemas.openxmlformats.org/officeDocument/2006/math" xmlns:v="urn:schemas-microsoft-com:vml" xmlns:wp="http://schemas.openxmlformats.org/drawingml/2006/wordprocessingDrawing" xmlns:w10="urn:schemas-microsoft-com:office:word" xmlns:w="http://schemas.openxmlformats.org/wordprocessingml/2006/main" xmlns:wne="http://schemas.microsoft.com/office/word/2006/wordml">
+<w:numbering xmlns:wpc="http://schemas.microsoft.com/office/word/2010/wordprocessingCanvas" xmlns:mc="http://schemas.openxmlformats.org/markup-compatibility/2006" xmlns:o="urn:schemas-microsoft-com:office:office" xmlns:r="http://schemas.openxmlformats.org/officeDocument/2006/relationships" xmlns:m="http://schemas.openxmlformats.org/officeDocument/2006/math" xmlns:v="urn:schemas-microsoft-com:vml" xmlns:wp14="http://schemas.microsoft.com/office/word/2010/wordprocessingDrawing" xmlns:wp="http://schemas.openxmlformats.org/drawingml/2006/wordprocessingDrawing" xmlns:w10="urn:schemas-microsoft-com:office:word" xmlns:w="http://schemas.openxmlformats.org/wordprocessingml/2006/main" xmlns:w14="http://schemas.microsoft.com/office/word/2010/wordml" xmlns:wpg="http://schemas.microsoft.com/office/word/2010/wordprocessingGroup" xmlns:wpi="http://schemas.microsoft.com/office/word/2010/wordprocessingInk" xmlns:wne="http://schemas.microsoft.com/office/word/2006/wordml" xmlns:wps="http://schemas.microsoft.com/office/word/2010/wordprocessingShape" mc:Ignorable="w14 wp14">
   <w:abstractNum w:abstractNumId="0">
     <w:nsid w:val="06550DA1"/>
     <w:multiLevelType w:val="hybridMultilevel"/>
@@ -9585,7 +9357,7 @@
     <w:lvl w:ilvl="0">
       <w:start w:val="1"/>
       <w:numFmt w:val="decimal"/>
-      <w:pStyle w:val="Titre1"/>
+      <w:pStyle w:val="Heading1"/>
       <w:lvlText w:val="%1"/>
       <w:lvlJc w:val="left"/>
       <w:pPr>
@@ -9595,7 +9367,7 @@
     <w:lvl w:ilvl="1">
       <w:start w:val="1"/>
       <w:numFmt w:val="decimal"/>
-      <w:pStyle w:val="Titre2"/>
+      <w:pStyle w:val="Heading2"/>
       <w:lvlText w:val="%1.%2"/>
       <w:lvlJc w:val="left"/>
       <w:pPr>
@@ -9605,7 +9377,7 @@
     <w:lvl w:ilvl="2">
       <w:start w:val="1"/>
       <w:numFmt w:val="decimal"/>
-      <w:pStyle w:val="Titre3"/>
+      <w:pStyle w:val="Heading3"/>
       <w:lvlText w:val="%1.%2.%3"/>
       <w:lvlJc w:val="left"/>
       <w:pPr>
@@ -9615,7 +9387,7 @@
     <w:lvl w:ilvl="3">
       <w:start w:val="1"/>
       <w:numFmt w:val="decimal"/>
-      <w:pStyle w:val="Titre4"/>
+      <w:pStyle w:val="Heading4"/>
       <w:lvlText w:val="%1.%2.%3.%4"/>
       <w:lvlJc w:val="left"/>
       <w:pPr>
@@ -9625,7 +9397,7 @@
     <w:lvl w:ilvl="4">
       <w:start w:val="1"/>
       <w:numFmt w:val="decimal"/>
-      <w:pStyle w:val="Titre5"/>
+      <w:pStyle w:val="Heading5"/>
       <w:lvlText w:val="%1.%2.%3.%4.%5"/>
       <w:lvlJc w:val="left"/>
       <w:pPr>
@@ -9635,7 +9407,7 @@
     <w:lvl w:ilvl="5">
       <w:start w:val="1"/>
       <w:numFmt w:val="decimal"/>
-      <w:pStyle w:val="Titre6"/>
+      <w:pStyle w:val="Heading6"/>
       <w:lvlText w:val="%1.%2.%3.%4.%5.%6"/>
       <w:lvlJc w:val="left"/>
       <w:pPr>
@@ -9645,7 +9417,7 @@
     <w:lvl w:ilvl="6">
       <w:start w:val="1"/>
       <w:numFmt w:val="decimal"/>
-      <w:pStyle w:val="Titre7"/>
+      <w:pStyle w:val="Heading7"/>
       <w:lvlText w:val="%1.%2.%3.%4.%5.%6.%7"/>
       <w:lvlJc w:val="left"/>
       <w:pPr>
@@ -9655,7 +9427,7 @@
     <w:lvl w:ilvl="7">
       <w:start w:val="1"/>
       <w:numFmt w:val="decimal"/>
-      <w:pStyle w:val="Titre8"/>
+      <w:pStyle w:val="Heading8"/>
       <w:lvlText w:val="%1.%2.%3.%4.%5.%6.%7.%8"/>
       <w:lvlJc w:val="left"/>
       <w:pPr>
@@ -9665,7 +9437,7 @@
     <w:lvl w:ilvl="8">
       <w:start w:val="1"/>
       <w:numFmt w:val="decimal"/>
-      <w:pStyle w:val="Titre9"/>
+      <w:pStyle w:val="Heading9"/>
       <w:lvlText w:val="%1.%2.%3.%4.%5.%6.%7.%8.%9"/>
       <w:lvlJc w:val="left"/>
       <w:pPr>
@@ -11545,7 +11317,7 @@
 </file>
 
 <file path=word/styles.xml><?xml version="1.0" encoding="utf-8"?>
-<w:styles xmlns:r="http://schemas.openxmlformats.org/officeDocument/2006/relationships" xmlns:w="http://schemas.openxmlformats.org/wordprocessingml/2006/main">
+<w:styles xmlns:mc="http://schemas.openxmlformats.org/markup-compatibility/2006" xmlns:r="http://schemas.openxmlformats.org/officeDocument/2006/relationships" xmlns:w="http://schemas.openxmlformats.org/wordprocessingml/2006/main" xmlns:w14="http://schemas.microsoft.com/office/word/2010/wordml" mc:Ignorable="w14">
   <w:docDefaults>
     <w:rPrDefault>
       <w:rPr>
@@ -11708,11 +11480,11 @@
       <w:rFonts w:ascii="Arial Narrow" w:hAnsi="Arial Narrow"/>
     </w:rPr>
   </w:style>
-  <w:style w:type="paragraph" w:styleId="Titre1">
+  <w:style w:type="paragraph" w:styleId="Heading1">
     <w:name w:val="heading 1"/>
     <w:basedOn w:val="Normal"/>
     <w:next w:val="Normal"/>
-    <w:link w:val="Titre1Car"/>
+    <w:link w:val="Heading1Char"/>
     <w:uiPriority w:val="9"/>
     <w:qFormat/>
     <w:rsid w:val="00E93941"/>
@@ -11737,11 +11509,11 @@
       <w:szCs w:val="28"/>
     </w:rPr>
   </w:style>
-  <w:style w:type="paragraph" w:styleId="Titre2">
+  <w:style w:type="paragraph" w:styleId="Heading2">
     <w:name w:val="heading 2"/>
     <w:basedOn w:val="Normal"/>
     <w:next w:val="Normal"/>
-    <w:link w:val="Titre2Car"/>
+    <w:link w:val="Heading2Char"/>
     <w:uiPriority w:val="9"/>
     <w:unhideWhenUsed/>
     <w:qFormat/>
@@ -11765,11 +11537,11 @@
       <w:szCs w:val="26"/>
     </w:rPr>
   </w:style>
-  <w:style w:type="paragraph" w:styleId="Titre3">
+  <w:style w:type="paragraph" w:styleId="Heading3">
     <w:name w:val="heading 3"/>
     <w:basedOn w:val="Normal"/>
     <w:next w:val="Normal"/>
-    <w:link w:val="Titre3Car"/>
+    <w:link w:val="Heading3Char"/>
     <w:uiPriority w:val="9"/>
     <w:unhideWhenUsed/>
     <w:qFormat/>
@@ -11791,11 +11563,11 @@
       <w:color w:val="1F497D" w:themeColor="text2"/>
     </w:rPr>
   </w:style>
-  <w:style w:type="paragraph" w:styleId="Titre4">
+  <w:style w:type="paragraph" w:styleId="Heading4">
     <w:name w:val="heading 4"/>
     <w:basedOn w:val="Normal"/>
     <w:next w:val="Normal"/>
-    <w:link w:val="Titre4Car"/>
+    <w:link w:val="Heading4Char"/>
     <w:uiPriority w:val="9"/>
     <w:semiHidden/>
     <w:unhideWhenUsed/>
@@ -11820,11 +11592,11 @@
       <w:color w:val="4F81BD" w:themeColor="accent1"/>
     </w:rPr>
   </w:style>
-  <w:style w:type="paragraph" w:styleId="Titre5">
+  <w:style w:type="paragraph" w:styleId="Heading5">
     <w:name w:val="heading 5"/>
     <w:basedOn w:val="Normal"/>
     <w:next w:val="Normal"/>
-    <w:link w:val="Titre5Car"/>
+    <w:link w:val="Heading5Char"/>
     <w:uiPriority w:val="9"/>
     <w:semiHidden/>
     <w:unhideWhenUsed/>
@@ -11845,11 +11617,11 @@
       <w:color w:val="243F60" w:themeColor="accent1" w:themeShade="7F"/>
     </w:rPr>
   </w:style>
-  <w:style w:type="paragraph" w:styleId="Titre6">
+  <w:style w:type="paragraph" w:styleId="Heading6">
     <w:name w:val="heading 6"/>
     <w:basedOn w:val="Normal"/>
     <w:next w:val="Normal"/>
-    <w:link w:val="Titre6Car"/>
+    <w:link w:val="Heading6Char"/>
     <w:uiPriority w:val="9"/>
     <w:semiHidden/>
     <w:unhideWhenUsed/>
@@ -11872,11 +11644,11 @@
       <w:color w:val="243F60" w:themeColor="accent1" w:themeShade="7F"/>
     </w:rPr>
   </w:style>
-  <w:style w:type="paragraph" w:styleId="Titre7">
+  <w:style w:type="paragraph" w:styleId="Heading7">
     <w:name w:val="heading 7"/>
     <w:basedOn w:val="Normal"/>
     <w:next w:val="Normal"/>
-    <w:link w:val="Titre7Car"/>
+    <w:link w:val="Heading7Char"/>
     <w:uiPriority w:val="9"/>
     <w:semiHidden/>
     <w:unhideWhenUsed/>
@@ -11899,11 +11671,11 @@
       <w:color w:val="404040" w:themeColor="text1" w:themeTint="BF"/>
     </w:rPr>
   </w:style>
-  <w:style w:type="paragraph" w:styleId="Titre8">
+  <w:style w:type="paragraph" w:styleId="Heading8">
     <w:name w:val="heading 8"/>
     <w:basedOn w:val="Normal"/>
     <w:next w:val="Normal"/>
-    <w:link w:val="Titre8Car"/>
+    <w:link w:val="Heading8Char"/>
     <w:uiPriority w:val="9"/>
     <w:semiHidden/>
     <w:unhideWhenUsed/>
@@ -11926,11 +11698,11 @@
       <w:szCs w:val="20"/>
     </w:rPr>
   </w:style>
-  <w:style w:type="paragraph" w:styleId="Titre9">
+  <w:style w:type="paragraph" w:styleId="Heading9">
     <w:name w:val="heading 9"/>
     <w:basedOn w:val="Normal"/>
     <w:next w:val="Normal"/>
-    <w:link w:val="Titre9Car"/>
+    <w:link w:val="Heading9Char"/>
     <w:uiPriority w:val="9"/>
     <w:semiHidden/>
     <w:unhideWhenUsed/>
@@ -11955,18 +11727,17 @@
       <w:szCs w:val="20"/>
     </w:rPr>
   </w:style>
-  <w:style w:type="character" w:default="1" w:styleId="Policepardfaut">
+  <w:style w:type="character" w:default="1" w:styleId="DefaultParagraphFont">
     <w:name w:val="Default Paragraph Font"/>
     <w:uiPriority w:val="1"/>
     <w:semiHidden/>
     <w:unhideWhenUsed/>
   </w:style>
-  <w:style w:type="table" w:default="1" w:styleId="TableauNormal">
+  <w:style w:type="table" w:default="1" w:styleId="TableNormal">
     <w:name w:val="Normal Table"/>
     <w:uiPriority w:val="99"/>
     <w:semiHidden/>
     <w:unhideWhenUsed/>
-    <w:qFormat/>
     <w:tblPr>
       <w:tblInd w:w="0" w:type="dxa"/>
       <w:tblCellMar>
@@ -11977,16 +11748,16 @@
       </w:tblCellMar>
     </w:tblPr>
   </w:style>
-  <w:style w:type="numbering" w:default="1" w:styleId="Aucuneliste">
+  <w:style w:type="numbering" w:default="1" w:styleId="NoList">
     <w:name w:val="No List"/>
     <w:uiPriority w:val="99"/>
     <w:semiHidden/>
     <w:unhideWhenUsed/>
   </w:style>
-  <w:style w:type="paragraph" w:styleId="Textedebulles">
+  <w:style w:type="paragraph" w:styleId="BalloonText">
     <w:name w:val="Balloon Text"/>
     <w:basedOn w:val="Normal"/>
-    <w:link w:val="TextedebullesCar"/>
+    <w:link w:val="BalloonTextChar"/>
     <w:uiPriority w:val="99"/>
     <w:semiHidden/>
     <w:unhideWhenUsed/>
@@ -12000,10 +11771,10 @@
       <w:szCs w:val="16"/>
     </w:rPr>
   </w:style>
-  <w:style w:type="character" w:customStyle="1" w:styleId="TextedebullesCar">
-    <w:name w:val="Texte de bulles Car"/>
-    <w:basedOn w:val="Policepardfaut"/>
-    <w:link w:val="Textedebulles"/>
+  <w:style w:type="character" w:customStyle="1" w:styleId="BalloonTextChar">
+    <w:name w:val="Balloon Text Char"/>
+    <w:basedOn w:val="DefaultParagraphFont"/>
+    <w:link w:val="BalloonText"/>
     <w:uiPriority w:val="99"/>
     <w:semiHidden/>
     <w:rsid w:val="00BE071E"/>
@@ -12013,10 +11784,10 @@
       <w:szCs w:val="16"/>
     </w:rPr>
   </w:style>
-  <w:style w:type="paragraph" w:styleId="En-tte">
+  <w:style w:type="paragraph" w:styleId="Header">
     <w:name w:val="header"/>
     <w:basedOn w:val="Normal"/>
-    <w:link w:val="En-tteCar"/>
+    <w:link w:val="HeaderChar"/>
     <w:uiPriority w:val="99"/>
     <w:unhideWhenUsed/>
     <w:rsid w:val="00BE071E"/>
@@ -12028,17 +11799,17 @@
       <w:spacing w:after="0" w:line="240" w:lineRule="auto"/>
     </w:pPr>
   </w:style>
-  <w:style w:type="character" w:customStyle="1" w:styleId="En-tteCar">
-    <w:name w:val="En-tête Car"/>
-    <w:basedOn w:val="Policepardfaut"/>
-    <w:link w:val="En-tte"/>
+  <w:style w:type="character" w:customStyle="1" w:styleId="HeaderChar">
+    <w:name w:val="Header Char"/>
+    <w:basedOn w:val="DefaultParagraphFont"/>
+    <w:link w:val="Header"/>
     <w:uiPriority w:val="99"/>
     <w:rsid w:val="00BE071E"/>
   </w:style>
-  <w:style w:type="paragraph" w:styleId="Pieddepage">
+  <w:style w:type="paragraph" w:styleId="Footer">
     <w:name w:val="footer"/>
     <w:basedOn w:val="Normal"/>
-    <w:link w:val="PieddepageCar"/>
+    <w:link w:val="FooterChar"/>
     <w:uiPriority w:val="99"/>
     <w:unhideWhenUsed/>
     <w:rsid w:val="00BE071E"/>
@@ -12050,17 +11821,17 @@
       <w:spacing w:after="0" w:line="240" w:lineRule="auto"/>
     </w:pPr>
   </w:style>
-  <w:style w:type="character" w:customStyle="1" w:styleId="PieddepageCar">
-    <w:name w:val="Pied de page Car"/>
-    <w:basedOn w:val="Policepardfaut"/>
-    <w:link w:val="Pieddepage"/>
+  <w:style w:type="character" w:customStyle="1" w:styleId="FooterChar">
+    <w:name w:val="Footer Char"/>
+    <w:basedOn w:val="DefaultParagraphFont"/>
+    <w:link w:val="Footer"/>
     <w:uiPriority w:val="99"/>
     <w:rsid w:val="00BE071E"/>
   </w:style>
-  <w:style w:type="character" w:customStyle="1" w:styleId="Titre1Car">
-    <w:name w:val="Titre 1 Car"/>
-    <w:basedOn w:val="Policepardfaut"/>
-    <w:link w:val="Titre1"/>
+  <w:style w:type="character" w:customStyle="1" w:styleId="Heading1Char">
+    <w:name w:val="Heading 1 Char"/>
+    <w:basedOn w:val="DefaultParagraphFont"/>
+    <w:link w:val="Heading1"/>
     <w:uiPriority w:val="9"/>
     <w:rsid w:val="00E93941"/>
     <w:rPr>
@@ -12072,7 +11843,7 @@
       <w:szCs w:val="28"/>
     </w:rPr>
   </w:style>
-  <w:style w:type="paragraph" w:styleId="Paragraphedeliste">
+  <w:style w:type="paragraph" w:styleId="ListParagraph">
     <w:name w:val="List Paragraph"/>
     <w:basedOn w:val="Normal"/>
     <w:uiPriority w:val="34"/>
@@ -12083,10 +11854,10 @@
       <w:contextualSpacing/>
     </w:pPr>
   </w:style>
-  <w:style w:type="character" w:customStyle="1" w:styleId="Titre2Car">
-    <w:name w:val="Titre 2 Car"/>
-    <w:basedOn w:val="Policepardfaut"/>
-    <w:link w:val="Titre2"/>
+  <w:style w:type="character" w:customStyle="1" w:styleId="Heading2Char">
+    <w:name w:val="Heading 2 Char"/>
+    <w:basedOn w:val="DefaultParagraphFont"/>
+    <w:link w:val="Heading2"/>
     <w:uiPriority w:val="9"/>
     <w:rsid w:val="00A65323"/>
     <w:rPr>
@@ -12098,10 +11869,10 @@
       <w:szCs w:val="26"/>
     </w:rPr>
   </w:style>
-  <w:style w:type="character" w:customStyle="1" w:styleId="Titre3Car">
-    <w:name w:val="Titre 3 Car"/>
-    <w:basedOn w:val="Policepardfaut"/>
-    <w:link w:val="Titre3"/>
+  <w:style w:type="character" w:customStyle="1" w:styleId="Heading3Char">
+    <w:name w:val="Heading 3 Char"/>
+    <w:basedOn w:val="DefaultParagraphFont"/>
+    <w:link w:val="Heading3"/>
     <w:uiPriority w:val="9"/>
     <w:rsid w:val="00A65323"/>
     <w:rPr>
@@ -12123,7 +11894,7 @@
   </w:style>
   <w:style w:type="character" w:customStyle="1" w:styleId="Keyword">
     <w:name w:val="Keyword"/>
-    <w:basedOn w:val="Policepardfaut"/>
+    <w:basedOn w:val="DefaultParagraphFont"/>
     <w:uiPriority w:val="1"/>
     <w:qFormat/>
     <w:rsid w:val="00F13898"/>
@@ -12134,7 +11905,7 @@
   </w:style>
   <w:style w:type="character" w:customStyle="1" w:styleId="DtailChar">
     <w:name w:val="Détail Char"/>
-    <w:basedOn w:val="Policepardfaut"/>
+    <w:basedOn w:val="DefaultParagraphFont"/>
     <w:link w:val="Dtail"/>
     <w:rsid w:val="0055641B"/>
     <w:rPr>
@@ -12142,10 +11913,10 @@
       <w:shd w:val="clear" w:color="auto" w:fill="CCFFCC"/>
     </w:rPr>
   </w:style>
-  <w:style w:type="paragraph" w:styleId="Notedefin">
+  <w:style w:type="paragraph" w:styleId="EndnoteText">
     <w:name w:val="endnote text"/>
     <w:basedOn w:val="Normal"/>
-    <w:link w:val="NotedefinCar"/>
+    <w:link w:val="EndnoteTextChar"/>
     <w:uiPriority w:val="99"/>
     <w:semiHidden/>
     <w:unhideWhenUsed/>
@@ -12158,10 +11929,10 @@
       <w:szCs w:val="20"/>
     </w:rPr>
   </w:style>
-  <w:style w:type="character" w:customStyle="1" w:styleId="NotedefinCar">
-    <w:name w:val="Note de fin Car"/>
-    <w:basedOn w:val="Policepardfaut"/>
-    <w:link w:val="Notedefin"/>
+  <w:style w:type="character" w:customStyle="1" w:styleId="EndnoteTextChar">
+    <w:name w:val="Endnote Text Char"/>
+    <w:basedOn w:val="DefaultParagraphFont"/>
+    <w:link w:val="EndnoteText"/>
     <w:uiPriority w:val="99"/>
     <w:semiHidden/>
     <w:rsid w:val="00280027"/>
@@ -12171,9 +11942,9 @@
       <w:szCs w:val="20"/>
     </w:rPr>
   </w:style>
-  <w:style w:type="character" w:styleId="Appeldenotedefin">
+  <w:style w:type="character" w:styleId="EndnoteReference">
     <w:name w:val="endnote reference"/>
-    <w:basedOn w:val="Policepardfaut"/>
+    <w:basedOn w:val="DefaultParagraphFont"/>
     <w:uiPriority w:val="99"/>
     <w:semiHidden/>
     <w:unhideWhenUsed/>
@@ -12182,10 +11953,10 @@
       <w:vertAlign w:val="superscript"/>
     </w:rPr>
   </w:style>
-  <w:style w:type="paragraph" w:styleId="Notedebasdepage">
+  <w:style w:type="paragraph" w:styleId="FootnoteText">
     <w:name w:val="footnote text"/>
     <w:basedOn w:val="Normal"/>
-    <w:link w:val="NotedebasdepageCar"/>
+    <w:link w:val="FootnoteTextChar"/>
     <w:uiPriority w:val="99"/>
     <w:semiHidden/>
     <w:unhideWhenUsed/>
@@ -12198,10 +11969,10 @@
       <w:szCs w:val="20"/>
     </w:rPr>
   </w:style>
-  <w:style w:type="character" w:customStyle="1" w:styleId="NotedebasdepageCar">
-    <w:name w:val="Note de bas de page Car"/>
-    <w:basedOn w:val="Policepardfaut"/>
-    <w:link w:val="Notedebasdepage"/>
+  <w:style w:type="character" w:customStyle="1" w:styleId="FootnoteTextChar">
+    <w:name w:val="Footnote Text Char"/>
+    <w:basedOn w:val="DefaultParagraphFont"/>
+    <w:link w:val="FootnoteText"/>
     <w:uiPriority w:val="99"/>
     <w:semiHidden/>
     <w:rsid w:val="00280027"/>
@@ -12211,9 +11982,9 @@
       <w:szCs w:val="20"/>
     </w:rPr>
   </w:style>
-  <w:style w:type="character" w:styleId="Appelnotedebasdep">
+  <w:style w:type="character" w:styleId="FootnoteReference">
     <w:name w:val="footnote reference"/>
-    <w:basedOn w:val="Policepardfaut"/>
+    <w:basedOn w:val="DefaultParagraphFont"/>
     <w:uiPriority w:val="99"/>
     <w:semiHidden/>
     <w:unhideWhenUsed/>
@@ -12222,9 +11993,9 @@
       <w:vertAlign w:val="superscript"/>
     </w:rPr>
   </w:style>
-  <w:style w:type="table" w:styleId="Grilledutableau">
+  <w:style w:type="table" w:styleId="TableGrid">
     <w:name w:val="Table Grid"/>
-    <w:basedOn w:val="TableauNormal"/>
+    <w:basedOn w:val="TableNormal"/>
     <w:uiPriority w:val="59"/>
     <w:rsid w:val="0019163C"/>
     <w:pPr>
@@ -12260,18 +12031,18 @@
   </w:style>
   <w:style w:type="character" w:customStyle="1" w:styleId="NormalChar">
     <w:name w:val="Normal &quot;:&quot; Char"/>
-    <w:basedOn w:val="Policepardfaut"/>
+    <w:basedOn w:val="DefaultParagraphFont"/>
     <w:link w:val="Normal0"/>
     <w:rsid w:val="003C3F81"/>
     <w:rPr>
       <w:rFonts w:ascii="Arial Narrow" w:hAnsi="Arial Narrow"/>
     </w:rPr>
   </w:style>
-  <w:style w:type="paragraph" w:styleId="Titre">
+  <w:style w:type="paragraph" w:styleId="Title">
     <w:name w:val="Title"/>
     <w:basedOn w:val="Normal"/>
     <w:next w:val="Normal"/>
-    <w:link w:val="TitreCar"/>
+    <w:link w:val="TitleChar"/>
     <w:uiPriority w:val="10"/>
     <w:qFormat/>
     <w:rsid w:val="00C2475C"/>
@@ -12291,10 +12062,10 @@
       <w:szCs w:val="52"/>
     </w:rPr>
   </w:style>
-  <w:style w:type="character" w:customStyle="1" w:styleId="TitreCar">
-    <w:name w:val="Titre Car"/>
-    <w:basedOn w:val="Policepardfaut"/>
-    <w:link w:val="Titre"/>
+  <w:style w:type="character" w:customStyle="1" w:styleId="TitleChar">
+    <w:name w:val="Title Char"/>
+    <w:basedOn w:val="DefaultParagraphFont"/>
+    <w:link w:val="Title"/>
     <w:uiPriority w:val="10"/>
     <w:rsid w:val="00C2475C"/>
     <w:rPr>
@@ -12306,9 +12077,9 @@
       <w:szCs w:val="52"/>
     </w:rPr>
   </w:style>
-  <w:style w:type="character" w:styleId="Lienhypertexte">
+  <w:style w:type="character" w:styleId="Hyperlink">
     <w:name w:val="Hyperlink"/>
-    <w:basedOn w:val="Policepardfaut"/>
+    <w:basedOn w:val="DefaultParagraphFont"/>
     <w:uiPriority w:val="99"/>
     <w:unhideWhenUsed/>
     <w:rsid w:val="005F04E1"/>
@@ -12317,18 +12088,18 @@
       <w:u w:val="single"/>
     </w:rPr>
   </w:style>
-  <w:style w:type="character" w:styleId="Numrodeligne">
+  <w:style w:type="character" w:styleId="LineNumber">
     <w:name w:val="line number"/>
-    <w:basedOn w:val="Policepardfaut"/>
+    <w:basedOn w:val="DefaultParagraphFont"/>
     <w:uiPriority w:val="99"/>
     <w:semiHidden/>
     <w:unhideWhenUsed/>
     <w:rsid w:val="00BF62EB"/>
   </w:style>
-  <w:style w:type="character" w:customStyle="1" w:styleId="Titre4Car">
-    <w:name w:val="Titre 4 Car"/>
-    <w:basedOn w:val="Policepardfaut"/>
-    <w:link w:val="Titre4"/>
+  <w:style w:type="character" w:customStyle="1" w:styleId="Heading4Char">
+    <w:name w:val="Heading 4 Char"/>
+    <w:basedOn w:val="DefaultParagraphFont"/>
+    <w:link w:val="Heading4"/>
     <w:uiPriority w:val="9"/>
     <w:semiHidden/>
     <w:rsid w:val="00F91499"/>
@@ -12341,10 +12112,10 @@
       <w:color w:val="4F81BD" w:themeColor="accent1"/>
     </w:rPr>
   </w:style>
-  <w:style w:type="character" w:customStyle="1" w:styleId="Titre5Car">
-    <w:name w:val="Titre 5 Car"/>
-    <w:basedOn w:val="Policepardfaut"/>
-    <w:link w:val="Titre5"/>
+  <w:style w:type="character" w:customStyle="1" w:styleId="Heading5Char">
+    <w:name w:val="Heading 5 Char"/>
+    <w:basedOn w:val="DefaultParagraphFont"/>
+    <w:link w:val="Heading5"/>
     <w:uiPriority w:val="9"/>
     <w:semiHidden/>
     <w:rsid w:val="00F91499"/>
@@ -12353,10 +12124,10 @@
       <w:color w:val="243F60" w:themeColor="accent1" w:themeShade="7F"/>
     </w:rPr>
   </w:style>
-  <w:style w:type="character" w:customStyle="1" w:styleId="Titre6Car">
-    <w:name w:val="Titre 6 Car"/>
-    <w:basedOn w:val="Policepardfaut"/>
-    <w:link w:val="Titre6"/>
+  <w:style w:type="character" w:customStyle="1" w:styleId="Heading6Char">
+    <w:name w:val="Heading 6 Char"/>
+    <w:basedOn w:val="DefaultParagraphFont"/>
+    <w:link w:val="Heading6"/>
     <w:uiPriority w:val="9"/>
     <w:semiHidden/>
     <w:rsid w:val="00F91499"/>
@@ -12367,10 +12138,10 @@
       <w:color w:val="243F60" w:themeColor="accent1" w:themeShade="7F"/>
     </w:rPr>
   </w:style>
-  <w:style w:type="character" w:customStyle="1" w:styleId="Titre7Car">
-    <w:name w:val="Titre 7 Car"/>
-    <w:basedOn w:val="Policepardfaut"/>
-    <w:link w:val="Titre7"/>
+  <w:style w:type="character" w:customStyle="1" w:styleId="Heading7Char">
+    <w:name w:val="Heading 7 Char"/>
+    <w:basedOn w:val="DefaultParagraphFont"/>
+    <w:link w:val="Heading7"/>
     <w:uiPriority w:val="9"/>
     <w:semiHidden/>
     <w:rsid w:val="00F91499"/>
@@ -12381,10 +12152,10 @@
       <w:color w:val="404040" w:themeColor="text1" w:themeTint="BF"/>
     </w:rPr>
   </w:style>
-  <w:style w:type="character" w:customStyle="1" w:styleId="Titre8Car">
-    <w:name w:val="Titre 8 Car"/>
-    <w:basedOn w:val="Policepardfaut"/>
-    <w:link w:val="Titre8"/>
+  <w:style w:type="character" w:customStyle="1" w:styleId="Heading8Char">
+    <w:name w:val="Heading 8 Char"/>
+    <w:basedOn w:val="DefaultParagraphFont"/>
+    <w:link w:val="Heading8"/>
     <w:uiPriority w:val="9"/>
     <w:semiHidden/>
     <w:rsid w:val="00F91499"/>
@@ -12395,10 +12166,10 @@
       <w:szCs w:val="20"/>
     </w:rPr>
   </w:style>
-  <w:style w:type="character" w:customStyle="1" w:styleId="Titre9Car">
-    <w:name w:val="Titre 9 Car"/>
-    <w:basedOn w:val="Policepardfaut"/>
-    <w:link w:val="Titre9"/>
+  <w:style w:type="character" w:customStyle="1" w:styleId="Heading9Char">
+    <w:name w:val="Heading 9 Char"/>
+    <w:basedOn w:val="DefaultParagraphFont"/>
+    <w:link w:val="Heading9"/>
     <w:uiPriority w:val="9"/>
     <w:semiHidden/>
     <w:rsid w:val="00F91499"/>
@@ -12411,9 +12182,9 @@
       <w:szCs w:val="20"/>
     </w:rPr>
   </w:style>
-  <w:style w:type="paragraph" w:styleId="En-ttedetabledesmatires">
+  <w:style w:type="paragraph" w:styleId="TOCHeading">
     <w:name w:val="TOC Heading"/>
-    <w:basedOn w:val="Titre1"/>
+    <w:basedOn w:val="Heading1"/>
     <w:next w:val="Normal"/>
     <w:uiPriority w:val="39"/>
     <w:semiHidden/>
@@ -12437,7 +12208,7 @@
       <w:lang w:val="en-US" w:eastAsia="ja-JP"/>
     </w:rPr>
   </w:style>
-  <w:style w:type="paragraph" w:styleId="TM1">
+  <w:style w:type="paragraph" w:styleId="TOC1">
     <w:name w:val="toc 1"/>
     <w:basedOn w:val="Normal"/>
     <w:next w:val="Normal"/>
@@ -12449,7 +12220,7 @@
       <w:spacing w:after="100"/>
     </w:pPr>
   </w:style>
-  <w:style w:type="paragraph" w:styleId="TM2">
+  <w:style w:type="paragraph" w:styleId="TOC2">
     <w:name w:val="toc 2"/>
     <w:basedOn w:val="Normal"/>
     <w:next w:val="Normal"/>
@@ -12462,7 +12233,7 @@
       <w:ind w:left="220"/>
     </w:pPr>
   </w:style>
-  <w:style w:type="paragraph" w:styleId="TM3">
+  <w:style w:type="paragraph" w:styleId="TOC3">
     <w:name w:val="toc 3"/>
     <w:basedOn w:val="Normal"/>
     <w:next w:val="Normal"/>
@@ -13701,7 +13472,7 @@
 </file>
 
 <file path=customXml/itemProps1.xml><?xml version="1.0" encoding="utf-8"?>
-<ds:datastoreItem xmlns:ds="http://schemas.openxmlformats.org/officeDocument/2006/customXml" ds:itemID="{3021E5FD-4A60-43F3-9C36-0FCE861D3EAC}">
+<ds:datastoreItem xmlns:ds="http://schemas.openxmlformats.org/officeDocument/2006/customXml" ds:itemID="{52C67AE9-F0CB-45DC-BB8B-32B9BCE82C06}">
   <ds:schemaRefs>
     <ds:schemaRef ds:uri="http://schemas.openxmlformats.org/officeDocument/2006/bibliography"/>
   </ds:schemaRefs>

</xml_diff>

<commit_message>
- Mise à jour sommaire de la doc.
git-svn-id: https://svn.opac.ch/svn/cr/branches/vs2010.1@19073 787ff09c-d2b5-7842-b444-8dd0a418631d
</commit_message>
<xml_diff>
--- a/Epsitec.Cresus/External/Documentation/WebCore/WebCore documentation.docx
+++ b/Epsitec.Cresus/External/Documentation/WebCore/WebCore documentation.docx
@@ -50,7 +50,12 @@
           </w:r>
           <w:proofErr w:type="spellStart"/>
           <w:r>
-            <w:t>matières</w:t>
+            <w:t>matiè</w:t>
+          </w:r>
+          <w:bookmarkStart w:id="0" w:name="_GoBack"/>
+          <w:bookmarkEnd w:id="0"/>
+          <w:r>
+            <w:t>res</w:t>
           </w:r>
           <w:proofErr w:type="spellEnd"/>
         </w:p>
@@ -76,7 +81,7 @@
           <w:r>
             <w:fldChar w:fldCharType="separate"/>
           </w:r>
-          <w:hyperlink w:anchor="_Toc302130983" w:history="1">
+          <w:hyperlink w:anchor="_Toc332375696" w:history="1">
             <w:r>
               <w:rPr>
                 <w:rStyle w:val="Hyperlink"/>
@@ -118,7 +123,7 @@
                 <w:noProof/>
                 <w:webHidden/>
               </w:rPr>
-              <w:instrText xml:space="preserve"> PAGEREF _Toc302130983 \h </w:instrText>
+              <w:instrText xml:space="preserve"> PAGEREF _Toc332375696 \h </w:instrText>
             </w:r>
             <w:r>
               <w:rPr>
@@ -138,7 +143,7 @@
                 <w:noProof/>
                 <w:webHidden/>
               </w:rPr>
-              <w:t>2</w:t>
+              <w:t>1</w:t>
             </w:r>
             <w:r>
               <w:rPr>
@@ -162,7 +167,7 @@
               <w:lang w:eastAsia="fr-CH"/>
             </w:rPr>
           </w:pPr>
-          <w:hyperlink w:anchor="_Toc302130984" w:history="1">
+          <w:hyperlink w:anchor="_Toc332375697" w:history="1">
             <w:r>
               <w:rPr>
                 <w:rStyle w:val="Hyperlink"/>
@@ -204,7 +209,7 @@
                 <w:noProof/>
                 <w:webHidden/>
               </w:rPr>
-              <w:instrText xml:space="preserve"> PAGEREF _Toc302130984 \h </w:instrText>
+              <w:instrText xml:space="preserve"> PAGEREF _Toc332375697 \h </w:instrText>
             </w:r>
             <w:r>
               <w:rPr>
@@ -248,7 +253,7 @@
               <w:lang w:eastAsia="fr-CH"/>
             </w:rPr>
           </w:pPr>
-          <w:hyperlink w:anchor="_Toc302130985" w:history="1">
+          <w:hyperlink w:anchor="_Toc332375698" w:history="1">
             <w:r>
               <w:rPr>
                 <w:rStyle w:val="Hyperlink"/>
@@ -290,7 +295,7 @@
                 <w:noProof/>
                 <w:webHidden/>
               </w:rPr>
-              <w:instrText xml:space="preserve"> PAGEREF _Toc302130985 \h </w:instrText>
+              <w:instrText xml:space="preserve"> PAGEREF _Toc332375698 \h </w:instrText>
             </w:r>
             <w:r>
               <w:rPr>
@@ -334,7 +339,7 @@
               <w:lang w:eastAsia="fr-CH"/>
             </w:rPr>
           </w:pPr>
-          <w:hyperlink w:anchor="_Toc302130986" w:history="1">
+          <w:hyperlink w:anchor="_Toc332375699" w:history="1">
             <w:r>
               <w:rPr>
                 <w:rStyle w:val="Hyperlink"/>
@@ -376,7 +381,7 @@
                 <w:noProof/>
                 <w:webHidden/>
               </w:rPr>
-              <w:instrText xml:space="preserve"> PAGEREF _Toc302130986 \h </w:instrText>
+              <w:instrText xml:space="preserve"> PAGEREF _Toc332375699 \h </w:instrText>
             </w:r>
             <w:r>
               <w:rPr>
@@ -420,7 +425,7 @@
               <w:lang w:eastAsia="fr-CH"/>
             </w:rPr>
           </w:pPr>
-          <w:hyperlink w:anchor="_Toc302130987" w:history="1">
+          <w:hyperlink w:anchor="_Toc332375700" w:history="1">
             <w:r>
               <w:rPr>
                 <w:rStyle w:val="Hyperlink"/>
@@ -462,7 +467,7 @@
                 <w:noProof/>
                 <w:webHidden/>
               </w:rPr>
-              <w:instrText xml:space="preserve"> PAGEREF _Toc302130987 \h </w:instrText>
+              <w:instrText xml:space="preserve"> PAGEREF _Toc332375700 \h </w:instrText>
             </w:r>
             <w:r>
               <w:rPr>
@@ -506,7 +511,7 @@
               <w:lang w:eastAsia="fr-CH"/>
             </w:rPr>
           </w:pPr>
-          <w:hyperlink w:anchor="_Toc302130988" w:history="1">
+          <w:hyperlink w:anchor="_Toc332375701" w:history="1">
             <w:r>
               <w:rPr>
                 <w:rStyle w:val="Hyperlink"/>
@@ -548,7 +553,7 @@
                 <w:noProof/>
                 <w:webHidden/>
               </w:rPr>
-              <w:instrText xml:space="preserve"> PAGEREF _Toc302130988 \h </w:instrText>
+              <w:instrText xml:space="preserve"> PAGEREF _Toc332375701 \h </w:instrText>
             </w:r>
             <w:r>
               <w:rPr>
@@ -568,7 +573,7 @@
                 <w:noProof/>
                 <w:webHidden/>
               </w:rPr>
-              <w:t>3</w:t>
+              <w:t>2</w:t>
             </w:r>
             <w:r>
               <w:rPr>
@@ -592,7 +597,7 @@
               <w:lang w:eastAsia="fr-CH"/>
             </w:rPr>
           </w:pPr>
-          <w:hyperlink w:anchor="_Toc302130989" w:history="1">
+          <w:hyperlink w:anchor="_Toc332375702" w:history="1">
             <w:r>
               <w:rPr>
                 <w:rStyle w:val="Hyperlink"/>
@@ -634,7 +639,7 @@
                 <w:noProof/>
                 <w:webHidden/>
               </w:rPr>
-              <w:instrText xml:space="preserve"> PAGEREF _Toc302130989 \h </w:instrText>
+              <w:instrText xml:space="preserve"> PAGEREF _Toc332375702 \h </w:instrText>
             </w:r>
             <w:r>
               <w:rPr>
@@ -654,7 +659,7 @@
                 <w:noProof/>
                 <w:webHidden/>
               </w:rPr>
-              <w:t>3</w:t>
+              <w:t>2</w:t>
             </w:r>
             <w:r>
               <w:rPr>
@@ -678,7 +683,7 @@
               <w:lang w:eastAsia="fr-CH"/>
             </w:rPr>
           </w:pPr>
-          <w:hyperlink w:anchor="_Toc302130990" w:history="1">
+          <w:hyperlink w:anchor="_Toc332375703" w:history="1">
             <w:r>
               <w:rPr>
                 <w:rStyle w:val="Hyperlink"/>
@@ -729,7 +734,7 @@
                 <w:noProof/>
                 <w:webHidden/>
               </w:rPr>
-              <w:instrText xml:space="preserve"> PAGEREF _Toc302130990 \h </w:instrText>
+              <w:instrText xml:space="preserve"> PAGEREF _Toc332375703 \h </w:instrText>
             </w:r>
             <w:r>
               <w:rPr>
@@ -773,7 +778,7 @@
               <w:lang w:eastAsia="fr-CH"/>
             </w:rPr>
           </w:pPr>
-          <w:hyperlink w:anchor="_Toc302130991" w:history="1">
+          <w:hyperlink w:anchor="_Toc332375704" w:history="1">
             <w:r>
               <w:rPr>
                 <w:rStyle w:val="Hyperlink"/>
@@ -815,7 +820,7 @@
                 <w:noProof/>
                 <w:webHidden/>
               </w:rPr>
-              <w:instrText xml:space="preserve"> PAGEREF _Toc302130991 \h </w:instrText>
+              <w:instrText xml:space="preserve"> PAGEREF _Toc332375704 \h </w:instrText>
             </w:r>
             <w:r>
               <w:rPr>
@@ -859,7 +864,7 @@
               <w:lang w:eastAsia="fr-CH"/>
             </w:rPr>
           </w:pPr>
-          <w:hyperlink w:anchor="_Toc302130992" w:history="1">
+          <w:hyperlink w:anchor="_Toc332375705" w:history="1">
             <w:r>
               <w:rPr>
                 <w:rStyle w:val="Hyperlink"/>
@@ -901,7 +906,7 @@
                 <w:noProof/>
                 <w:webHidden/>
               </w:rPr>
-              <w:instrText xml:space="preserve"> PAGEREF _Toc302130992 \h </w:instrText>
+              <w:instrText xml:space="preserve"> PAGEREF _Toc332375705 \h </w:instrText>
             </w:r>
             <w:r>
               <w:rPr>
@@ -945,7 +950,7 @@
               <w:lang w:eastAsia="fr-CH"/>
             </w:rPr>
           </w:pPr>
-          <w:hyperlink w:anchor="_Toc302130993" w:history="1">
+          <w:hyperlink w:anchor="_Toc332375706" w:history="1">
             <w:r>
               <w:rPr>
                 <w:rStyle w:val="Hyperlink"/>
@@ -987,7 +992,7 @@
                 <w:noProof/>
                 <w:webHidden/>
               </w:rPr>
-              <w:instrText xml:space="preserve"> PAGEREF _Toc302130993 \h </w:instrText>
+              <w:instrText xml:space="preserve"> PAGEREF _Toc332375706 \h </w:instrText>
             </w:r>
             <w:r>
               <w:rPr>
@@ -1007,7 +1012,7 @@
                 <w:noProof/>
                 <w:webHidden/>
               </w:rPr>
-              <w:t>4</w:t>
+              <w:t>3</w:t>
             </w:r>
             <w:r>
               <w:rPr>
@@ -1031,7 +1036,7 @@
               <w:lang w:eastAsia="fr-CH"/>
             </w:rPr>
           </w:pPr>
-          <w:hyperlink w:anchor="_Toc302130994" w:history="1">
+          <w:hyperlink w:anchor="_Toc332375707" w:history="1">
             <w:r>
               <w:rPr>
                 <w:rStyle w:val="Hyperlink"/>
@@ -1073,7 +1078,7 @@
                 <w:noProof/>
                 <w:webHidden/>
               </w:rPr>
-              <w:instrText xml:space="preserve"> PAGEREF _Toc302130994 \h </w:instrText>
+              <w:instrText xml:space="preserve"> PAGEREF _Toc332375707 \h </w:instrText>
             </w:r>
             <w:r>
               <w:rPr>
@@ -1093,7 +1098,7 @@
                 <w:noProof/>
                 <w:webHidden/>
               </w:rPr>
-              <w:t>4</w:t>
+              <w:t>3</w:t>
             </w:r>
             <w:r>
               <w:rPr>
@@ -1117,7 +1122,7 @@
               <w:lang w:eastAsia="fr-CH"/>
             </w:rPr>
           </w:pPr>
-          <w:hyperlink w:anchor="_Toc302130995" w:history="1">
+          <w:hyperlink w:anchor="_Toc332375708" w:history="1">
             <w:r>
               <w:rPr>
                 <w:rStyle w:val="Hyperlink"/>
@@ -1138,7 +1143,7 @@
                 <w:rStyle w:val="Hyperlink"/>
                 <w:noProof/>
               </w:rPr>
-              <w:t>IconsBuilder</w:t>
+              <w:t>Nancy</w:t>
             </w:r>
             <w:r>
               <w:rPr>
@@ -1159,7 +1164,7 @@
                 <w:noProof/>
                 <w:webHidden/>
               </w:rPr>
-              <w:instrText xml:space="preserve"> PAGEREF _Toc302130995 \h </w:instrText>
+              <w:instrText xml:space="preserve"> PAGEREF _Toc332375708 \h </w:instrText>
             </w:r>
             <w:r>
               <w:rPr>
@@ -1203,7 +1208,7 @@
               <w:lang w:eastAsia="fr-CH"/>
             </w:rPr>
           </w:pPr>
-          <w:hyperlink w:anchor="_Toc302130996" w:history="1">
+          <w:hyperlink w:anchor="_Toc332375709" w:history="1">
             <w:r>
               <w:rPr>
                 <w:rStyle w:val="Hyperlink"/>
@@ -1224,7 +1229,7 @@
                 <w:rStyle w:val="Hyperlink"/>
                 <w:noProof/>
               </w:rPr>
-              <w:t>PanelBuilder</w:t>
+              <w:t>IconsBuilder</w:t>
             </w:r>
             <w:r>
               <w:rPr>
@@ -1245,7 +1250,7 @@
                 <w:noProof/>
                 <w:webHidden/>
               </w:rPr>
-              <w:instrText xml:space="preserve"> PAGEREF _Toc302130996 \h </w:instrText>
+              <w:instrText xml:space="preserve"> PAGEREF _Toc332375709 \h </w:instrText>
             </w:r>
             <w:r>
               <w:rPr>
@@ -1289,7 +1294,7 @@
               <w:lang w:eastAsia="fr-CH"/>
             </w:rPr>
           </w:pPr>
-          <w:hyperlink w:anchor="_Toc302130997" w:history="1">
+          <w:hyperlink w:anchor="_Toc332375710" w:history="1">
             <w:r>
               <w:rPr>
                 <w:rStyle w:val="Hyperlink"/>
@@ -1310,7 +1315,7 @@
                 <w:rStyle w:val="Hyperlink"/>
                 <w:noProof/>
               </w:rPr>
-              <w:t>CoreSession</w:t>
+              <w:t>LayoutBuilder</w:t>
             </w:r>
             <w:r>
               <w:rPr>
@@ -1331,7 +1336,93 @@
                 <w:noProof/>
                 <w:webHidden/>
               </w:rPr>
-              <w:instrText xml:space="preserve"> PAGEREF _Toc302130997 \h </w:instrText>
+              <w:instrText xml:space="preserve"> PAGEREF _Toc332375710 \h </w:instrText>
+            </w:r>
+            <w:r>
+              <w:rPr>
+                <w:noProof/>
+                <w:webHidden/>
+              </w:rPr>
+            </w:r>
+            <w:r>
+              <w:rPr>
+                <w:noProof/>
+                <w:webHidden/>
+              </w:rPr>
+              <w:fldChar w:fldCharType="separate"/>
+            </w:r>
+            <w:r>
+              <w:rPr>
+                <w:noProof/>
+                <w:webHidden/>
+              </w:rPr>
+              <w:t>4</w:t>
+            </w:r>
+            <w:r>
+              <w:rPr>
+                <w:noProof/>
+                <w:webHidden/>
+              </w:rPr>
+              <w:fldChar w:fldCharType="end"/>
+            </w:r>
+          </w:hyperlink>
+        </w:p>
+        <w:p>
+          <w:pPr>
+            <w:pStyle w:val="TOC1"/>
+            <w:tabs>
+              <w:tab w:val="left" w:pos="440"/>
+              <w:tab w:val="right" w:leader="dot" w:pos="9060"/>
+            </w:tabs>
+            <w:rPr>
+              <w:rFonts w:asciiTheme="minorHAnsi" w:eastAsiaTheme="minorEastAsia" w:hAnsiTheme="minorHAnsi"/>
+              <w:noProof/>
+              <w:lang w:eastAsia="fr-CH"/>
+            </w:rPr>
+          </w:pPr>
+          <w:hyperlink w:anchor="_Toc332375711" w:history="1">
+            <w:r>
+              <w:rPr>
+                <w:rStyle w:val="Hyperlink"/>
+                <w:noProof/>
+              </w:rPr>
+              <w:t>5</w:t>
+            </w:r>
+            <w:r>
+              <w:rPr>
+                <w:rFonts w:asciiTheme="minorHAnsi" w:eastAsiaTheme="minorEastAsia" w:hAnsiTheme="minorHAnsi"/>
+                <w:noProof/>
+                <w:lang w:eastAsia="fr-CH"/>
+              </w:rPr>
+              <w:tab/>
+            </w:r>
+            <w:r>
+              <w:rPr>
+                <w:rStyle w:val="Hyperlink"/>
+                <w:noProof/>
+              </w:rPr>
+              <w:t>Problèmes connus</w:t>
+            </w:r>
+            <w:r>
+              <w:rPr>
+                <w:noProof/>
+                <w:webHidden/>
+              </w:rPr>
+              <w:tab/>
+            </w:r>
+            <w:r>
+              <w:rPr>
+                <w:noProof/>
+                <w:webHidden/>
+              </w:rPr>
+              <w:fldChar w:fldCharType="begin"/>
+            </w:r>
+            <w:r>
+              <w:rPr>
+                <w:noProof/>
+                <w:webHidden/>
+              </w:rPr>
+              <w:instrText xml:space="preserve"> PAGEREF _Toc332375711 \h </w:instrText>
             </w:r>
             <w:r>
               <w:rPr>
@@ -1375,13 +1466,13 @@
               <w:lang w:eastAsia="fr-CH"/>
             </w:rPr>
           </w:pPr>
-          <w:hyperlink w:anchor="_Toc302130998" w:history="1">
+          <w:hyperlink w:anchor="_Toc332375712" w:history="1">
             <w:r>
               <w:rPr>
                 <w:rStyle w:val="Hyperlink"/>
                 <w:noProof/>
               </w:rPr>
-              <w:t>4.4</w:t>
+              <w:t>5.1</w:t>
             </w:r>
             <w:r>
               <w:rPr>
@@ -1396,7 +1487,7 @@
                 <w:rStyle w:val="Hyperlink"/>
                 <w:noProof/>
               </w:rPr>
-              <w:t>Nancy</w:t>
+              <w:t>Boutons reset/save mal placés</w:t>
             </w:r>
             <w:r>
               <w:rPr>
@@ -1417,7 +1508,7 @@
                 <w:noProof/>
                 <w:webHidden/>
               </w:rPr>
-              <w:instrText xml:space="preserve"> PAGEREF _Toc302130998 \h </w:instrText>
+              <w:instrText xml:space="preserve"> PAGEREF _Toc332375712 \h </w:instrText>
             </w:r>
             <w:r>
               <w:rPr>
@@ -1437,7 +1528,7 @@
                 <w:noProof/>
                 <w:webHidden/>
               </w:rPr>
-              <w:t>5</w:t>
+              <w:t>4</w:t>
             </w:r>
             <w:r>
               <w:rPr>
@@ -1450,9 +1541,9 @@
         </w:p>
         <w:p>
           <w:pPr>
-            <w:pStyle w:val="TOC3"/>
+            <w:pStyle w:val="TOC2"/>
             <w:tabs>
-              <w:tab w:val="left" w:pos="1100"/>
+              <w:tab w:val="left" w:pos="880"/>
               <w:tab w:val="right" w:leader="dot" w:pos="9060"/>
             </w:tabs>
             <w:rPr>
@@ -1461,13 +1552,13 @@
               <w:lang w:eastAsia="fr-CH"/>
             </w:rPr>
           </w:pPr>
-          <w:hyperlink w:anchor="_Toc302130999" w:history="1">
+          <w:hyperlink w:anchor="_Toc332375713" w:history="1">
             <w:r>
               <w:rPr>
                 <w:rStyle w:val="Hyperlink"/>
                 <w:noProof/>
               </w:rPr>
-              <w:t>4.4.1</w:t>
+              <w:t>5.2</w:t>
             </w:r>
             <w:r>
               <w:rPr>
@@ -1482,7 +1573,7 @@
                 <w:rStyle w:val="Hyperlink"/>
                 <w:noProof/>
               </w:rPr>
-              <w:t>CoreModule</w:t>
+              <w:t>Base de données pas mise à jour</w:t>
             </w:r>
             <w:r>
               <w:rPr>
@@ -1503,7 +1594,7 @@
                 <w:noProof/>
                 <w:webHidden/>
               </w:rPr>
-              <w:instrText xml:space="preserve"> PAGEREF _Toc302130999 \h </w:instrText>
+              <w:instrText xml:space="preserve"> PAGEREF _Toc332375713 \h </w:instrText>
             </w:r>
             <w:r>
               <w:rPr>
@@ -1523,7 +1614,179 @@
                 <w:noProof/>
                 <w:webHidden/>
               </w:rPr>
-              <w:t>5</w:t>
+              <w:t>4</w:t>
+            </w:r>
+            <w:r>
+              <w:rPr>
+                <w:noProof/>
+                <w:webHidden/>
+              </w:rPr>
+              <w:fldChar w:fldCharType="end"/>
+            </w:r>
+          </w:hyperlink>
+        </w:p>
+        <w:p>
+          <w:pPr>
+            <w:pStyle w:val="TOC2"/>
+            <w:tabs>
+              <w:tab w:val="left" w:pos="880"/>
+              <w:tab w:val="right" w:leader="dot" w:pos="9060"/>
+            </w:tabs>
+            <w:rPr>
+              <w:rFonts w:asciiTheme="minorHAnsi" w:eastAsiaTheme="minorEastAsia" w:hAnsiTheme="minorHAnsi"/>
+              <w:noProof/>
+              <w:lang w:eastAsia="fr-CH"/>
+            </w:rPr>
+          </w:pPr>
+          <w:hyperlink w:anchor="_Toc332375714" w:history="1">
+            <w:r>
+              <w:rPr>
+                <w:rStyle w:val="Hyperlink"/>
+                <w:noProof/>
+              </w:rPr>
+              <w:t>5.3</w:t>
+            </w:r>
+            <w:r>
+              <w:rPr>
+                <w:rFonts w:asciiTheme="minorHAnsi" w:eastAsiaTheme="minorEastAsia" w:hAnsiTheme="minorHAnsi"/>
+                <w:noProof/>
+                <w:lang w:eastAsia="fr-CH"/>
+              </w:rPr>
+              <w:tab/>
+            </w:r>
+            <w:r>
+              <w:rPr>
+                <w:rStyle w:val="Hyperlink"/>
+                <w:noProof/>
+              </w:rPr>
+              <w:t>Langues</w:t>
+            </w:r>
+            <w:r>
+              <w:rPr>
+                <w:noProof/>
+                <w:webHidden/>
+              </w:rPr>
+              <w:tab/>
+            </w:r>
+            <w:r>
+              <w:rPr>
+                <w:noProof/>
+                <w:webHidden/>
+              </w:rPr>
+              <w:fldChar w:fldCharType="begin"/>
+            </w:r>
+            <w:r>
+              <w:rPr>
+                <w:noProof/>
+                <w:webHidden/>
+              </w:rPr>
+              <w:instrText xml:space="preserve"> PAGEREF _Toc332375714 \h </w:instrText>
+            </w:r>
+            <w:r>
+              <w:rPr>
+                <w:noProof/>
+                <w:webHidden/>
+              </w:rPr>
+            </w:r>
+            <w:r>
+              <w:rPr>
+                <w:noProof/>
+                <w:webHidden/>
+              </w:rPr>
+              <w:fldChar w:fldCharType="separate"/>
+            </w:r>
+            <w:r>
+              <w:rPr>
+                <w:noProof/>
+                <w:webHidden/>
+              </w:rPr>
+              <w:t>4</w:t>
+            </w:r>
+            <w:r>
+              <w:rPr>
+                <w:noProof/>
+                <w:webHidden/>
+              </w:rPr>
+              <w:fldChar w:fldCharType="end"/>
+            </w:r>
+          </w:hyperlink>
+        </w:p>
+        <w:p>
+          <w:pPr>
+            <w:pStyle w:val="TOC2"/>
+            <w:tabs>
+              <w:tab w:val="left" w:pos="880"/>
+              <w:tab w:val="right" w:leader="dot" w:pos="9060"/>
+            </w:tabs>
+            <w:rPr>
+              <w:rFonts w:asciiTheme="minorHAnsi" w:eastAsiaTheme="minorEastAsia" w:hAnsiTheme="minorHAnsi"/>
+              <w:noProof/>
+              <w:lang w:eastAsia="fr-CH"/>
+            </w:rPr>
+          </w:pPr>
+          <w:hyperlink w:anchor="_Toc332375715" w:history="1">
+            <w:r>
+              <w:rPr>
+                <w:rStyle w:val="Hyperlink"/>
+                <w:noProof/>
+              </w:rPr>
+              <w:t>5.4</w:t>
+            </w:r>
+            <w:r>
+              <w:rPr>
+                <w:rFonts w:asciiTheme="minorHAnsi" w:eastAsiaTheme="minorEastAsia" w:hAnsiTheme="minorHAnsi"/>
+                <w:noProof/>
+                <w:lang w:eastAsia="fr-CH"/>
+              </w:rPr>
+              <w:tab/>
+            </w:r>
+            <w:r>
+              <w:rPr>
+                <w:rStyle w:val="Hyperlink"/>
+                <w:noProof/>
+              </w:rPr>
+              <w:t>Code JavaScript pas minifié ni obfusqué</w:t>
+            </w:r>
+            <w:r>
+              <w:rPr>
+                <w:noProof/>
+                <w:webHidden/>
+              </w:rPr>
+              <w:tab/>
+            </w:r>
+            <w:r>
+              <w:rPr>
+                <w:noProof/>
+                <w:webHidden/>
+              </w:rPr>
+              <w:fldChar w:fldCharType="begin"/>
+            </w:r>
+            <w:r>
+              <w:rPr>
+                <w:noProof/>
+                <w:webHidden/>
+              </w:rPr>
+              <w:instrText xml:space="preserve"> PAGEREF _Toc332375715 \h </w:instrText>
+            </w:r>
+            <w:r>
+              <w:rPr>
+                <w:noProof/>
+                <w:webHidden/>
+              </w:rPr>
+            </w:r>
+            <w:r>
+              <w:rPr>
+                <w:noProof/>
+                <w:webHidden/>
+              </w:rPr>
+              <w:fldChar w:fldCharType="separate"/>
+            </w:r>
+            <w:r>
+              <w:rPr>
+                <w:noProof/>
+                <w:webHidden/>
+              </w:rPr>
+              <w:t>4</w:t>
             </w:r>
             <w:r>
               <w:rPr>
@@ -1547,13 +1810,13 @@
               <w:lang w:eastAsia="fr-CH"/>
             </w:rPr>
           </w:pPr>
-          <w:hyperlink w:anchor="_Toc302131000" w:history="1">
+          <w:hyperlink w:anchor="_Toc332375716" w:history="1">
             <w:r>
               <w:rPr>
                 <w:rStyle w:val="Hyperlink"/>
                 <w:noProof/>
               </w:rPr>
-              <w:t>5</w:t>
+              <w:t>6</w:t>
             </w:r>
             <w:r>
               <w:rPr>
@@ -1568,7 +1831,7 @@
                 <w:rStyle w:val="Hyperlink"/>
                 <w:noProof/>
               </w:rPr>
-              <w:t>Problèmes connus</w:t>
+              <w:t>Lancement en production</w:t>
             </w:r>
             <w:r>
               <w:rPr>
@@ -1589,7 +1852,7 @@
                 <w:noProof/>
                 <w:webHidden/>
               </w:rPr>
-              <w:instrText xml:space="preserve"> PAGEREF _Toc302131000 \h </w:instrText>
+              <w:instrText xml:space="preserve"> PAGEREF _Toc332375716 \h </w:instrText>
             </w:r>
             <w:r>
               <w:rPr>
@@ -1633,13 +1896,13 @@
               <w:lang w:eastAsia="fr-CH"/>
             </w:rPr>
           </w:pPr>
-          <w:hyperlink w:anchor="_Toc302131001" w:history="1">
+          <w:hyperlink w:anchor="_Toc332375717" w:history="1">
             <w:r>
               <w:rPr>
                 <w:rStyle w:val="Hyperlink"/>
                 <w:noProof/>
               </w:rPr>
-              <w:t>5.1</w:t>
+              <w:t>6.1</w:t>
             </w:r>
             <w:r>
               <w:rPr>
@@ -1654,7 +1917,7 @@
                 <w:rStyle w:val="Hyperlink"/>
                 <w:noProof/>
               </w:rPr>
-              <w:t>Emptysummary pas recréée</w:t>
+              <w:t>TODO</w:t>
             </w:r>
             <w:r>
               <w:rPr>
@@ -1675,7 +1938,7 @@
                 <w:noProof/>
                 <w:webHidden/>
               </w:rPr>
-              <w:instrText xml:space="preserve"> PAGEREF _Toc302131001 \h </w:instrText>
+              <w:instrText xml:space="preserve"> PAGEREF _Toc332375717 \h </w:instrText>
             </w:r>
             <w:r>
               <w:rPr>
@@ -1719,13 +1982,13 @@
               <w:lang w:eastAsia="fr-CH"/>
             </w:rPr>
           </w:pPr>
-          <w:hyperlink w:anchor="_Toc302131002" w:history="1">
+          <w:hyperlink w:anchor="_Toc332375718" w:history="1">
             <w:r>
               <w:rPr>
                 <w:rStyle w:val="Hyperlink"/>
                 <w:noProof/>
               </w:rPr>
-              <w:t>5.2</w:t>
+              <w:t>6.2</w:t>
             </w:r>
             <w:r>
               <w:rPr>
@@ -1740,7 +2003,7 @@
                 <w:rStyle w:val="Hyperlink"/>
                 <w:noProof/>
               </w:rPr>
-              <w:t>Commentaire pas affiché correctement</w:t>
+              <w:t>Client</w:t>
             </w:r>
             <w:r>
               <w:rPr>
@@ -1761,7 +2024,7 @@
                 <w:noProof/>
                 <w:webHidden/>
               </w:rPr>
-              <w:instrText xml:space="preserve"> PAGEREF _Toc302131002 \h </w:instrText>
+              <w:instrText xml:space="preserve"> PAGEREF _Toc332375718 \h </w:instrText>
             </w:r>
             <w:r>
               <w:rPr>
@@ -1805,13 +2068,13 @@
               <w:lang w:eastAsia="fr-CH"/>
             </w:rPr>
           </w:pPr>
-          <w:hyperlink w:anchor="_Toc302131003" w:history="1">
+          <w:hyperlink w:anchor="_Toc332375719" w:history="1">
             <w:r>
               <w:rPr>
                 <w:rStyle w:val="Hyperlink"/>
                 <w:noProof/>
               </w:rPr>
-              <w:t>5.3</w:t>
+              <w:t>6.3</w:t>
             </w:r>
             <w:r>
               <w:rPr>
@@ -1826,7 +2089,7 @@
                 <w:rStyle w:val="Hyperlink"/>
                 <w:noProof/>
               </w:rPr>
-              <w:t>Propriété Template mal gérée</w:t>
+              <w:t>Serveur web</w:t>
             </w:r>
             <w:r>
               <w:rPr>
@@ -1847,7 +2110,7 @@
                 <w:noProof/>
                 <w:webHidden/>
               </w:rPr>
-              <w:instrText xml:space="preserve"> PAGEREF _Toc302131003 \h </w:instrText>
+              <w:instrText xml:space="preserve"> PAGEREF _Toc332375719 \h </w:instrText>
             </w:r>
             <w:r>
               <w:rPr>
@@ -1891,13 +2154,13 @@
               <w:lang w:eastAsia="fr-CH"/>
             </w:rPr>
           </w:pPr>
-          <w:hyperlink w:anchor="_Toc302131004" w:history="1">
+          <w:hyperlink w:anchor="_Toc332375720" w:history="1">
             <w:r>
               <w:rPr>
                 <w:rStyle w:val="Hyperlink"/>
                 <w:noProof/>
               </w:rPr>
-              <w:t>5.4</w:t>
+              <w:t>6.4</w:t>
             </w:r>
             <w:r>
               <w:rPr>
@@ -1912,7 +2175,7 @@
                 <w:rStyle w:val="Hyperlink"/>
                 <w:noProof/>
               </w:rPr>
-              <w:t>Sessions Core non supprimées</w:t>
+              <w:t>Server Core</w:t>
             </w:r>
             <w:r>
               <w:rPr>
@@ -1933,7 +2196,7 @@
                 <w:noProof/>
                 <w:webHidden/>
               </w:rPr>
-              <w:instrText xml:space="preserve"> PAGEREF _Toc302131004 \h </w:instrText>
+              <w:instrText xml:space="preserve"> PAGEREF _Toc332375720 \h </w:instrText>
             </w:r>
             <w:r>
               <w:rPr>
@@ -1954,1382 +2217,6 @@
                 <w:webHidden/>
               </w:rPr>
               <w:t>5</w:t>
-            </w:r>
-            <w:r>
-              <w:rPr>
-                <w:noProof/>
-                <w:webHidden/>
-              </w:rPr>
-              <w:fldChar w:fldCharType="end"/>
-            </w:r>
-          </w:hyperlink>
-        </w:p>
-        <w:p>
-          <w:pPr>
-            <w:pStyle w:val="TOC2"/>
-            <w:tabs>
-              <w:tab w:val="left" w:pos="880"/>
-              <w:tab w:val="right" w:leader="dot" w:pos="9060"/>
-            </w:tabs>
-            <w:rPr>
-              <w:rFonts w:asciiTheme="minorHAnsi" w:eastAsiaTheme="minorEastAsia" w:hAnsiTheme="minorHAnsi"/>
-              <w:noProof/>
-              <w:lang w:eastAsia="fr-CH"/>
-            </w:rPr>
-          </w:pPr>
-          <w:hyperlink w:anchor="_Toc302131005" w:history="1">
-            <w:r>
-              <w:rPr>
-                <w:rStyle w:val="Hyperlink"/>
-                <w:noProof/>
-              </w:rPr>
-              <w:t>5.5</w:t>
-            </w:r>
-            <w:r>
-              <w:rPr>
-                <w:rFonts w:asciiTheme="minorHAnsi" w:eastAsiaTheme="minorEastAsia" w:hAnsiTheme="minorHAnsi"/>
-                <w:noProof/>
-                <w:lang w:eastAsia="fr-CH"/>
-              </w:rPr>
-              <w:tab/>
-            </w:r>
-            <w:r>
-              <w:rPr>
-                <w:rStyle w:val="Hyperlink"/>
-                <w:noProof/>
-              </w:rPr>
-              <w:t>Modification d’entités « on the fly »</w:t>
-            </w:r>
-            <w:r>
-              <w:rPr>
-                <w:noProof/>
-                <w:webHidden/>
-              </w:rPr>
-              <w:tab/>
-            </w:r>
-            <w:r>
-              <w:rPr>
-                <w:noProof/>
-                <w:webHidden/>
-              </w:rPr>
-              <w:fldChar w:fldCharType="begin"/>
-            </w:r>
-            <w:r>
-              <w:rPr>
-                <w:noProof/>
-                <w:webHidden/>
-              </w:rPr>
-              <w:instrText xml:space="preserve"> PAGEREF _Toc302131005 \h </w:instrText>
-            </w:r>
-            <w:r>
-              <w:rPr>
-                <w:noProof/>
-                <w:webHidden/>
-              </w:rPr>
-            </w:r>
-            <w:r>
-              <w:rPr>
-                <w:noProof/>
-                <w:webHidden/>
-              </w:rPr>
-              <w:fldChar w:fldCharType="separate"/>
-            </w:r>
-            <w:r>
-              <w:rPr>
-                <w:noProof/>
-                <w:webHidden/>
-              </w:rPr>
-              <w:t>5</w:t>
-            </w:r>
-            <w:r>
-              <w:rPr>
-                <w:noProof/>
-                <w:webHidden/>
-              </w:rPr>
-              <w:fldChar w:fldCharType="end"/>
-            </w:r>
-          </w:hyperlink>
-        </w:p>
-        <w:p>
-          <w:pPr>
-            <w:pStyle w:val="TOC2"/>
-            <w:tabs>
-              <w:tab w:val="left" w:pos="880"/>
-              <w:tab w:val="right" w:leader="dot" w:pos="9060"/>
-            </w:tabs>
-            <w:rPr>
-              <w:rFonts w:asciiTheme="minorHAnsi" w:eastAsiaTheme="minorEastAsia" w:hAnsiTheme="minorHAnsi"/>
-              <w:noProof/>
-              <w:lang w:eastAsia="fr-CH"/>
-            </w:rPr>
-          </w:pPr>
-          <w:hyperlink w:anchor="_Toc302131006" w:history="1">
-            <w:r>
-              <w:rPr>
-                <w:rStyle w:val="Hyperlink"/>
-                <w:noProof/>
-              </w:rPr>
-              <w:t>5.6</w:t>
-            </w:r>
-            <w:r>
-              <w:rPr>
-                <w:rFonts w:asciiTheme="minorHAnsi" w:eastAsiaTheme="minorEastAsia" w:hAnsiTheme="minorHAnsi"/>
-                <w:noProof/>
-                <w:lang w:eastAsia="fr-CH"/>
-              </w:rPr>
-              <w:tab/>
-            </w:r>
-            <w:r>
-              <w:rPr>
-                <w:rStyle w:val="Hyperlink"/>
-                <w:noProof/>
-              </w:rPr>
-              <w:t>Les collections sont envoyées directement</w:t>
-            </w:r>
-            <w:r>
-              <w:rPr>
-                <w:noProof/>
-                <w:webHidden/>
-              </w:rPr>
-              <w:tab/>
-            </w:r>
-            <w:r>
-              <w:rPr>
-                <w:noProof/>
-                <w:webHidden/>
-              </w:rPr>
-              <w:fldChar w:fldCharType="begin"/>
-            </w:r>
-            <w:r>
-              <w:rPr>
-                <w:noProof/>
-                <w:webHidden/>
-              </w:rPr>
-              <w:instrText xml:space="preserve"> PAGEREF _Toc302131006 \h </w:instrText>
-            </w:r>
-            <w:r>
-              <w:rPr>
-                <w:noProof/>
-                <w:webHidden/>
-              </w:rPr>
-            </w:r>
-            <w:r>
-              <w:rPr>
-                <w:noProof/>
-                <w:webHidden/>
-              </w:rPr>
-              <w:fldChar w:fldCharType="separate"/>
-            </w:r>
-            <w:r>
-              <w:rPr>
-                <w:noProof/>
-                <w:webHidden/>
-              </w:rPr>
-              <w:t>6</w:t>
-            </w:r>
-            <w:r>
-              <w:rPr>
-                <w:noProof/>
-                <w:webHidden/>
-              </w:rPr>
-              <w:fldChar w:fldCharType="end"/>
-            </w:r>
-          </w:hyperlink>
-        </w:p>
-        <w:p>
-          <w:pPr>
-            <w:pStyle w:val="TOC2"/>
-            <w:tabs>
-              <w:tab w:val="left" w:pos="880"/>
-              <w:tab w:val="right" w:leader="dot" w:pos="9060"/>
-            </w:tabs>
-            <w:rPr>
-              <w:rFonts w:asciiTheme="minorHAnsi" w:eastAsiaTheme="minorEastAsia" w:hAnsiTheme="minorHAnsi"/>
-              <w:noProof/>
-              <w:lang w:eastAsia="fr-CH"/>
-            </w:rPr>
-          </w:pPr>
-          <w:hyperlink w:anchor="_Toc302131007" w:history="1">
-            <w:r>
-              <w:rPr>
-                <w:rStyle w:val="Hyperlink"/>
-                <w:noProof/>
-              </w:rPr>
-              <w:t>5.7</w:t>
-            </w:r>
-            <w:r>
-              <w:rPr>
-                <w:rFonts w:asciiTheme="minorHAnsi" w:eastAsiaTheme="minorEastAsia" w:hAnsiTheme="minorHAnsi"/>
-                <w:noProof/>
-                <w:lang w:eastAsia="fr-CH"/>
-              </w:rPr>
-              <w:tab/>
-            </w:r>
-            <w:r>
-              <w:rPr>
-                <w:rStyle w:val="Hyperlink"/>
-                <w:noProof/>
-              </w:rPr>
-              <w:t>Entités pas synchronisées</w:t>
-            </w:r>
-            <w:r>
-              <w:rPr>
-                <w:noProof/>
-                <w:webHidden/>
-              </w:rPr>
-              <w:tab/>
-            </w:r>
-            <w:r>
-              <w:rPr>
-                <w:noProof/>
-                <w:webHidden/>
-              </w:rPr>
-              <w:fldChar w:fldCharType="begin"/>
-            </w:r>
-            <w:r>
-              <w:rPr>
-                <w:noProof/>
-                <w:webHidden/>
-              </w:rPr>
-              <w:instrText xml:space="preserve"> PAGEREF _Toc302131007 \h </w:instrText>
-            </w:r>
-            <w:r>
-              <w:rPr>
-                <w:noProof/>
-                <w:webHidden/>
-              </w:rPr>
-            </w:r>
-            <w:r>
-              <w:rPr>
-                <w:noProof/>
-                <w:webHidden/>
-              </w:rPr>
-              <w:fldChar w:fldCharType="separate"/>
-            </w:r>
-            <w:r>
-              <w:rPr>
-                <w:noProof/>
-                <w:webHidden/>
-              </w:rPr>
-              <w:t>6</w:t>
-            </w:r>
-            <w:r>
-              <w:rPr>
-                <w:noProof/>
-                <w:webHidden/>
-              </w:rPr>
-              <w:fldChar w:fldCharType="end"/>
-            </w:r>
-          </w:hyperlink>
-        </w:p>
-        <w:p>
-          <w:pPr>
-            <w:pStyle w:val="TOC2"/>
-            <w:tabs>
-              <w:tab w:val="left" w:pos="880"/>
-              <w:tab w:val="right" w:leader="dot" w:pos="9060"/>
-            </w:tabs>
-            <w:rPr>
-              <w:rFonts w:asciiTheme="minorHAnsi" w:eastAsiaTheme="minorEastAsia" w:hAnsiTheme="minorHAnsi"/>
-              <w:noProof/>
-              <w:lang w:eastAsia="fr-CH"/>
-            </w:rPr>
-          </w:pPr>
-          <w:hyperlink w:anchor="_Toc302131008" w:history="1">
-            <w:r>
-              <w:rPr>
-                <w:rStyle w:val="Hyperlink"/>
-                <w:noProof/>
-              </w:rPr>
-              <w:t>5.8</w:t>
-            </w:r>
-            <w:r>
-              <w:rPr>
-                <w:rFonts w:asciiTheme="minorHAnsi" w:eastAsiaTheme="minorEastAsia" w:hAnsiTheme="minorHAnsi"/>
-                <w:noProof/>
-                <w:lang w:eastAsia="fr-CH"/>
-              </w:rPr>
-              <w:tab/>
-            </w:r>
-            <w:r>
-              <w:rPr>
-                <w:rStyle w:val="Hyperlink"/>
-                <w:noProof/>
-              </w:rPr>
-              <w:t>Serveur avec un seul thread</w:t>
-            </w:r>
-            <w:r>
-              <w:rPr>
-                <w:noProof/>
-                <w:webHidden/>
-              </w:rPr>
-              <w:tab/>
-            </w:r>
-            <w:r>
-              <w:rPr>
-                <w:noProof/>
-                <w:webHidden/>
-              </w:rPr>
-              <w:fldChar w:fldCharType="begin"/>
-            </w:r>
-            <w:r>
-              <w:rPr>
-                <w:noProof/>
-                <w:webHidden/>
-              </w:rPr>
-              <w:instrText xml:space="preserve"> PAGEREF _Toc302131008 \h </w:instrText>
-            </w:r>
-            <w:r>
-              <w:rPr>
-                <w:noProof/>
-                <w:webHidden/>
-              </w:rPr>
-            </w:r>
-            <w:r>
-              <w:rPr>
-                <w:noProof/>
-                <w:webHidden/>
-              </w:rPr>
-              <w:fldChar w:fldCharType="separate"/>
-            </w:r>
-            <w:r>
-              <w:rPr>
-                <w:noProof/>
-                <w:webHidden/>
-              </w:rPr>
-              <w:t>6</w:t>
-            </w:r>
-            <w:r>
-              <w:rPr>
-                <w:noProof/>
-                <w:webHidden/>
-              </w:rPr>
-              <w:fldChar w:fldCharType="end"/>
-            </w:r>
-          </w:hyperlink>
-        </w:p>
-        <w:p>
-          <w:pPr>
-            <w:pStyle w:val="TOC2"/>
-            <w:tabs>
-              <w:tab w:val="left" w:pos="880"/>
-              <w:tab w:val="right" w:leader="dot" w:pos="9060"/>
-            </w:tabs>
-            <w:rPr>
-              <w:rFonts w:asciiTheme="minorHAnsi" w:eastAsiaTheme="minorEastAsia" w:hAnsiTheme="minorHAnsi"/>
-              <w:noProof/>
-              <w:lang w:eastAsia="fr-CH"/>
-            </w:rPr>
-          </w:pPr>
-          <w:hyperlink w:anchor="_Toc302131009" w:history="1">
-            <w:r>
-              <w:rPr>
-                <w:rStyle w:val="Hyperlink"/>
-                <w:noProof/>
-              </w:rPr>
-              <w:t>5.9</w:t>
-            </w:r>
-            <w:r>
-              <w:rPr>
-                <w:rFonts w:asciiTheme="minorHAnsi" w:eastAsiaTheme="minorEastAsia" w:hAnsiTheme="minorHAnsi"/>
-                <w:noProof/>
-                <w:lang w:eastAsia="fr-CH"/>
-              </w:rPr>
-              <w:tab/>
-            </w:r>
-            <w:r>
-              <w:rPr>
-                <w:rStyle w:val="Hyperlink"/>
-                <w:noProof/>
-              </w:rPr>
-              <w:t>Boutons reset/save mal placés</w:t>
-            </w:r>
-            <w:r>
-              <w:rPr>
-                <w:noProof/>
-                <w:webHidden/>
-              </w:rPr>
-              <w:tab/>
-            </w:r>
-            <w:r>
-              <w:rPr>
-                <w:noProof/>
-                <w:webHidden/>
-              </w:rPr>
-              <w:fldChar w:fldCharType="begin"/>
-            </w:r>
-            <w:r>
-              <w:rPr>
-                <w:noProof/>
-                <w:webHidden/>
-              </w:rPr>
-              <w:instrText xml:space="preserve"> PAGEREF _Toc302131009 \h </w:instrText>
-            </w:r>
-            <w:r>
-              <w:rPr>
-                <w:noProof/>
-                <w:webHidden/>
-              </w:rPr>
-            </w:r>
-            <w:r>
-              <w:rPr>
-                <w:noProof/>
-                <w:webHidden/>
-              </w:rPr>
-              <w:fldChar w:fldCharType="separate"/>
-            </w:r>
-            <w:r>
-              <w:rPr>
-                <w:noProof/>
-                <w:webHidden/>
-              </w:rPr>
-              <w:t>6</w:t>
-            </w:r>
-            <w:r>
-              <w:rPr>
-                <w:noProof/>
-                <w:webHidden/>
-              </w:rPr>
-              <w:fldChar w:fldCharType="end"/>
-            </w:r>
-          </w:hyperlink>
-        </w:p>
-        <w:p>
-          <w:pPr>
-            <w:pStyle w:val="TOC2"/>
-            <w:tabs>
-              <w:tab w:val="left" w:pos="880"/>
-              <w:tab w:val="right" w:leader="dot" w:pos="9060"/>
-            </w:tabs>
-            <w:rPr>
-              <w:rFonts w:asciiTheme="minorHAnsi" w:eastAsiaTheme="minorEastAsia" w:hAnsiTheme="minorHAnsi"/>
-              <w:noProof/>
-              <w:lang w:eastAsia="fr-CH"/>
-            </w:rPr>
-          </w:pPr>
-          <w:hyperlink w:anchor="_Toc302131010" w:history="1">
-            <w:r>
-              <w:rPr>
-                <w:rStyle w:val="Hyperlink"/>
-                <w:noProof/>
-              </w:rPr>
-              <w:t>5.10</w:t>
-            </w:r>
-            <w:r>
-              <w:rPr>
-                <w:rFonts w:asciiTheme="minorHAnsi" w:eastAsiaTheme="minorEastAsia" w:hAnsiTheme="minorHAnsi"/>
-                <w:noProof/>
-                <w:lang w:eastAsia="fr-CH"/>
-              </w:rPr>
-              <w:tab/>
-            </w:r>
-            <w:r>
-              <w:rPr>
-                <w:rStyle w:val="Hyperlink"/>
-                <w:noProof/>
-              </w:rPr>
-              <w:t>Tri des entités très lent</w:t>
-            </w:r>
-            <w:r>
-              <w:rPr>
-                <w:noProof/>
-                <w:webHidden/>
-              </w:rPr>
-              <w:tab/>
-            </w:r>
-            <w:r>
-              <w:rPr>
-                <w:noProof/>
-                <w:webHidden/>
-              </w:rPr>
-              <w:fldChar w:fldCharType="begin"/>
-            </w:r>
-            <w:r>
-              <w:rPr>
-                <w:noProof/>
-                <w:webHidden/>
-              </w:rPr>
-              <w:instrText xml:space="preserve"> PAGEREF _Toc302131010 \h </w:instrText>
-            </w:r>
-            <w:r>
-              <w:rPr>
-                <w:noProof/>
-                <w:webHidden/>
-              </w:rPr>
-            </w:r>
-            <w:r>
-              <w:rPr>
-                <w:noProof/>
-                <w:webHidden/>
-              </w:rPr>
-              <w:fldChar w:fldCharType="separate"/>
-            </w:r>
-            <w:r>
-              <w:rPr>
-                <w:noProof/>
-                <w:webHidden/>
-              </w:rPr>
-              <w:t>6</w:t>
-            </w:r>
-            <w:r>
-              <w:rPr>
-                <w:noProof/>
-                <w:webHidden/>
-              </w:rPr>
-              <w:fldChar w:fldCharType="end"/>
-            </w:r>
-          </w:hyperlink>
-        </w:p>
-        <w:p>
-          <w:pPr>
-            <w:pStyle w:val="TOC2"/>
-            <w:tabs>
-              <w:tab w:val="left" w:pos="880"/>
-              <w:tab w:val="right" w:leader="dot" w:pos="9060"/>
-            </w:tabs>
-            <w:rPr>
-              <w:rFonts w:asciiTheme="minorHAnsi" w:eastAsiaTheme="minorEastAsia" w:hAnsiTheme="minorHAnsi"/>
-              <w:noProof/>
-              <w:lang w:eastAsia="fr-CH"/>
-            </w:rPr>
-          </w:pPr>
-          <w:hyperlink w:anchor="_Toc302131011" w:history="1">
-            <w:r>
-              <w:rPr>
-                <w:rStyle w:val="Hyperlink"/>
-                <w:noProof/>
-              </w:rPr>
-              <w:t>5.11</w:t>
-            </w:r>
-            <w:r>
-              <w:rPr>
-                <w:rFonts w:asciiTheme="minorHAnsi" w:eastAsiaTheme="minorEastAsia" w:hAnsiTheme="minorHAnsi"/>
-                <w:noProof/>
-                <w:lang w:eastAsia="fr-CH"/>
-              </w:rPr>
-              <w:tab/>
-            </w:r>
-            <w:r>
-              <w:rPr>
-                <w:rStyle w:val="Hyperlink"/>
-                <w:noProof/>
-              </w:rPr>
-              <w:t>Base de données pas mise à jour</w:t>
-            </w:r>
-            <w:r>
-              <w:rPr>
-                <w:noProof/>
-                <w:webHidden/>
-              </w:rPr>
-              <w:tab/>
-            </w:r>
-            <w:r>
-              <w:rPr>
-                <w:noProof/>
-                <w:webHidden/>
-              </w:rPr>
-              <w:fldChar w:fldCharType="begin"/>
-            </w:r>
-            <w:r>
-              <w:rPr>
-                <w:noProof/>
-                <w:webHidden/>
-              </w:rPr>
-              <w:instrText xml:space="preserve"> PAGEREF _Toc302131011 \h </w:instrText>
-            </w:r>
-            <w:r>
-              <w:rPr>
-                <w:noProof/>
-                <w:webHidden/>
-              </w:rPr>
-            </w:r>
-            <w:r>
-              <w:rPr>
-                <w:noProof/>
-                <w:webHidden/>
-              </w:rPr>
-              <w:fldChar w:fldCharType="separate"/>
-            </w:r>
-            <w:r>
-              <w:rPr>
-                <w:noProof/>
-                <w:webHidden/>
-              </w:rPr>
-              <w:t>7</w:t>
-            </w:r>
-            <w:r>
-              <w:rPr>
-                <w:noProof/>
-                <w:webHidden/>
-              </w:rPr>
-              <w:fldChar w:fldCharType="end"/>
-            </w:r>
-          </w:hyperlink>
-        </w:p>
-        <w:p>
-          <w:pPr>
-            <w:pStyle w:val="TOC2"/>
-            <w:tabs>
-              <w:tab w:val="left" w:pos="880"/>
-              <w:tab w:val="right" w:leader="dot" w:pos="9060"/>
-            </w:tabs>
-            <w:rPr>
-              <w:rFonts w:asciiTheme="minorHAnsi" w:eastAsiaTheme="minorEastAsia" w:hAnsiTheme="minorHAnsi"/>
-              <w:noProof/>
-              <w:lang w:eastAsia="fr-CH"/>
-            </w:rPr>
-          </w:pPr>
-          <w:hyperlink w:anchor="_Toc302131012" w:history="1">
-            <w:r>
-              <w:rPr>
-                <w:rStyle w:val="Hyperlink"/>
-                <w:noProof/>
-              </w:rPr>
-              <w:t>5.12</w:t>
-            </w:r>
-            <w:r>
-              <w:rPr>
-                <w:rFonts w:asciiTheme="minorHAnsi" w:eastAsiaTheme="minorEastAsia" w:hAnsiTheme="minorHAnsi"/>
-                <w:noProof/>
-                <w:lang w:eastAsia="fr-CH"/>
-              </w:rPr>
-              <w:tab/>
-            </w:r>
-            <w:r>
-              <w:rPr>
-                <w:rStyle w:val="Hyperlink"/>
-                <w:noProof/>
-              </w:rPr>
-              <w:t>Création d’entité</w:t>
-            </w:r>
-            <w:r>
-              <w:rPr>
-                <w:noProof/>
-                <w:webHidden/>
-              </w:rPr>
-              <w:tab/>
-            </w:r>
-            <w:r>
-              <w:rPr>
-                <w:noProof/>
-                <w:webHidden/>
-              </w:rPr>
-              <w:fldChar w:fldCharType="begin"/>
-            </w:r>
-            <w:r>
-              <w:rPr>
-                <w:noProof/>
-                <w:webHidden/>
-              </w:rPr>
-              <w:instrText xml:space="preserve"> PAGEREF _Toc302131012 \h </w:instrText>
-            </w:r>
-            <w:r>
-              <w:rPr>
-                <w:noProof/>
-                <w:webHidden/>
-              </w:rPr>
-            </w:r>
-            <w:r>
-              <w:rPr>
-                <w:noProof/>
-                <w:webHidden/>
-              </w:rPr>
-              <w:fldChar w:fldCharType="separate"/>
-            </w:r>
-            <w:r>
-              <w:rPr>
-                <w:noProof/>
-                <w:webHidden/>
-              </w:rPr>
-              <w:t>7</w:t>
-            </w:r>
-            <w:r>
-              <w:rPr>
-                <w:noProof/>
-                <w:webHidden/>
-              </w:rPr>
-              <w:fldChar w:fldCharType="end"/>
-            </w:r>
-          </w:hyperlink>
-        </w:p>
-        <w:p>
-          <w:pPr>
-            <w:pStyle w:val="TOC2"/>
-            <w:tabs>
-              <w:tab w:val="left" w:pos="880"/>
-              <w:tab w:val="right" w:leader="dot" w:pos="9060"/>
-            </w:tabs>
-            <w:rPr>
-              <w:rFonts w:asciiTheme="minorHAnsi" w:eastAsiaTheme="minorEastAsia" w:hAnsiTheme="minorHAnsi"/>
-              <w:noProof/>
-              <w:lang w:eastAsia="fr-CH"/>
-            </w:rPr>
-          </w:pPr>
-          <w:hyperlink w:anchor="_Toc302131013" w:history="1">
-            <w:r>
-              <w:rPr>
-                <w:rStyle w:val="Hyperlink"/>
-                <w:noProof/>
-              </w:rPr>
-              <w:t>5.13</w:t>
-            </w:r>
-            <w:r>
-              <w:rPr>
-                <w:rFonts w:asciiTheme="minorHAnsi" w:eastAsiaTheme="minorEastAsia" w:hAnsiTheme="minorHAnsi"/>
-                <w:noProof/>
-                <w:lang w:eastAsia="fr-CH"/>
-              </w:rPr>
-              <w:tab/>
-            </w:r>
-            <w:r>
-              <w:rPr>
-                <w:rStyle w:val="Hyperlink"/>
-                <w:noProof/>
-              </w:rPr>
-              <w:t>Authentification</w:t>
-            </w:r>
-            <w:r>
-              <w:rPr>
-                <w:noProof/>
-                <w:webHidden/>
-              </w:rPr>
-              <w:tab/>
-            </w:r>
-            <w:r>
-              <w:rPr>
-                <w:noProof/>
-                <w:webHidden/>
-              </w:rPr>
-              <w:fldChar w:fldCharType="begin"/>
-            </w:r>
-            <w:r>
-              <w:rPr>
-                <w:noProof/>
-                <w:webHidden/>
-              </w:rPr>
-              <w:instrText xml:space="preserve"> PAGEREF _Toc302131013 \h </w:instrText>
-            </w:r>
-            <w:r>
-              <w:rPr>
-                <w:noProof/>
-                <w:webHidden/>
-              </w:rPr>
-            </w:r>
-            <w:r>
-              <w:rPr>
-                <w:noProof/>
-                <w:webHidden/>
-              </w:rPr>
-              <w:fldChar w:fldCharType="separate"/>
-            </w:r>
-            <w:r>
-              <w:rPr>
-                <w:noProof/>
-                <w:webHidden/>
-              </w:rPr>
-              <w:t>7</w:t>
-            </w:r>
-            <w:r>
-              <w:rPr>
-                <w:noProof/>
-                <w:webHidden/>
-              </w:rPr>
-              <w:fldChar w:fldCharType="end"/>
-            </w:r>
-          </w:hyperlink>
-        </w:p>
-        <w:p>
-          <w:pPr>
-            <w:pStyle w:val="TOC2"/>
-            <w:tabs>
-              <w:tab w:val="left" w:pos="880"/>
-              <w:tab w:val="right" w:leader="dot" w:pos="9060"/>
-            </w:tabs>
-            <w:rPr>
-              <w:rFonts w:asciiTheme="minorHAnsi" w:eastAsiaTheme="minorEastAsia" w:hAnsiTheme="minorHAnsi"/>
-              <w:noProof/>
-              <w:lang w:eastAsia="fr-CH"/>
-            </w:rPr>
-          </w:pPr>
-          <w:hyperlink w:anchor="_Toc302131014" w:history="1">
-            <w:r>
-              <w:rPr>
-                <w:rStyle w:val="Hyperlink"/>
-                <w:noProof/>
-              </w:rPr>
-              <w:t>5.14</w:t>
-            </w:r>
-            <w:r>
-              <w:rPr>
-                <w:rFonts w:asciiTheme="minorHAnsi" w:eastAsiaTheme="minorEastAsia" w:hAnsiTheme="minorHAnsi"/>
-                <w:noProof/>
-                <w:lang w:eastAsia="fr-CH"/>
-              </w:rPr>
-              <w:tab/>
-            </w:r>
-            <w:r>
-              <w:rPr>
-                <w:rStyle w:val="Hyperlink"/>
-                <w:noProof/>
-              </w:rPr>
-              <w:t>Langues</w:t>
-            </w:r>
-            <w:r>
-              <w:rPr>
-                <w:noProof/>
-                <w:webHidden/>
-              </w:rPr>
-              <w:tab/>
-            </w:r>
-            <w:r>
-              <w:rPr>
-                <w:noProof/>
-                <w:webHidden/>
-              </w:rPr>
-              <w:fldChar w:fldCharType="begin"/>
-            </w:r>
-            <w:r>
-              <w:rPr>
-                <w:noProof/>
-                <w:webHidden/>
-              </w:rPr>
-              <w:instrText xml:space="preserve"> PAGEREF _Toc302131014 \h </w:instrText>
-            </w:r>
-            <w:r>
-              <w:rPr>
-                <w:noProof/>
-                <w:webHidden/>
-              </w:rPr>
-            </w:r>
-            <w:r>
-              <w:rPr>
-                <w:noProof/>
-                <w:webHidden/>
-              </w:rPr>
-              <w:fldChar w:fldCharType="separate"/>
-            </w:r>
-            <w:r>
-              <w:rPr>
-                <w:noProof/>
-                <w:webHidden/>
-              </w:rPr>
-              <w:t>7</w:t>
-            </w:r>
-            <w:r>
-              <w:rPr>
-                <w:noProof/>
-                <w:webHidden/>
-              </w:rPr>
-              <w:fldChar w:fldCharType="end"/>
-            </w:r>
-          </w:hyperlink>
-        </w:p>
-        <w:p>
-          <w:pPr>
-            <w:pStyle w:val="TOC2"/>
-            <w:tabs>
-              <w:tab w:val="left" w:pos="880"/>
-              <w:tab w:val="right" w:leader="dot" w:pos="9060"/>
-            </w:tabs>
-            <w:rPr>
-              <w:rFonts w:asciiTheme="minorHAnsi" w:eastAsiaTheme="minorEastAsia" w:hAnsiTheme="minorHAnsi"/>
-              <w:noProof/>
-              <w:lang w:eastAsia="fr-CH"/>
-            </w:rPr>
-          </w:pPr>
-          <w:hyperlink w:anchor="_Toc302131015" w:history="1">
-            <w:r>
-              <w:rPr>
-                <w:rStyle w:val="Hyperlink"/>
-                <w:noProof/>
-              </w:rPr>
-              <w:t>5.15</w:t>
-            </w:r>
-            <w:r>
-              <w:rPr>
-                <w:rFonts w:asciiTheme="minorHAnsi" w:eastAsiaTheme="minorEastAsia" w:hAnsiTheme="minorHAnsi"/>
-                <w:noProof/>
-                <w:lang w:eastAsia="fr-CH"/>
-              </w:rPr>
-              <w:tab/>
-            </w:r>
-            <w:r>
-              <w:rPr>
-                <w:rStyle w:val="Hyperlink"/>
-                <w:noProof/>
-              </w:rPr>
-              <w:t>Code JavaScript pas minifié ni obfusqué</w:t>
-            </w:r>
-            <w:r>
-              <w:rPr>
-                <w:noProof/>
-                <w:webHidden/>
-              </w:rPr>
-              <w:tab/>
-            </w:r>
-            <w:r>
-              <w:rPr>
-                <w:noProof/>
-                <w:webHidden/>
-              </w:rPr>
-              <w:fldChar w:fldCharType="begin"/>
-            </w:r>
-            <w:r>
-              <w:rPr>
-                <w:noProof/>
-                <w:webHidden/>
-              </w:rPr>
-              <w:instrText xml:space="preserve"> PAGEREF _Toc302131015 \h </w:instrText>
-            </w:r>
-            <w:r>
-              <w:rPr>
-                <w:noProof/>
-                <w:webHidden/>
-              </w:rPr>
-            </w:r>
-            <w:r>
-              <w:rPr>
-                <w:noProof/>
-                <w:webHidden/>
-              </w:rPr>
-              <w:fldChar w:fldCharType="separate"/>
-            </w:r>
-            <w:r>
-              <w:rPr>
-                <w:noProof/>
-                <w:webHidden/>
-              </w:rPr>
-              <w:t>7</w:t>
-            </w:r>
-            <w:r>
-              <w:rPr>
-                <w:noProof/>
-                <w:webHidden/>
-              </w:rPr>
-              <w:fldChar w:fldCharType="end"/>
-            </w:r>
-          </w:hyperlink>
-        </w:p>
-        <w:p>
-          <w:pPr>
-            <w:pStyle w:val="TOC1"/>
-            <w:tabs>
-              <w:tab w:val="left" w:pos="440"/>
-              <w:tab w:val="right" w:leader="dot" w:pos="9060"/>
-            </w:tabs>
-            <w:rPr>
-              <w:rFonts w:asciiTheme="minorHAnsi" w:eastAsiaTheme="minorEastAsia" w:hAnsiTheme="minorHAnsi"/>
-              <w:noProof/>
-              <w:lang w:eastAsia="fr-CH"/>
-            </w:rPr>
-          </w:pPr>
-          <w:hyperlink w:anchor="_Toc302131016" w:history="1">
-            <w:r>
-              <w:rPr>
-                <w:rStyle w:val="Hyperlink"/>
-                <w:noProof/>
-              </w:rPr>
-              <w:t>6</w:t>
-            </w:r>
-            <w:r>
-              <w:rPr>
-                <w:rFonts w:asciiTheme="minorHAnsi" w:eastAsiaTheme="minorEastAsia" w:hAnsiTheme="minorHAnsi"/>
-                <w:noProof/>
-                <w:lang w:eastAsia="fr-CH"/>
-              </w:rPr>
-              <w:tab/>
-            </w:r>
-            <w:r>
-              <w:rPr>
-                <w:rStyle w:val="Hyperlink"/>
-                <w:noProof/>
-              </w:rPr>
-              <w:t>Lancement en production</w:t>
-            </w:r>
-            <w:r>
-              <w:rPr>
-                <w:noProof/>
-                <w:webHidden/>
-              </w:rPr>
-              <w:tab/>
-            </w:r>
-            <w:r>
-              <w:rPr>
-                <w:noProof/>
-                <w:webHidden/>
-              </w:rPr>
-              <w:fldChar w:fldCharType="begin"/>
-            </w:r>
-            <w:r>
-              <w:rPr>
-                <w:noProof/>
-                <w:webHidden/>
-              </w:rPr>
-              <w:instrText xml:space="preserve"> PAGEREF _Toc302131016 \h </w:instrText>
-            </w:r>
-            <w:r>
-              <w:rPr>
-                <w:noProof/>
-                <w:webHidden/>
-              </w:rPr>
-            </w:r>
-            <w:r>
-              <w:rPr>
-                <w:noProof/>
-                <w:webHidden/>
-              </w:rPr>
-              <w:fldChar w:fldCharType="separate"/>
-            </w:r>
-            <w:r>
-              <w:rPr>
-                <w:noProof/>
-                <w:webHidden/>
-              </w:rPr>
-              <w:t>7</w:t>
-            </w:r>
-            <w:r>
-              <w:rPr>
-                <w:noProof/>
-                <w:webHidden/>
-              </w:rPr>
-              <w:fldChar w:fldCharType="end"/>
-            </w:r>
-          </w:hyperlink>
-        </w:p>
-        <w:p>
-          <w:pPr>
-            <w:pStyle w:val="TOC2"/>
-            <w:tabs>
-              <w:tab w:val="left" w:pos="880"/>
-              <w:tab w:val="right" w:leader="dot" w:pos="9060"/>
-            </w:tabs>
-            <w:rPr>
-              <w:rFonts w:asciiTheme="minorHAnsi" w:eastAsiaTheme="minorEastAsia" w:hAnsiTheme="minorHAnsi"/>
-              <w:noProof/>
-              <w:lang w:eastAsia="fr-CH"/>
-            </w:rPr>
-          </w:pPr>
-          <w:hyperlink w:anchor="_Toc302131017" w:history="1">
-            <w:r>
-              <w:rPr>
-                <w:rStyle w:val="Hyperlink"/>
-                <w:noProof/>
-              </w:rPr>
-              <w:t>6.1</w:t>
-            </w:r>
-            <w:r>
-              <w:rPr>
-                <w:rFonts w:asciiTheme="minorHAnsi" w:eastAsiaTheme="minorEastAsia" w:hAnsiTheme="minorHAnsi"/>
-                <w:noProof/>
-                <w:lang w:eastAsia="fr-CH"/>
-              </w:rPr>
-              <w:tab/>
-            </w:r>
-            <w:r>
-              <w:rPr>
-                <w:rStyle w:val="Hyperlink"/>
-                <w:noProof/>
-              </w:rPr>
-              <w:t>TODO</w:t>
-            </w:r>
-            <w:r>
-              <w:rPr>
-                <w:noProof/>
-                <w:webHidden/>
-              </w:rPr>
-              <w:tab/>
-            </w:r>
-            <w:r>
-              <w:rPr>
-                <w:noProof/>
-                <w:webHidden/>
-              </w:rPr>
-              <w:fldChar w:fldCharType="begin"/>
-            </w:r>
-            <w:r>
-              <w:rPr>
-                <w:noProof/>
-                <w:webHidden/>
-              </w:rPr>
-              <w:instrText xml:space="preserve"> PAGEREF _Toc302131017 \h </w:instrText>
-            </w:r>
-            <w:r>
-              <w:rPr>
-                <w:noProof/>
-                <w:webHidden/>
-              </w:rPr>
-            </w:r>
-            <w:r>
-              <w:rPr>
-                <w:noProof/>
-                <w:webHidden/>
-              </w:rPr>
-              <w:fldChar w:fldCharType="separate"/>
-            </w:r>
-            <w:r>
-              <w:rPr>
-                <w:noProof/>
-                <w:webHidden/>
-              </w:rPr>
-              <w:t>7</w:t>
-            </w:r>
-            <w:r>
-              <w:rPr>
-                <w:noProof/>
-                <w:webHidden/>
-              </w:rPr>
-              <w:fldChar w:fldCharType="end"/>
-            </w:r>
-          </w:hyperlink>
-        </w:p>
-        <w:p>
-          <w:pPr>
-            <w:pStyle w:val="TOC2"/>
-            <w:tabs>
-              <w:tab w:val="left" w:pos="880"/>
-              <w:tab w:val="right" w:leader="dot" w:pos="9060"/>
-            </w:tabs>
-            <w:rPr>
-              <w:rFonts w:asciiTheme="minorHAnsi" w:eastAsiaTheme="minorEastAsia" w:hAnsiTheme="minorHAnsi"/>
-              <w:noProof/>
-              <w:lang w:eastAsia="fr-CH"/>
-            </w:rPr>
-          </w:pPr>
-          <w:hyperlink w:anchor="_Toc302131018" w:history="1">
-            <w:r>
-              <w:rPr>
-                <w:rStyle w:val="Hyperlink"/>
-                <w:noProof/>
-              </w:rPr>
-              <w:t>6.2</w:t>
-            </w:r>
-            <w:r>
-              <w:rPr>
-                <w:rFonts w:asciiTheme="minorHAnsi" w:eastAsiaTheme="minorEastAsia" w:hAnsiTheme="minorHAnsi"/>
-                <w:noProof/>
-                <w:lang w:eastAsia="fr-CH"/>
-              </w:rPr>
-              <w:tab/>
-            </w:r>
-            <w:r>
-              <w:rPr>
-                <w:rStyle w:val="Hyperlink"/>
-                <w:noProof/>
-              </w:rPr>
-              <w:t>Client</w:t>
-            </w:r>
-            <w:r>
-              <w:rPr>
-                <w:noProof/>
-                <w:webHidden/>
-              </w:rPr>
-              <w:tab/>
-            </w:r>
-            <w:r>
-              <w:rPr>
-                <w:noProof/>
-                <w:webHidden/>
-              </w:rPr>
-              <w:fldChar w:fldCharType="begin"/>
-            </w:r>
-            <w:r>
-              <w:rPr>
-                <w:noProof/>
-                <w:webHidden/>
-              </w:rPr>
-              <w:instrText xml:space="preserve"> PAGEREF _Toc302131018 \h </w:instrText>
-            </w:r>
-            <w:r>
-              <w:rPr>
-                <w:noProof/>
-                <w:webHidden/>
-              </w:rPr>
-            </w:r>
-            <w:r>
-              <w:rPr>
-                <w:noProof/>
-                <w:webHidden/>
-              </w:rPr>
-              <w:fldChar w:fldCharType="separate"/>
-            </w:r>
-            <w:r>
-              <w:rPr>
-                <w:noProof/>
-                <w:webHidden/>
-              </w:rPr>
-              <w:t>8</w:t>
-            </w:r>
-            <w:r>
-              <w:rPr>
-                <w:noProof/>
-                <w:webHidden/>
-              </w:rPr>
-              <w:fldChar w:fldCharType="end"/>
-            </w:r>
-          </w:hyperlink>
-        </w:p>
-        <w:p>
-          <w:pPr>
-            <w:pStyle w:val="TOC2"/>
-            <w:tabs>
-              <w:tab w:val="left" w:pos="880"/>
-              <w:tab w:val="right" w:leader="dot" w:pos="9060"/>
-            </w:tabs>
-            <w:rPr>
-              <w:rFonts w:asciiTheme="minorHAnsi" w:eastAsiaTheme="minorEastAsia" w:hAnsiTheme="minorHAnsi"/>
-              <w:noProof/>
-              <w:lang w:eastAsia="fr-CH"/>
-            </w:rPr>
-          </w:pPr>
-          <w:hyperlink w:anchor="_Toc302131019" w:history="1">
-            <w:r>
-              <w:rPr>
-                <w:rStyle w:val="Hyperlink"/>
-                <w:noProof/>
-              </w:rPr>
-              <w:t>6.3</w:t>
-            </w:r>
-            <w:r>
-              <w:rPr>
-                <w:rFonts w:asciiTheme="minorHAnsi" w:eastAsiaTheme="minorEastAsia" w:hAnsiTheme="minorHAnsi"/>
-                <w:noProof/>
-                <w:lang w:eastAsia="fr-CH"/>
-              </w:rPr>
-              <w:tab/>
-            </w:r>
-            <w:r>
-              <w:rPr>
-                <w:rStyle w:val="Hyperlink"/>
-                <w:noProof/>
-              </w:rPr>
-              <w:t>Serveur web</w:t>
-            </w:r>
-            <w:r>
-              <w:rPr>
-                <w:noProof/>
-                <w:webHidden/>
-              </w:rPr>
-              <w:tab/>
-            </w:r>
-            <w:r>
-              <w:rPr>
-                <w:noProof/>
-                <w:webHidden/>
-              </w:rPr>
-              <w:fldChar w:fldCharType="begin"/>
-            </w:r>
-            <w:r>
-              <w:rPr>
-                <w:noProof/>
-                <w:webHidden/>
-              </w:rPr>
-              <w:instrText xml:space="preserve"> PAGEREF _Toc302131019 \h </w:instrText>
-            </w:r>
-            <w:r>
-              <w:rPr>
-                <w:noProof/>
-                <w:webHidden/>
-              </w:rPr>
-            </w:r>
-            <w:r>
-              <w:rPr>
-                <w:noProof/>
-                <w:webHidden/>
-              </w:rPr>
-              <w:fldChar w:fldCharType="separate"/>
-            </w:r>
-            <w:r>
-              <w:rPr>
-                <w:noProof/>
-                <w:webHidden/>
-              </w:rPr>
-              <w:t>8</w:t>
-            </w:r>
-            <w:r>
-              <w:rPr>
-                <w:noProof/>
-                <w:webHidden/>
-              </w:rPr>
-              <w:fldChar w:fldCharType="end"/>
-            </w:r>
-          </w:hyperlink>
-        </w:p>
-        <w:p>
-          <w:pPr>
-            <w:pStyle w:val="TOC2"/>
-            <w:tabs>
-              <w:tab w:val="left" w:pos="880"/>
-              <w:tab w:val="right" w:leader="dot" w:pos="9060"/>
-            </w:tabs>
-            <w:rPr>
-              <w:rFonts w:asciiTheme="minorHAnsi" w:eastAsiaTheme="minorEastAsia" w:hAnsiTheme="minorHAnsi"/>
-              <w:noProof/>
-              <w:lang w:eastAsia="fr-CH"/>
-            </w:rPr>
-          </w:pPr>
-          <w:hyperlink w:anchor="_Toc302131020" w:history="1">
-            <w:r>
-              <w:rPr>
-                <w:rStyle w:val="Hyperlink"/>
-                <w:noProof/>
-              </w:rPr>
-              <w:t>6.4</w:t>
-            </w:r>
-            <w:r>
-              <w:rPr>
-                <w:rFonts w:asciiTheme="minorHAnsi" w:eastAsiaTheme="minorEastAsia" w:hAnsiTheme="minorHAnsi"/>
-                <w:noProof/>
-                <w:lang w:eastAsia="fr-CH"/>
-              </w:rPr>
-              <w:tab/>
-            </w:r>
-            <w:r>
-              <w:rPr>
-                <w:rStyle w:val="Hyperlink"/>
-                <w:noProof/>
-              </w:rPr>
-              <w:t>Server Core</w:t>
-            </w:r>
-            <w:r>
-              <w:rPr>
-                <w:noProof/>
-                <w:webHidden/>
-              </w:rPr>
-              <w:tab/>
-            </w:r>
-            <w:r>
-              <w:rPr>
-                <w:noProof/>
-                <w:webHidden/>
-              </w:rPr>
-              <w:fldChar w:fldCharType="begin"/>
-            </w:r>
-            <w:r>
-              <w:rPr>
-                <w:noProof/>
-                <w:webHidden/>
-              </w:rPr>
-              <w:instrText xml:space="preserve"> PAGEREF _Toc302131020 \h </w:instrText>
-            </w:r>
-            <w:r>
-              <w:rPr>
-                <w:noProof/>
-                <w:webHidden/>
-              </w:rPr>
-            </w:r>
-            <w:r>
-              <w:rPr>
-                <w:noProof/>
-                <w:webHidden/>
-              </w:rPr>
-              <w:fldChar w:fldCharType="separate"/>
-            </w:r>
-            <w:r>
-              <w:rPr>
-                <w:noProof/>
-                <w:webHidden/>
-              </w:rPr>
-              <w:t>8</w:t>
             </w:r>
             <w:r>
               <w:rPr>
@@ -3357,186 +2244,187 @@
       <w:pPr>
         <w:pStyle w:val="Heading1"/>
       </w:pPr>
-      <w:bookmarkStart w:id="0" w:name="_Toc302130983"/>
+      <w:bookmarkStart w:id="1" w:name="_Toc332375696"/>
       <w:r>
         <w:t>Infrastructure</w:t>
       </w:r>
       <w:r>
         <w:t xml:space="preserve"> générale</w:t>
-      </w:r>
-      <w:bookmarkEnd w:id="0"/>
-    </w:p>
-    <w:p>
-      <w:r>
-        <w:t>Nous considérons trois entités</w:t>
-      </w:r>
-      <w:r>
-        <w:t>; l’utilisateur</w:t>
-      </w:r>
-      <w:r>
-        <w:t xml:space="preserve">, le serveur web et le serveur </w:t>
-      </w:r>
-      <w:proofErr w:type="spellStart"/>
-      <w:r>
-        <w:t>Core</w:t>
-      </w:r>
-      <w:proofErr w:type="spellEnd"/>
-      <w:r>
-        <w:t xml:space="preserve">. L’utilisateur </w:t>
-      </w:r>
-      <w:r>
-        <w:t>se sert</w:t>
-      </w:r>
-      <w:r>
-        <w:t xml:space="preserve"> </w:t>
-      </w:r>
-      <w:r>
-        <w:t>d’</w:t>
-      </w:r>
-      <w:r>
-        <w:t xml:space="preserve">un navigateur web pour accéder au serveur web. Le serveur web se connecte au serveur </w:t>
-      </w:r>
-      <w:proofErr w:type="spellStart"/>
-      <w:r>
-        <w:t>Core</w:t>
-      </w:r>
-      <w:proofErr w:type="spellEnd"/>
-      <w:r>
-        <w:t xml:space="preserve"> pour obtenir les informations nécessaires.</w:t>
-      </w:r>
-      <w:r>
-        <w:t xml:space="preserve"> </w:t>
-      </w:r>
-    </w:p>
-    <w:p>
-      <w:r>
-        <w:t>La logique est séparée en deux parties. L’interact</w:t>
-      </w:r>
-      <w:r>
-        <w:t>ion avec l’utilisateur est entiè</w:t>
-      </w:r>
-      <w:r>
-        <w:t>rement gérée par du JavaScript présent sur le serveur web</w:t>
-      </w:r>
-      <w:r>
-        <w:t xml:space="preserve"> et exécuté par le navigateur</w:t>
-      </w:r>
-      <w:r>
-        <w:t xml:space="preserve">. La gestion des entités (ajout, suppression, modification, ...) </w:t>
-      </w:r>
-      <w:r>
-        <w:t>et l’authentification sont déléguées</w:t>
-      </w:r>
-      <w:r>
-        <w:t xml:space="preserve"> au serveur </w:t>
-      </w:r>
-      <w:proofErr w:type="spellStart"/>
-      <w:r>
-        <w:t>Core</w:t>
-      </w:r>
-      <w:proofErr w:type="spellEnd"/>
-      <w:r>
-        <w:t>.</w:t>
-      </w:r>
-    </w:p>
-    <w:p>
-      <w:pPr>
-        <w:pStyle w:val="Heading2"/>
-      </w:pPr>
-      <w:bookmarkStart w:id="1" w:name="_Toc302130984"/>
-      <w:r>
-        <w:t>Client</w:t>
       </w:r>
       <w:bookmarkEnd w:id="1"/>
     </w:p>
     <w:p>
       <w:r>
-        <w:t>Le client n’a besoin que d’un navigateur web. Il accède à une adresse web donnée, se connecte en utilisant les identifiants qu’il connait, et peu</w:t>
-      </w:r>
-      <w:r>
-        <w:t>t</w:t>
-      </w:r>
-      <w:r>
-        <w:t xml:space="preserve"> travailler.</w:t>
+        <w:t>Nous considérons trois entités</w:t>
+      </w:r>
+      <w:r>
+        <w:t>; l’utilisateur</w:t>
+      </w:r>
+      <w:r>
+        <w:t xml:space="preserve">, le serveur web et le serveur </w:t>
+      </w:r>
+      <w:proofErr w:type="spellStart"/>
+      <w:r>
+        <w:t>Core</w:t>
+      </w:r>
+      <w:proofErr w:type="spellEnd"/>
+      <w:r>
+        <w:t xml:space="preserve">. L’utilisateur </w:t>
+      </w:r>
+      <w:r>
+        <w:t>se sert</w:t>
+      </w:r>
+      <w:r>
+        <w:t xml:space="preserve"> </w:t>
+      </w:r>
+      <w:r>
+        <w:t>d’</w:t>
+      </w:r>
+      <w:r>
+        <w:t xml:space="preserve">un navigateur web pour accéder au serveur web. Le serveur web se connecte au serveur </w:t>
+      </w:r>
+      <w:proofErr w:type="spellStart"/>
+      <w:r>
+        <w:t>Core</w:t>
+      </w:r>
+      <w:proofErr w:type="spellEnd"/>
+      <w:r>
+        <w:t xml:space="preserve"> pour obtenir les informations nécessaires.</w:t>
+      </w:r>
+      <w:r>
+        <w:t xml:space="preserve"> </w:t>
       </w:r>
     </w:p>
     <w:p>
+      <w:r>
+        <w:lastRenderedPageBreak/>
+        <w:t>La logique est séparée en deux parties. L’interact</w:t>
+      </w:r>
+      <w:r>
+        <w:t>ion avec l’utilisateur est entiè</w:t>
+      </w:r>
+      <w:r>
+        <w:t>rement gérée par du JavaScript présent sur le serveur web</w:t>
+      </w:r>
+      <w:r>
+        <w:t xml:space="preserve"> et exécuté par le navigateur</w:t>
+      </w:r>
+      <w:r>
+        <w:t xml:space="preserve">. La gestion des entités (ajout, suppression, modification, ...) </w:t>
+      </w:r>
+      <w:r>
+        <w:t>et l’authentification sont déléguées</w:t>
+      </w:r>
+      <w:r>
+        <w:t xml:space="preserve"> au serveur </w:t>
+      </w:r>
+      <w:proofErr w:type="spellStart"/>
+      <w:r>
+        <w:t>Core</w:t>
+      </w:r>
+      <w:proofErr w:type="spellEnd"/>
+      <w:r>
+        <w:t>.</w:t>
+      </w:r>
+    </w:p>
+    <w:p>
       <w:pPr>
         <w:pStyle w:val="Heading2"/>
       </w:pPr>
-      <w:bookmarkStart w:id="2" w:name="_Toc302130985"/>
-      <w:r>
-        <w:t>Serveur web</w:t>
+      <w:bookmarkStart w:id="2" w:name="_Toc332375697"/>
+      <w:r>
+        <w:t>Client</w:t>
       </w:r>
       <w:bookmarkEnd w:id="2"/>
     </w:p>
     <w:p>
       <w:r>
-        <w:t>Le serveur web est le point d’entrée pour le client. Le client interagit uniquement avec ce serveur, et n’a pas con</w:t>
-      </w:r>
-      <w:r>
-        <w:t>s</w:t>
-      </w:r>
-      <w:r>
-        <w:t xml:space="preserve">cience du deuxième serveur. </w:t>
+        <w:t>Le client n’a besoin que d’un navigateur web. Il accède à une adresse web donnée, se connecte en utilisant les identifiants qu’il connait, et peu</w:t>
+      </w:r>
+      <w:r>
+        <w:t>t</w:t>
+      </w:r>
+      <w:r>
+        <w:t xml:space="preserve"> travailler.</w:t>
       </w:r>
     </w:p>
     <w:p>
-      <w:r>
-        <w:t>Il fourni les fichiers statiques nécessaire</w:t>
-      </w:r>
-      <w:r>
-        <w:t>s</w:t>
-      </w:r>
-      <w:r>
-        <w:t xml:space="preserve"> au bon fonctionnement du site. Il s’agit de la </w:t>
-      </w:r>
-      <w:proofErr w:type="spellStart"/>
-      <w:r>
-        <w:t>homepage</w:t>
-      </w:r>
-      <w:proofErr w:type="spellEnd"/>
-      <w:r>
-        <w:t xml:space="preserve"> en HTML, des fichiers JavaScript, CSS et des images. </w:t>
-      </w:r>
-      <w:r>
-        <w:t xml:space="preserve">Il gère aussi le cache afin de rendre le site le plus efficace possible. </w:t>
-      </w:r>
+      <w:pPr>
+        <w:pStyle w:val="Heading2"/>
+      </w:pPr>
+      <w:bookmarkStart w:id="3" w:name="_Toc332375698"/>
+      <w:r>
+        <w:t>Serveur web</w:t>
+      </w:r>
+      <w:bookmarkEnd w:id="3"/>
     </w:p>
     <w:p>
       <w:r>
-        <w:t xml:space="preserve">Le serveur web sert de proxy pour accéder au serveur </w:t>
-      </w:r>
-      <w:proofErr w:type="spellStart"/>
-      <w:r>
-        <w:t>Core</w:t>
-      </w:r>
-      <w:proofErr w:type="spellEnd"/>
-      <w:r>
-        <w:t xml:space="preserve">. Lorsque le client souhaite une information provenant du serveur </w:t>
-      </w:r>
-      <w:proofErr w:type="spellStart"/>
-      <w:r>
-        <w:t>Core</w:t>
-      </w:r>
-      <w:proofErr w:type="spellEnd"/>
-      <w:r>
-        <w:t xml:space="preserve">, il effectue sa demande auprès du serveur web, qui se charge d’aller chercher les données sur le serveur </w:t>
-      </w:r>
-      <w:proofErr w:type="spellStart"/>
-      <w:r>
-        <w:t>Core</w:t>
-      </w:r>
-      <w:proofErr w:type="spellEnd"/>
-      <w:r>
-        <w:t xml:space="preserve"> et de les rendre au client. </w:t>
+        <w:t>Le serveur web est le point d’entrée pour le client. Le client interagit uniquement avec ce serveur, et n’a pas con</w:t>
+      </w:r>
+      <w:r>
+        <w:t>s</w:t>
+      </w:r>
+      <w:r>
+        <w:t xml:space="preserve">cience du deuxième serveur. </w:t>
       </w:r>
     </w:p>
     <w:p>
+      <w:r>
+        <w:t>Il fourni les fichiers statiques nécessaire</w:t>
+      </w:r>
+      <w:r>
+        <w:t>s</w:t>
+      </w:r>
+      <w:r>
+        <w:t xml:space="preserve"> au bon fonctionnement du site. Il s’agit de la </w:t>
+      </w:r>
+      <w:proofErr w:type="spellStart"/>
+      <w:r>
+        <w:t>homepage</w:t>
+      </w:r>
+      <w:proofErr w:type="spellEnd"/>
+      <w:r>
+        <w:t xml:space="preserve"> en HTML, des fichiers JavaScript, CSS et des images. </w:t>
+      </w:r>
+      <w:r>
+        <w:t xml:space="preserve">Il gère aussi le cache afin de rendre le site le plus efficace possible. </w:t>
+      </w:r>
+    </w:p>
+    <w:p>
+      <w:r>
+        <w:t xml:space="preserve">Le serveur web sert de proxy pour accéder au serveur </w:t>
+      </w:r>
+      <w:proofErr w:type="spellStart"/>
+      <w:r>
+        <w:t>Core</w:t>
+      </w:r>
+      <w:proofErr w:type="spellEnd"/>
+      <w:r>
+        <w:t xml:space="preserve">. Lorsque le client souhaite une information provenant du serveur </w:t>
+      </w:r>
+      <w:proofErr w:type="spellStart"/>
+      <w:r>
+        <w:t>Core</w:t>
+      </w:r>
+      <w:proofErr w:type="spellEnd"/>
+      <w:r>
+        <w:t xml:space="preserve">, il effectue sa demande auprès du serveur web, qui se charge d’aller chercher les données sur le serveur </w:t>
+      </w:r>
+      <w:proofErr w:type="spellStart"/>
+      <w:r>
+        <w:t>Core</w:t>
+      </w:r>
+      <w:proofErr w:type="spellEnd"/>
+      <w:r>
+        <w:t xml:space="preserve"> et de les rendre au client. </w:t>
+      </w:r>
+    </w:p>
+    <w:p>
       <w:pPr>
         <w:pStyle w:val="Heading2"/>
       </w:pPr>
-      <w:bookmarkStart w:id="3" w:name="_Toc302130986"/>
+      <w:bookmarkStart w:id="4" w:name="_Toc332375699"/>
       <w:r>
         <w:t xml:space="preserve">Serveur </w:t>
       </w:r>
@@ -3544,7 +2432,7 @@
       <w:r>
         <w:t>Core</w:t>
       </w:r>
-      <w:bookmarkEnd w:id="3"/>
+      <w:bookmarkEnd w:id="4"/>
       <w:proofErr w:type="spellEnd"/>
     </w:p>
     <w:p>
@@ -3575,11 +2463,11 @@
       <w:pPr>
         <w:pStyle w:val="Heading1"/>
       </w:pPr>
-      <w:bookmarkStart w:id="4" w:name="_Toc302130987"/>
+      <w:bookmarkStart w:id="5" w:name="_Toc332375700"/>
       <w:r>
         <w:t>Client</w:t>
       </w:r>
-      <w:bookmarkEnd w:id="4"/>
+      <w:bookmarkEnd w:id="5"/>
     </w:p>
     <w:p>
       <w:r>
@@ -3642,13 +2530,12 @@
       <w:pPr>
         <w:pStyle w:val="Heading2"/>
       </w:pPr>
-      <w:bookmarkStart w:id="5" w:name="_Toc302130988"/>
+      <w:bookmarkStart w:id="6" w:name="_Toc332375701"/>
       <w:proofErr w:type="spellStart"/>
       <w:r>
-        <w:lastRenderedPageBreak/>
         <w:t>Javascript</w:t>
       </w:r>
-      <w:bookmarkEnd w:id="5"/>
+      <w:bookmarkEnd w:id="6"/>
       <w:proofErr w:type="spellEnd"/>
     </w:p>
     <w:p>
@@ -3827,11 +2714,11 @@
       <w:pPr>
         <w:pStyle w:val="Heading3"/>
       </w:pPr>
-      <w:bookmarkStart w:id="6" w:name="_Toc302130989"/>
+      <w:bookmarkStart w:id="7" w:name="_Toc332375702"/>
       <w:r>
         <w:t>app.js</w:t>
       </w:r>
-      <w:bookmarkEnd w:id="6"/>
+      <w:bookmarkEnd w:id="7"/>
     </w:p>
     <w:p>
       <w:r>
@@ -3869,8 +2756,9 @@
           <w:i/>
         </w:rPr>
       </w:pPr>
-      <w:bookmarkStart w:id="7" w:name="_Toc302130990"/>
-      <w:r>
+      <w:bookmarkStart w:id="8" w:name="_Toc332375703"/>
+      <w:r>
+        <w:lastRenderedPageBreak/>
         <w:t xml:space="preserve">Dossier </w:t>
       </w:r>
       <w:proofErr w:type="spellStart"/>
@@ -3880,7 +2768,7 @@
         </w:rPr>
         <w:t>js</w:t>
       </w:r>
-      <w:bookmarkEnd w:id="7"/>
+      <w:bookmarkEnd w:id="8"/>
       <w:proofErr w:type="spellEnd"/>
     </w:p>
     <w:p>
@@ -3990,11 +2878,11 @@
       <w:pPr>
         <w:pStyle w:val="Heading2"/>
       </w:pPr>
-      <w:bookmarkStart w:id="8" w:name="_Toc302130991"/>
+      <w:bookmarkStart w:id="9" w:name="_Toc332375704"/>
       <w:r>
         <w:t>CSS</w:t>
       </w:r>
-      <w:bookmarkEnd w:id="8"/>
+      <w:bookmarkEnd w:id="9"/>
     </w:p>
     <w:p>
       <w:pPr>
@@ -4046,11 +2934,11 @@
       <w:pPr>
         <w:pStyle w:val="Heading1"/>
       </w:pPr>
-      <w:bookmarkStart w:id="9" w:name="_Toc302130992"/>
+      <w:bookmarkStart w:id="10" w:name="_Toc332375705"/>
       <w:r>
         <w:t>Serveur Web</w:t>
       </w:r>
-      <w:bookmarkEnd w:id="9"/>
+      <w:bookmarkEnd w:id="10"/>
     </w:p>
     <w:p>
       <w:r>
@@ -4188,12 +3076,11 @@
       <w:pPr>
         <w:pStyle w:val="Heading2"/>
       </w:pPr>
-      <w:bookmarkStart w:id="10" w:name="_Toc302130993"/>
-      <w:r>
-        <w:lastRenderedPageBreak/>
+      <w:bookmarkStart w:id="11" w:name="_Toc332375706"/>
+      <w:r>
         <w:t>Proxy PHP</w:t>
       </w:r>
-      <w:bookmarkEnd w:id="10"/>
+      <w:bookmarkEnd w:id="11"/>
     </w:p>
     <w:p>
       <w:r>
@@ -4277,7 +3164,7 @@
       <w:pPr>
         <w:pStyle w:val="Heading1"/>
       </w:pPr>
-      <w:bookmarkStart w:id="11" w:name="_Toc302130994"/>
+      <w:bookmarkStart w:id="12" w:name="_Toc332375707"/>
       <w:r>
         <w:t xml:space="preserve">Serveur </w:t>
       </w:r>
@@ -4285,7 +3172,7 @@
       <w:r>
         <w:t>Core</w:t>
       </w:r>
-      <w:bookmarkEnd w:id="11"/>
+      <w:bookmarkEnd w:id="12"/>
       <w:proofErr w:type="spellEnd"/>
     </w:p>
     <w:p>
@@ -4379,6 +3266,7 @@
     </w:p>
     <w:p>
       <w:r>
+        <w:lastRenderedPageBreak/>
         <w:t xml:space="preserve">Pour lancer le serveur, l’application </w:t>
       </w:r>
       <w:proofErr w:type="spellStart"/>
@@ -4410,17 +3298,74 @@
       <w:pPr>
         <w:pStyle w:val="Heading2"/>
       </w:pPr>
-      <w:bookmarkStart w:id="12" w:name="_Ref302038019"/>
-      <w:bookmarkStart w:id="13" w:name="_Toc302130995"/>
+      <w:bookmarkStart w:id="13" w:name="_Toc332375708"/>
+      <w:r>
+        <w:t>Nancy</w:t>
+      </w:r>
+      <w:bookmarkEnd w:id="13"/>
+      <w:r>
+        <w:t xml:space="preserve"> </w:t>
+      </w:r>
+    </w:p>
+    <w:p>
+      <w:r>
+        <w:t xml:space="preserve">Le projet Nancy </w:t>
+      </w:r>
+      <w:r>
+        <w:fldChar w:fldCharType="begin"/>
+      </w:r>
+      <w:r>
+        <w:instrText xml:space="preserve"> REF _Ref301858659 \r \h </w:instrText>
+      </w:r>
+      <w:r>
+        <w:fldChar w:fldCharType="separate"/>
+      </w:r>
+      <w:r>
+        <w:t>[1]</w:t>
+      </w:r>
+      <w:r>
+        <w:fldChar w:fldCharType="end"/>
+      </w:r>
+      <w:r>
+        <w:t xml:space="preserve"> est utilisé comme base du serveur </w:t>
+      </w:r>
       <w:proofErr w:type="spellStart"/>
       <w:r>
+        <w:t>Core</w:t>
+      </w:r>
+      <w:proofErr w:type="spellEnd"/>
+      <w:r>
+        <w:t>. Sa documentation explique comment les modules sont créés et utilisés.</w:t>
+      </w:r>
+    </w:p>
+    <w:p>
+      <w:r>
+        <w:t xml:space="preserve">Le serveur </w:t>
+      </w:r>
+      <w:proofErr w:type="spellStart"/>
+      <w:r>
+        <w:t>Core</w:t>
+      </w:r>
+      <w:proofErr w:type="spellEnd"/>
+      <w:r>
+        <w:t xml:space="preserve"> utilise plusieurs modules ayant chacun une utilité très spécifique, expliquée dans leur en-tête.</w:t>
+      </w:r>
+    </w:p>
+    <w:p>
+      <w:pPr>
+        <w:pStyle w:val="Heading2"/>
+      </w:pPr>
+      <w:bookmarkStart w:id="14" w:name="_Ref302038019"/>
+      <w:bookmarkStart w:id="15" w:name="_Toc332375709"/>
+      <w:proofErr w:type="spellStart"/>
+      <w:r>
         <w:t>IconsB</w:t>
       </w:r>
       <w:r>
         <w:t>uilder</w:t>
       </w:r>
-      <w:bookmarkEnd w:id="12"/>
-      <w:bookmarkEnd w:id="13"/>
+      <w:bookmarkEnd w:id="14"/>
+      <w:bookmarkEnd w:id="15"/>
       <w:proofErr w:type="spellEnd"/>
     </w:p>
     <w:p>
@@ -4474,12 +3419,15 @@
       <w:pPr>
         <w:pStyle w:val="Heading2"/>
       </w:pPr>
-      <w:bookmarkStart w:id="14" w:name="_Toc302130996"/>
+      <w:bookmarkStart w:id="16" w:name="_Toc332375710"/>
       <w:proofErr w:type="spellStart"/>
       <w:r>
-        <w:t>PanelBuilder</w:t>
-      </w:r>
-      <w:bookmarkEnd w:id="14"/>
+        <w:t>Layout</w:t>
+      </w:r>
+      <w:r>
+        <w:t>Builder</w:t>
+      </w:r>
+      <w:bookmarkEnd w:id="16"/>
       <w:proofErr w:type="spellEnd"/>
     </w:p>
     <w:p>
@@ -4491,18 +3439,30 @@
         <w:rPr>
           <w:i/>
         </w:rPr>
-        <w:t>PanelBuidler</w:t>
-      </w:r>
-      <w:proofErr w:type="spellEnd"/>
-      <w:r>
-        <w:t xml:space="preserve"> est utilisé pour afficher les entités sur le navigateur. Lorsque que le client demande d’afficher une entité (que se soit en mode résumé ou édition), le serveur effectue une requête au </w:t>
-      </w:r>
-      <w:proofErr w:type="spellStart"/>
+        <w:t>Layout</w:t>
+      </w:r>
       <w:r>
         <w:rPr>
           <w:i/>
         </w:rPr>
-        <w:t>PanelBuilder</w:t>
+        <w:t>Buidler</w:t>
+      </w:r>
+      <w:proofErr w:type="spellEnd"/>
+      <w:r>
+        <w:t xml:space="preserve"> est utilisé pour afficher les entités sur le navigateur. Lorsque que le client demande d’afficher une entité (que se soit en mode résumé ou édition), le serveur effectue une requête au </w:t>
+      </w:r>
+      <w:proofErr w:type="spellStart"/>
+      <w:r>
+        <w:rPr>
+          <w:i/>
+        </w:rPr>
+        <w:t>Layout</w:t>
+      </w:r>
+      <w:r>
+        <w:rPr>
+          <w:i/>
+        </w:rPr>
+        <w:t>Builder</w:t>
       </w:r>
       <w:proofErr w:type="spellEnd"/>
       <w:r>
@@ -4521,1083 +3481,327 @@
       <w:r>
         <w:t xml:space="preserve"> pourra interpréter. </w:t>
       </w:r>
+      <w:r>
+        <w:t xml:space="preserve"> </w:t>
+      </w:r>
     </w:p>
     <w:p>
       <w:pPr>
+        <w:pStyle w:val="Heading1"/>
+      </w:pPr>
+      <w:bookmarkStart w:id="17" w:name="_Toc332375711"/>
+      <w:r>
+        <w:t>Problèmes connus</w:t>
+      </w:r>
+      <w:bookmarkEnd w:id="17"/>
+    </w:p>
+    <w:p>
+      <w:pPr>
         <w:pStyle w:val="Heading2"/>
       </w:pPr>
-      <w:bookmarkStart w:id="15" w:name="_Toc302130997"/>
+      <w:bookmarkStart w:id="18" w:name="_Toc332375712"/>
+      <w:r>
+        <w:t>Boutons reset/</w:t>
+      </w:r>
       <w:proofErr w:type="spellStart"/>
       <w:r>
-        <w:t>CoreSession</w:t>
-      </w:r>
-      <w:bookmarkEnd w:id="15"/>
+        <w:t>save</w:t>
+      </w:r>
+      <w:proofErr w:type="spellEnd"/>
+      <w:r>
+        <w:t xml:space="preserve"> mal placés</w:t>
+      </w:r>
+      <w:bookmarkEnd w:id="18"/>
+    </w:p>
+    <w:p>
+      <w:r>
+        <w:t>Lors de l’édition d’une entité, chaque panel a ses propres boutons « Reset » et « Save ». Il est possible de laisser comme ceci, de placer un seul groupe de boutons en haut ou en bas de la colonne pour tout sauvegarder, ou alors de mettre les boutons dans le menu com</w:t>
+      </w:r>
+      <w:r>
+        <w:t xml:space="preserve">me dans la version desktop. </w:t>
+      </w:r>
+    </w:p>
+    <w:p>
+      <w:pPr>
+        <w:pStyle w:val="Heading2"/>
+      </w:pPr>
+      <w:bookmarkStart w:id="19" w:name="_Ref302116209"/>
+      <w:bookmarkStart w:id="20" w:name="_Toc332375713"/>
+      <w:r>
+        <w:t>Base de données pas mise à jour</w:t>
+      </w:r>
+      <w:bookmarkEnd w:id="19"/>
+      <w:bookmarkEnd w:id="20"/>
+    </w:p>
+    <w:p>
+      <w:r>
+        <w:t>Si une mise à jour de la base de données est effectuée, la version desktop affiche une alerte et propose de mettre à jour la base locale. La version web n’affiche pas cette alerte, et la base n’est pas mise à jour. Le code par contre e</w:t>
+      </w:r>
+      <w:r>
+        <w:t>s</w:t>
+      </w:r>
+      <w:r>
+        <w:t>t à jour et ne correspond plus à la structure de la base. Cela ne fonctionne simplement plus.</w:t>
+      </w:r>
+    </w:p>
+    <w:p>
+      <w:r>
+        <w:t xml:space="preserve">Il faut trouver un moyen de mettre la base de données à jour automatiquement, ou alors d’afficher la même alerte lors du lancement du serveur. </w:t>
+      </w:r>
+    </w:p>
+    <w:p>
+      <w:pPr>
+        <w:pStyle w:val="Heading2"/>
+      </w:pPr>
+      <w:bookmarkStart w:id="21" w:name="_Toc332375714"/>
+      <w:r>
+        <w:t>Langues</w:t>
+      </w:r>
+      <w:bookmarkEnd w:id="21"/>
+    </w:p>
+    <w:p>
+      <w:r>
+        <w:t>Le code n’est pas traduit</w:t>
+      </w:r>
+      <w:r>
+        <w:t xml:space="preserve">. Le code </w:t>
+      </w:r>
+      <w:proofErr w:type="spellStart"/>
+      <w:r>
+        <w:t>Javascript</w:t>
+      </w:r>
+      <w:proofErr w:type="spellEnd"/>
+      <w:r>
+        <w:t xml:space="preserve"> est écrit et commenté en anglais. Les </w:t>
+      </w:r>
+      <w:r>
+        <w:t>textes</w:t>
+      </w:r>
+      <w:r>
+        <w:t xml:space="preserve"> provenant du </w:t>
+      </w:r>
+      <w:proofErr w:type="spellStart"/>
+      <w:r>
+        <w:t>Javascript</w:t>
+      </w:r>
+      <w:proofErr w:type="spellEnd"/>
+      <w:r>
+        <w:t xml:space="preserve"> sont donc en anglais. Le code C# présent dans </w:t>
+      </w:r>
+      <w:proofErr w:type="spellStart"/>
+      <w:r>
+        <w:t>Core</w:t>
+      </w:r>
+      <w:proofErr w:type="spellEnd"/>
+      <w:r>
+        <w:t xml:space="preserve"> retourne des textes en français</w:t>
+      </w:r>
+      <w:r>
+        <w:t xml:space="preserve"> (codés en dur)</w:t>
+      </w:r>
+      <w:r>
+        <w:t xml:space="preserve">. </w:t>
+      </w:r>
+    </w:p>
+    <w:p>
+      <w:proofErr w:type="spellStart"/>
+      <w:r>
+        <w:t>ExtJS</w:t>
+      </w:r>
+      <w:proofErr w:type="spellEnd"/>
+      <w:r>
+        <w:t xml:space="preserve"> propose un exemple de traduction de code. </w:t>
+      </w:r>
+    </w:p>
+    <w:p>
+      <w:pPr>
+        <w:pStyle w:val="Heading2"/>
+      </w:pPr>
+      <w:bookmarkStart w:id="22" w:name="_Toc332375715"/>
+      <w:r>
+        <w:t xml:space="preserve">Code JavaScript pas </w:t>
+      </w:r>
+      <w:proofErr w:type="spellStart"/>
+      <w:r>
+        <w:t>minifié</w:t>
+      </w:r>
+      <w:proofErr w:type="spellEnd"/>
+      <w:r>
+        <w:t xml:space="preserve"> ni </w:t>
+      </w:r>
+      <w:proofErr w:type="spellStart"/>
+      <w:r>
+        <w:t>obfusqué</w:t>
+      </w:r>
+      <w:bookmarkEnd w:id="22"/>
       <w:proofErr w:type="spellEnd"/>
     </w:p>
     <w:p>
       <w:r>
-        <w:t xml:space="preserve">La </w:t>
+        <w:t xml:space="preserve">Il est d’usage sur le web de </w:t>
       </w:r>
       <w:proofErr w:type="spellStart"/>
       <w:r>
-        <w:rPr>
-          <w:i/>
-        </w:rPr>
-        <w:t>CoreSession</w:t>
+        <w:t>minifier</w:t>
       </w:r>
       <w:proofErr w:type="spellEnd"/>
       <w:r>
-        <w:t xml:space="preserve"> permet de faire l’interface entre le code C# du serveur et les entités/relations de l’application. Lors de sa connexion, l’utilisateur se voit assigner une </w:t>
+        <w:t xml:space="preserve"> et d’</w:t>
       </w:r>
       <w:proofErr w:type="spellStart"/>
       <w:r>
-        <w:rPr>
-          <w:i/>
-        </w:rPr>
-        <w:t>CoreSession</w:t>
+        <w:t>obfusquer</w:t>
       </w:r>
       <w:proofErr w:type="spellEnd"/>
       <w:r>
-        <w:t>. Cette dernière lui permet d’effectuer des modifications d’entité en son nom, ou alors lui interdit de faire des modification</w:t>
-      </w:r>
-      <w:r>
-        <w:t>s</w:t>
-      </w:r>
-      <w:r>
-        <w:t xml:space="preserve"> le cas échéant. </w:t>
+        <w:t xml:space="preserve"> le code JavaScript servi aux utilisateurs. </w:t>
       </w:r>
     </w:p>
     <w:p>
       <w:r>
-        <w:t xml:space="preserve">Chaque utilisateur a une session différente. </w:t>
-      </w:r>
-      <w:r>
-        <w:t xml:space="preserve">Les sessions sont mémorisées dans un </w:t>
+        <w:t xml:space="preserve">La </w:t>
       </w:r>
       <w:proofErr w:type="spellStart"/>
       <w:r>
-        <w:rPr>
-          <w:i/>
-        </w:rPr>
-        <w:t>CoreServer</w:t>
+        <w:t>minification</w:t>
       </w:r>
       <w:proofErr w:type="spellEnd"/>
       <w:r>
-        <w:t xml:space="preserve">. Le </w:t>
-      </w:r>
-      <w:proofErr w:type="spellStart"/>
-      <w:r>
-        <w:rPr>
-          <w:i/>
-        </w:rPr>
-        <w:t>CoreServer</w:t>
-      </w:r>
-      <w:proofErr w:type="spellEnd"/>
-      <w:r>
-        <w:t xml:space="preserve"> est un singleton contenant un dictionnaire. Cela permet de récupérer facilement la </w:t>
-      </w:r>
-      <w:proofErr w:type="spellStart"/>
-      <w:r>
-        <w:rPr>
-          <w:i/>
-        </w:rPr>
-        <w:t>CoreSession</w:t>
-      </w:r>
-      <w:proofErr w:type="spellEnd"/>
-      <w:r>
-        <w:t xml:space="preserve"> pour un utilisateur donné. </w:t>
+        <w:t xml:space="preserve"> réduit la taille des fichiers en supprimant les commentaires, espaces blancs, retours à la ligne, etc... </w:t>
       </w:r>
     </w:p>
     <w:p>
       <w:r>
-        <w:t>La session est détruite lorsque l’utilisateur se déconnecte (clic sur le bouton « </w:t>
+        <w:lastRenderedPageBreak/>
+        <w:t>L’</w:t>
       </w:r>
       <w:proofErr w:type="spellStart"/>
       <w:r>
-        <w:t>logout</w:t>
+        <w:t>obfuscation</w:t>
       </w:r>
       <w:proofErr w:type="spellEnd"/>
       <w:r>
-        <w:t xml:space="preserve"> »). S’il ferme son navigateur sans se déconnecter, la session n’est jamais supprimée. </w:t>
-      </w:r>
-      <w:r>
-        <w:t>Il s’agit bien ici de la session « </w:t>
-      </w:r>
-      <w:proofErr w:type="spellStart"/>
-      <w:r>
-        <w:t>core</w:t>
-      </w:r>
-      <w:proofErr w:type="spellEnd"/>
-      <w:r>
-        <w:t xml:space="preserve"> » et non de la session « web ». La session « web » est </w:t>
-      </w:r>
-      <w:proofErr w:type="gramStart"/>
-      <w:r>
-        <w:t>gérée</w:t>
-      </w:r>
-      <w:proofErr w:type="gramEnd"/>
-      <w:r>
-        <w:t xml:space="preserve"> grâce à un cookie transmis à chaque requête par le navigateur. Si l’utilisateur ferme son navigateur ou supprime ses cookies, il apparaîtra comme déconnecté, mais la session « </w:t>
-      </w:r>
-      <w:proofErr w:type="spellStart"/>
-      <w:r>
-        <w:t>core</w:t>
-      </w:r>
-      <w:proofErr w:type="spellEnd"/>
-      <w:r>
-        <w:t xml:space="preserve"> » ne sera pas supprimée pour autant. </w:t>
+        <w:t xml:space="preserve"> est une technique permettant de modifier le code afin qu’il devienne illisible par un humain, mais toujours compris par la machine. Le nom des méthodes et variables est changé par des noms formés d’un ou deux caractères. Cela évite certaines attaques sur le site car il devient </w:t>
+      </w:r>
+      <w:r>
+        <w:t>extrêmement</w:t>
+      </w:r>
+      <w:r>
+        <w:t xml:space="preserve"> difficile pour un pirate de comprendre l’application s’il ne peut plus lire le code. Cela réduit aussi la taille du fichier.</w:t>
       </w:r>
     </w:p>
     <w:p>
-      <w:pPr>
-        <w:pStyle w:val="Heading2"/>
-      </w:pPr>
-      <w:bookmarkStart w:id="16" w:name="_Toc302130998"/>
-      <w:r>
-        <w:lastRenderedPageBreak/>
-        <w:t>Nancy</w:t>
-      </w:r>
-      <w:bookmarkEnd w:id="16"/>
-      <w:r>
-        <w:t xml:space="preserve"> </w:t>
+      <w:r>
+        <w:t xml:space="preserve">Il est aussi d’usage de compiler tous les fichiers JavaScript en un seul gros fichier JavaScript chargé au lancement de la page. </w:t>
       </w:r>
     </w:p>
     <w:p>
-      <w:r>
-        <w:t xml:space="preserve">Le projet Nancy </w:t>
+      <w:proofErr w:type="spellStart"/>
+      <w:r>
+        <w:t>ExtJS</w:t>
+      </w:r>
+      <w:proofErr w:type="spellEnd"/>
+      <w:r>
+        <w:t xml:space="preserve"> propose les SDK Tools</w:t>
+      </w:r>
+      <w:r>
+        <w:t xml:space="preserve"> </w:t>
       </w:r>
       <w:r>
         <w:fldChar w:fldCharType="begin"/>
       </w:r>
       <w:r>
-        <w:instrText xml:space="preserve"> REF _Ref301858659 \r \h </w:instrText>
+        <w:instrText xml:space="preserve"> REF _Ref302120164 \r \h </w:instrText>
       </w:r>
       <w:r>
         <w:fldChar w:fldCharType="separate"/>
       </w:r>
       <w:r>
-        <w:t>[1]</w:t>
+        <w:t>[4]</w:t>
       </w:r>
       <w:r>
         <w:fldChar w:fldCharType="end"/>
       </w:r>
       <w:r>
-        <w:t xml:space="preserve"> est utilisé comme</w:t>
-      </w:r>
-      <w:r>
-        <w:t xml:space="preserve"> base du serveur </w:t>
+        <w:t xml:space="preserve"> qui devraient </w:t>
       </w:r>
       <w:proofErr w:type="spellStart"/>
       <w:r>
-        <w:t>Core</w:t>
+        <w:t>obfusquer</w:t>
       </w:r>
       <w:proofErr w:type="spellEnd"/>
       <w:r>
-        <w:t>. S</w:t>
-      </w:r>
-      <w:r>
-        <w:t>a documentation explique comment les modules sont créés</w:t>
-      </w:r>
-      <w:r>
-        <w:t xml:space="preserve"> et utilisés</w:t>
-      </w:r>
-      <w:r>
-        <w:t>.</w:t>
+        <w:t xml:space="preserve"> le code et compiler les fichiers </w:t>
+      </w:r>
+      <w:proofErr w:type="spellStart"/>
+      <w:r>
+        <w:t>ExtJS</w:t>
+      </w:r>
+      <w:proofErr w:type="spellEnd"/>
+      <w:r>
+        <w:t xml:space="preserve"> en un seul fichier, mais la dernière tentative d’utilisation n’a pas été concluante.</w:t>
       </w:r>
     </w:p>
     <w:p>
-      <w:r>
-        <w:t xml:space="preserve">Le serveur </w:t>
-      </w:r>
-      <w:proofErr w:type="spellStart"/>
-      <w:r>
-        <w:t>Core</w:t>
-      </w:r>
-      <w:proofErr w:type="spellEnd"/>
-      <w:r>
-        <w:t xml:space="preserve"> utilise plusieurs modules ayant chacun une utilité très spécifique</w:t>
-      </w:r>
-      <w:r>
-        <w:t>, expliquée dans leur en-tête</w:t>
-      </w:r>
-      <w:r>
-        <w:t>.</w:t>
-      </w:r>
-      <w:r>
-        <w:t xml:space="preserve"> </w:t>
-      </w:r>
-    </w:p>
-    <w:p>
-      <w:pPr>
-        <w:pStyle w:val="Heading3"/>
-      </w:pPr>
-      <w:bookmarkStart w:id="17" w:name="_Toc302130999"/>
-      <w:proofErr w:type="spellStart"/>
-      <w:r>
-        <w:t>CoreModule</w:t>
-      </w:r>
-      <w:bookmarkEnd w:id="17"/>
-      <w:proofErr w:type="spellEnd"/>
-    </w:p>
-    <w:p>
-      <w:r>
-        <w:t xml:space="preserve">Chaque module </w:t>
-      </w:r>
-      <w:proofErr w:type="spellStart"/>
-      <w:r>
-        <w:t>Core</w:t>
-      </w:r>
-      <w:proofErr w:type="spellEnd"/>
-      <w:r>
-        <w:t xml:space="preserve"> doit étendre la classe </w:t>
-      </w:r>
-      <w:proofErr w:type="spellStart"/>
-      <w:r>
-        <w:rPr>
-          <w:i/>
-        </w:rPr>
-        <w:t>CoreModule</w:t>
-      </w:r>
-      <w:proofErr w:type="spellEnd"/>
-      <w:r>
-        <w:t xml:space="preserve">, et non la classe </w:t>
-      </w:r>
-      <w:proofErr w:type="spellStart"/>
-      <w:r>
-        <w:rPr>
-          <w:i/>
-        </w:rPr>
-        <w:t>NancyModule</w:t>
-      </w:r>
-      <w:proofErr w:type="spellEnd"/>
-      <w:r>
-        <w:t xml:space="preserve"> comme habituellement avec Nancy. </w:t>
-      </w:r>
-    </w:p>
-    <w:p>
-      <w:r>
-        <w:t xml:space="preserve">Le </w:t>
-      </w:r>
-      <w:proofErr w:type="spellStart"/>
-      <w:r>
-        <w:rPr>
-          <w:i/>
-        </w:rPr>
-        <w:t>CoreModule</w:t>
-      </w:r>
-      <w:proofErr w:type="spellEnd"/>
-      <w:r>
-        <w:t xml:space="preserve"> permet de gérer l’authentification sans que chaque module doive le faire. Il permet aussi de récupérer la </w:t>
-      </w:r>
-      <w:proofErr w:type="spellStart"/>
-      <w:r>
-        <w:rPr>
-          <w:i/>
-        </w:rPr>
-        <w:t>CoreSession</w:t>
-      </w:r>
-      <w:proofErr w:type="spellEnd"/>
-      <w:r>
-        <w:t xml:space="preserve">. </w:t>
-      </w:r>
-    </w:p>
-    <w:p>
       <w:pPr>
         <w:pStyle w:val="Heading1"/>
       </w:pPr>
-      <w:bookmarkStart w:id="18" w:name="_Toc302131000"/>
-      <w:r>
-        <w:t>Problèmes connus</w:t>
-      </w:r>
-      <w:bookmarkEnd w:id="18"/>
-    </w:p>
-    <w:p>
-      <w:pPr>
-        <w:pStyle w:val="Heading2"/>
-      </w:pPr>
-      <w:bookmarkStart w:id="19" w:name="_Toc302131001"/>
-      <w:proofErr w:type="spellStart"/>
-      <w:r>
-        <w:t>Emptysummary</w:t>
-      </w:r>
-      <w:proofErr w:type="spellEnd"/>
-      <w:r>
-        <w:t xml:space="preserve"> pas recréée</w:t>
-      </w:r>
-      <w:bookmarkEnd w:id="19"/>
-    </w:p>
-    <w:p>
-      <w:r>
-        <w:t xml:space="preserve">Lors de l’affichage d’une collection d’entités (les numéros de téléphone par exemple), chaque entité crée un panel pour son affichage. </w:t>
-      </w:r>
-    </w:p>
-    <w:p>
-      <w:r>
-        <w:t>Si la collection est vide, on crée un panel vide (</w:t>
-      </w:r>
-      <w:proofErr w:type="spellStart"/>
-      <w:r>
-        <w:rPr>
-          <w:i/>
-        </w:rPr>
-        <w:t>emptysummary</w:t>
-      </w:r>
-      <w:proofErr w:type="spellEnd"/>
-      <w:r>
-        <w:t>), qui contient</w:t>
-      </w:r>
-      <w:r>
-        <w:t xml:space="preserve"> un bouton permettant de rajouter</w:t>
-      </w:r>
-      <w:r>
-        <w:t xml:space="preserve"> une entité à la collection. Ce panel n’est pas présent si la collection contient des éléments.</w:t>
-      </w:r>
-    </w:p>
-    <w:p>
-      <w:r>
-        <w:t xml:space="preserve">Lorsque l’utilisateur décide de supprimer une entité d’une collection, le panel est supprimé pour refléter la suppression. S’il ne restait qu’une seule entité et qu’elle est supprimée, le panel lié à cette entité est caché, mais aucun </w:t>
-      </w:r>
-      <w:proofErr w:type="spellStart"/>
-      <w:r>
-        <w:rPr>
-          <w:i/>
-        </w:rPr>
-        <w:t>emptysummary</w:t>
-      </w:r>
-      <w:proofErr w:type="spellEnd"/>
-      <w:r>
-        <w:t xml:space="preserve"> n’est affiché. Il n’est donc pas possible de rajouter une entité à la collection à ce moment là. Si on rafraichi</w:t>
-      </w:r>
-      <w:r>
-        <w:t>t</w:t>
-      </w:r>
-      <w:r>
-        <w:t xml:space="preserve"> l’affichage, l’</w:t>
-      </w:r>
-      <w:proofErr w:type="spellStart"/>
-      <w:r>
-        <w:rPr>
-          <w:i/>
-        </w:rPr>
-        <w:t>emptysummary</w:t>
-      </w:r>
-      <w:proofErr w:type="spellEnd"/>
-      <w:r>
-        <w:t xml:space="preserve"> apparait et l’utilisateur peut rajouter une entité.</w:t>
-      </w:r>
-      <w:bookmarkStart w:id="20" w:name="_Ref302116342"/>
-      <w:bookmarkStart w:id="21" w:name="_Toc302131004"/>
-      <w:r>
-        <w:t xml:space="preserve"> </w:t>
-      </w:r>
-      <w:r>
-        <w:t xml:space="preserve">Sessions </w:t>
-      </w:r>
-      <w:proofErr w:type="spellStart"/>
-      <w:r>
-        <w:t>Core</w:t>
-      </w:r>
-      <w:proofErr w:type="spellEnd"/>
-      <w:r>
-        <w:t xml:space="preserve"> non supprimées</w:t>
-      </w:r>
-      <w:bookmarkEnd w:id="20"/>
-      <w:bookmarkEnd w:id="21"/>
-    </w:p>
-    <w:p>
-      <w:r>
-        <w:t xml:space="preserve">Lorsqu’un client se connecte, on crée un objet </w:t>
-      </w:r>
-      <w:proofErr w:type="spellStart"/>
-      <w:r>
-        <w:rPr>
-          <w:i/>
-        </w:rPr>
-        <w:t>CoreSession</w:t>
-      </w:r>
-      <w:proofErr w:type="spellEnd"/>
-      <w:r>
-        <w:t xml:space="preserve"> qui est propre à chaque client. Chaque session est mémorisée dans un singleton </w:t>
-      </w:r>
-      <w:proofErr w:type="spellStart"/>
-      <w:r>
-        <w:rPr>
-          <w:i/>
-        </w:rPr>
-        <w:t>CoreServer</w:t>
-      </w:r>
-      <w:proofErr w:type="spellEnd"/>
-      <w:r>
-        <w:t>. Si le client ferme son navigateur sans appuyer sur le bouton « </w:t>
-      </w:r>
-      <w:proofErr w:type="spellStart"/>
-      <w:r>
-        <w:t>Logout</w:t>
-      </w:r>
-      <w:proofErr w:type="spellEnd"/>
-      <w:r>
-        <w:t xml:space="preserve"> », la session n’est jamais supprimée de </w:t>
-      </w:r>
-      <w:proofErr w:type="spellStart"/>
-      <w:r>
-        <w:rPr>
-          <w:i/>
-        </w:rPr>
-        <w:t>CoreServer</w:t>
-      </w:r>
-      <w:proofErr w:type="spellEnd"/>
-      <w:r>
-        <w:t>.</w:t>
-      </w:r>
-    </w:p>
-    <w:p>
-      <w:pPr>
-        <w:pStyle w:val="Heading2"/>
-      </w:pPr>
-      <w:bookmarkStart w:id="22" w:name="_Toc302131005"/>
-      <w:r>
-        <w:t xml:space="preserve">Modification d’entités « on the </w:t>
-      </w:r>
-      <w:proofErr w:type="spellStart"/>
-      <w:r>
-        <w:t>fly</w:t>
-      </w:r>
-      <w:proofErr w:type="spellEnd"/>
-      <w:r>
-        <w:t> »</w:t>
-      </w:r>
-      <w:bookmarkEnd w:id="22"/>
-    </w:p>
-    <w:p>
-      <w:r>
-        <w:t xml:space="preserve">Lorsque l’on édite une entité, on peut avoir à choisir une </w:t>
-      </w:r>
-      <w:r>
-        <w:t xml:space="preserve">option dans une liste (Par exemple « Monsieur, Madame »). La version desktop permet d’éditer cette liste directement (par exemple rajouter « Mademoiselle »), sans devoir quitter l’entité en cours d’édition. </w:t>
-      </w:r>
-    </w:p>
-    <w:p>
-      <w:r>
-        <w:t>La version web actuelle ne permet pas de le faire. Elle affiche une alerte expliquant qu’il faut sauvegarder les modifications actuelles, choisir la bonne base de données, faire ses modification</w:t>
-      </w:r>
-      <w:r>
-        <w:t>s</w:t>
-      </w:r>
-      <w:r>
-        <w:t xml:space="preserve"> puis revenir à l’entité de base pour pouvoir l’éditer. </w:t>
-      </w:r>
-    </w:p>
-    <w:p>
-      <w:pPr>
-        <w:pStyle w:val="Heading2"/>
-      </w:pPr>
-      <w:bookmarkStart w:id="23" w:name="_Toc302131006"/>
-      <w:r>
-        <w:t>Les collections sont envoyées directement</w:t>
+      <w:bookmarkStart w:id="23" w:name="_Toc332375716"/>
+      <w:r>
+        <w:t xml:space="preserve">Lancement </w:t>
+      </w:r>
+      <w:r>
+        <w:t>en production</w:t>
       </w:r>
       <w:bookmarkEnd w:id="23"/>
     </w:p>
     <w:p>
       <w:r>
-        <w:t>Il existe deux types de menus déroulants lors de l’édition d’une entité.</w:t>
+        <w:t>Voici une liste de chose</w:t>
+      </w:r>
+      <w:r>
+        <w:t>s</w:t>
+      </w:r>
+      <w:r>
+        <w:t xml:space="preserve"> à vérifier </w:t>
+      </w:r>
+      <w:r>
+        <w:t>avant</w:t>
+      </w:r>
+      <w:r>
+        <w:t xml:space="preserve"> de lancer le serveur en production.</w:t>
       </w:r>
     </w:p>
     <w:p>
-      <w:r>
-        <w:t xml:space="preserve">Le premier est valable pour les énumérations. Lors de l’exécution, les </w:t>
-      </w:r>
-      <w:r>
-        <w:t>énumérations</w:t>
-      </w:r>
-      <w:r>
-        <w:t xml:space="preserve"> ne peuvent pas changer. Lors de l’affichage d’une entité, on indique que le champ est de type </w:t>
-      </w:r>
-      <w:proofErr w:type="spellStart"/>
-      <w:r>
-        <w:rPr>
-          <w:i/>
-        </w:rPr>
-        <w:t>enum</w:t>
-      </w:r>
-      <w:proofErr w:type="spellEnd"/>
-      <w:r>
-        <w:t xml:space="preserve"> ainsi que son type. Le code JavaScript est capable de voir s’il connait déjà ce type et de l’afficher. Si ce n’est pas le cas, il va </w:t>
-      </w:r>
-      <w:r>
-        <w:t>alors demander les informatio</w:t>
-      </w:r>
-      <w:r>
-        <w:t>ns</w:t>
-      </w:r>
-      <w:r>
-        <w:t xml:space="preserve"> au serveur, une seule fois.</w:t>
-      </w:r>
-      <w:r>
-        <w:t xml:space="preserve"> Il utilise le </w:t>
-      </w:r>
-      <w:r>
-        <w:t>mécanisme</w:t>
-      </w:r>
-      <w:r>
-        <w:t xml:space="preserve"> des </w:t>
-      </w:r>
-      <w:r>
-        <w:rPr>
-          <w:i/>
-        </w:rPr>
-        <w:t>Store</w:t>
-      </w:r>
-      <w:r>
-        <w:t>s</w:t>
-      </w:r>
-      <w:r>
-        <w:t xml:space="preserve"> </w:t>
-      </w:r>
-      <w:proofErr w:type="spellStart"/>
-      <w:r>
-        <w:t>ExtJS</w:t>
-      </w:r>
-      <w:proofErr w:type="spellEnd"/>
-      <w:r>
-        <w:t>.</w:t>
-      </w:r>
-    </w:p>
-    <w:p>
-      <w:r>
-        <w:lastRenderedPageBreak/>
-        <w:t xml:space="preserve">Le deuxième type de menu déroulant utilise des collections d’entités, par exemple « Monsieur, Madame ». Ces collections peuvent changer au cours de l’exécution (Rajout de « Mademoiselle »). Pour cette raison, le contenu de la collection est envoyé lors de l’affichage de l’entité, à chaque fois. </w:t>
-      </w:r>
-    </w:p>
-    <w:p>
-      <w:r>
-        <w:t>Cela fonctionne bien pour des petites collections, mais risque de poser problème lorsque l’on souhaite afficher des grosses collections (pays, villes de suisse, ...)</w:t>
-      </w:r>
-      <w:r>
-        <w:t xml:space="preserve">. De plus, si l’entité contient plusieurs fois une liste déroulante, les données sont aussi envoyées plusieurs fois. </w:t>
-      </w:r>
-    </w:p>
-    <w:p>
-      <w:r>
-        <w:t>Il fa</w:t>
-      </w:r>
-      <w:r>
-        <w:t xml:space="preserve">ut trouver un moyen d’éviter d’envoyer </w:t>
-      </w:r>
-      <w:r>
-        <w:t>les données à chaque fois, tout en maintenant la liste à jour.</w:t>
-      </w:r>
-    </w:p>
-    <w:p>
       <w:pPr>
         <w:pStyle w:val="Heading2"/>
       </w:pPr>
-      <w:bookmarkStart w:id="24" w:name="_Toc302131007"/>
-      <w:r>
-        <w:t>Entités pas synchronisées</w:t>
+      <w:bookmarkStart w:id="24" w:name="_Toc332375717"/>
+      <w:r>
+        <w:t>TODO</w:t>
       </w:r>
       <w:bookmarkEnd w:id="24"/>
     </w:p>
     <w:p>
       <w:r>
-        <w:t xml:space="preserve">Si plusieurs </w:t>
-      </w:r>
-      <w:proofErr w:type="spellStart"/>
-      <w:r>
-        <w:rPr>
-          <w:i/>
-        </w:rPr>
-        <w:t>CoreSession</w:t>
-      </w:r>
-      <w:r>
-        <w:t>s</w:t>
-      </w:r>
-      <w:proofErr w:type="spellEnd"/>
-      <w:r>
-        <w:t xml:space="preserve"> sont ouvertes en même temps, elles ne </w:t>
-      </w:r>
-      <w:r>
-        <w:t xml:space="preserve">sont pas informées des </w:t>
-      </w:r>
-      <w:r>
-        <w:t>changement</w:t>
-      </w:r>
-      <w:r>
-        <w:t>s</w:t>
-      </w:r>
-      <w:r>
-        <w:t xml:space="preserve"> des autres.</w:t>
+        <w:t>A faire avant toute mise en production :</w:t>
+      </w:r>
+      <w:r>
+        <w:t xml:space="preserve"> résoudre les bugs.</w:t>
+      </w:r>
+      <w:r>
+        <w:t xml:space="preserve"> </w:t>
       </w:r>
     </w:p>
     <w:p>
       <w:pPr>
-        <w:pStyle w:val="ListParagraph"/>
-        <w:numPr>
-          <w:ilvl w:val="0"/>
-          <w:numId w:val="43"/>
-        </w:numPr>
-      </w:pPr>
-      <w:r>
-        <w:t xml:space="preserve">Les utilisateurs A et B ouvrent l’application et affichent le client John </w:t>
-      </w:r>
-      <w:proofErr w:type="spellStart"/>
-      <w:r>
-        <w:t>Doe</w:t>
-      </w:r>
-      <w:proofErr w:type="spellEnd"/>
-      <w:r>
-        <w:t xml:space="preserve">. Les deux sessions ont </w:t>
-      </w:r>
-      <w:r>
-        <w:t>ce client en mémoire</w:t>
-      </w:r>
-      <w:r>
-        <w:t>.</w:t>
-      </w:r>
-    </w:p>
-    <w:p>
-      <w:pPr>
-        <w:pStyle w:val="ListParagraph"/>
-        <w:numPr>
-          <w:ilvl w:val="0"/>
-          <w:numId w:val="43"/>
-        </w:numPr>
-      </w:pPr>
-      <w:r>
-        <w:t>A mo</w:t>
-      </w:r>
-      <w:r>
-        <w:t>difie le prénom de John en Jack</w:t>
-      </w:r>
-      <w:r>
-        <w:t>.</w:t>
-      </w:r>
-    </w:p>
-    <w:p>
-      <w:pPr>
-        <w:pStyle w:val="ListParagraph"/>
-        <w:numPr>
-          <w:ilvl w:val="0"/>
-          <w:numId w:val="43"/>
-        </w:numPr>
-      </w:pPr>
-      <w:r>
-        <w:t xml:space="preserve">A rafraichit la fiche du client, il voit bien Jack </w:t>
-      </w:r>
-      <w:proofErr w:type="spellStart"/>
-      <w:r>
-        <w:t>Doe</w:t>
-      </w:r>
-      <w:proofErr w:type="spellEnd"/>
-      <w:r>
-        <w:t>.</w:t>
-      </w:r>
-    </w:p>
-    <w:p>
-      <w:pPr>
-        <w:pStyle w:val="ListParagraph"/>
-        <w:numPr>
-          <w:ilvl w:val="0"/>
-          <w:numId w:val="43"/>
-        </w:numPr>
-      </w:pPr>
-      <w:r>
-        <w:t xml:space="preserve">B rafraichit la fiche du client, il voit toujours John </w:t>
-      </w:r>
-      <w:proofErr w:type="spellStart"/>
-      <w:r>
-        <w:t>Doe</w:t>
-      </w:r>
-      <w:proofErr w:type="spellEnd"/>
-      <w:r>
-        <w:t>, car l’entité était en mémoire</w:t>
-      </w:r>
-      <w:r>
-        <w:t>.</w:t>
-      </w:r>
-    </w:p>
-    <w:p>
-      <w:pPr>
-        <w:pStyle w:val="ListParagraph"/>
-        <w:numPr>
-          <w:ilvl w:val="0"/>
-          <w:numId w:val="43"/>
-        </w:numPr>
-      </w:pPr>
-      <w:r>
-        <w:t xml:space="preserve">Un nouvel utilisateur C ouvre l’application et affiche le même client, il verra son nouveau nom : Jack </w:t>
-      </w:r>
-      <w:proofErr w:type="spellStart"/>
-      <w:r>
-        <w:t>Doe</w:t>
-      </w:r>
-      <w:proofErr w:type="spellEnd"/>
-      <w:r>
-        <w:t xml:space="preserve">. Il n’avait pas le client en mémoire et a </w:t>
-      </w:r>
-      <w:r>
-        <w:t xml:space="preserve">récupéré </w:t>
-      </w:r>
-      <w:r>
-        <w:t xml:space="preserve"> les dernières données lors du chargement depuis la base de données</w:t>
-      </w:r>
-      <w:r>
-        <w:t>.</w:t>
-      </w:r>
-    </w:p>
-    <w:p>
-      <w:pPr>
         <w:pStyle w:val="Heading2"/>
       </w:pPr>
-      <w:bookmarkStart w:id="25" w:name="_Toc302131009"/>
-      <w:r>
-        <w:t>Boutons reset/</w:t>
-      </w:r>
-      <w:proofErr w:type="spellStart"/>
-      <w:r>
-        <w:t>save</w:t>
-      </w:r>
-      <w:proofErr w:type="spellEnd"/>
-      <w:r>
-        <w:t xml:space="preserve"> mal placés</w:t>
+      <w:bookmarkStart w:id="25" w:name="_Toc332375718"/>
+      <w:r>
+        <w:t>Client</w:t>
       </w:r>
       <w:bookmarkEnd w:id="25"/>
-    </w:p>
-    <w:p>
-      <w:r>
-        <w:t>Lors de l’édition d’une entité, chaque panel a ses propres boutons « Reset » et « Save ». Il est possible de laisser comme ceci, de placer un seul groupe de boutons en haut ou en bas de la colonne pour tout sauvegarder, ou alors de mettre les boutons dans le menu com</w:t>
-      </w:r>
-      <w:r>
-        <w:t xml:space="preserve">me dans la version desktop. </w:t>
-      </w:r>
-    </w:p>
-    <w:p>
-      <w:pPr>
-        <w:pStyle w:val="Heading2"/>
-      </w:pPr>
-      <w:bookmarkStart w:id="26" w:name="_Ref302116209"/>
-      <w:bookmarkStart w:id="27" w:name="_Toc302131011"/>
-      <w:r>
-        <w:t>Base de données pas mise à jour</w:t>
-      </w:r>
-      <w:bookmarkEnd w:id="26"/>
-      <w:bookmarkEnd w:id="27"/>
-    </w:p>
-    <w:p>
-      <w:r>
-        <w:t>Si une mise à jour de la base de données est effectuée, la version desktop affiche une alerte et propose de mettre à jour la base locale. La version web n’affiche pas cette alerte, et la base n’est pas mise à jour. Le code par contre e</w:t>
-      </w:r>
-      <w:r>
-        <w:t>s</w:t>
-      </w:r>
-      <w:r>
-        <w:t>t à jour et ne correspond plus à la structure de la base. Cela ne fonctionne simplement plus.</w:t>
-      </w:r>
-    </w:p>
-    <w:p>
-      <w:r>
-        <w:t xml:space="preserve">Il faut trouver un moyen de mettre la base de données à jour automatiquement, ou alors d’afficher la même alerte lors du lancement du serveur. </w:t>
-      </w:r>
-    </w:p>
-    <w:p>
-      <w:pPr>
-        <w:pStyle w:val="Heading2"/>
-      </w:pPr>
-      <w:bookmarkStart w:id="28" w:name="_Ref302116817"/>
-      <w:bookmarkStart w:id="29" w:name="_Toc302131012"/>
-      <w:r>
-        <w:t>Création d’entité</w:t>
-      </w:r>
-      <w:bookmarkEnd w:id="28"/>
-      <w:bookmarkEnd w:id="29"/>
-    </w:p>
-    <w:p>
-      <w:r>
-        <w:t xml:space="preserve">Il n’est pas possible de créer une entité depuis la liste de gauche. Lors du clic sur le bouton « new », le serveur </w:t>
-      </w:r>
-      <w:proofErr w:type="spellStart"/>
-      <w:r>
-        <w:t>Core</w:t>
-      </w:r>
-      <w:proofErr w:type="spellEnd"/>
-      <w:r>
-        <w:t xml:space="preserve"> doit être capable de créer une nouvelle entité directement pour que l’utilisateur la voie en mode « édition ». Le problème est lié à l’affichage de la liste des </w:t>
-      </w:r>
-      <w:proofErr w:type="spellStart"/>
-      <w:r>
-        <w:rPr>
-          <w:i/>
-        </w:rPr>
-        <w:t>Abstract</w:t>
-      </w:r>
-      <w:r>
-        <w:rPr>
-          <w:i/>
-        </w:rPr>
-        <w:t>Person</w:t>
-      </w:r>
-      <w:r>
-        <w:t>s</w:t>
-      </w:r>
-      <w:proofErr w:type="spellEnd"/>
-      <w:r>
-        <w:t xml:space="preserve">. On ne sait pas si on doit créer une personne physique ou morale. Il n’est actuellement pas possible de présenter ce choix à l’utilisateur. </w:t>
-      </w:r>
-    </w:p>
-    <w:p>
-      <w:pPr>
-        <w:pStyle w:val="Heading2"/>
-      </w:pPr>
-      <w:bookmarkStart w:id="30" w:name="_Toc302131014"/>
-      <w:r>
-        <w:t>Langues</w:t>
-      </w:r>
-      <w:bookmarkEnd w:id="30"/>
-    </w:p>
-    <w:p>
-      <w:r>
-        <w:t>Le code n’est pas traduit</w:t>
-      </w:r>
-      <w:r>
-        <w:t xml:space="preserve">. Le code </w:t>
-      </w:r>
-      <w:proofErr w:type="spellStart"/>
-      <w:r>
-        <w:t>Javascript</w:t>
-      </w:r>
-      <w:proofErr w:type="spellEnd"/>
-      <w:r>
-        <w:t xml:space="preserve"> est écrit et commenté en anglais. Les </w:t>
-      </w:r>
-      <w:r>
-        <w:t>textes</w:t>
-      </w:r>
-      <w:r>
-        <w:t xml:space="preserve"> provenant du </w:t>
-      </w:r>
-      <w:proofErr w:type="spellStart"/>
-      <w:r>
-        <w:t>Javascript</w:t>
-      </w:r>
-      <w:proofErr w:type="spellEnd"/>
-      <w:r>
-        <w:t xml:space="preserve"> sont donc en anglais. Le code C# présent dans </w:t>
-      </w:r>
-      <w:proofErr w:type="spellStart"/>
-      <w:r>
-        <w:t>Core</w:t>
-      </w:r>
-      <w:proofErr w:type="spellEnd"/>
-      <w:r>
-        <w:t xml:space="preserve"> retourne des textes en français</w:t>
-      </w:r>
-      <w:r>
-        <w:t xml:space="preserve"> (codés en dur)</w:t>
-      </w:r>
-      <w:r>
-        <w:t xml:space="preserve">. </w:t>
-      </w:r>
-    </w:p>
-    <w:p>
-      <w:proofErr w:type="spellStart"/>
-      <w:r>
-        <w:t>ExtJS</w:t>
-      </w:r>
-      <w:proofErr w:type="spellEnd"/>
-      <w:r>
-        <w:t xml:space="preserve"> propose un exemple de traduction de code. </w:t>
-      </w:r>
-    </w:p>
-    <w:p>
-      <w:pPr>
-        <w:pStyle w:val="Heading2"/>
-      </w:pPr>
-      <w:bookmarkStart w:id="31" w:name="_Toc302131015"/>
-      <w:r>
-        <w:t xml:space="preserve">Code JavaScript pas </w:t>
-      </w:r>
-      <w:proofErr w:type="spellStart"/>
-      <w:r>
-        <w:t>minifié</w:t>
-      </w:r>
-      <w:proofErr w:type="spellEnd"/>
-      <w:r>
-        <w:t xml:space="preserve"> ni </w:t>
-      </w:r>
-      <w:proofErr w:type="spellStart"/>
-      <w:r>
-        <w:t>obfusqué</w:t>
-      </w:r>
-      <w:bookmarkEnd w:id="31"/>
-      <w:proofErr w:type="spellEnd"/>
-    </w:p>
-    <w:p>
-      <w:r>
-        <w:t xml:space="preserve">Il est d’usage sur le web de </w:t>
-      </w:r>
-      <w:proofErr w:type="spellStart"/>
-      <w:r>
-        <w:t>minifier</w:t>
-      </w:r>
-      <w:proofErr w:type="spellEnd"/>
-      <w:r>
-        <w:t xml:space="preserve"> et d’</w:t>
-      </w:r>
-      <w:proofErr w:type="spellStart"/>
-      <w:r>
-        <w:t>obfusquer</w:t>
-      </w:r>
-      <w:proofErr w:type="spellEnd"/>
-      <w:r>
-        <w:t xml:space="preserve"> le code JavaScript servi aux utilisateurs. </w:t>
-      </w:r>
-    </w:p>
-    <w:p>
-      <w:r>
-        <w:lastRenderedPageBreak/>
-        <w:t xml:space="preserve">La </w:t>
-      </w:r>
-      <w:proofErr w:type="spellStart"/>
-      <w:r>
-        <w:t>minification</w:t>
-      </w:r>
-      <w:proofErr w:type="spellEnd"/>
-      <w:r>
-        <w:t xml:space="preserve"> réduit la taille des fichiers en supprimant les commentaires, espaces blancs, retours à la ligne, etc... </w:t>
-      </w:r>
-    </w:p>
-    <w:p>
-      <w:r>
-        <w:t>L’</w:t>
-      </w:r>
-      <w:proofErr w:type="spellStart"/>
-      <w:r>
-        <w:t>obfuscation</w:t>
-      </w:r>
-      <w:proofErr w:type="spellEnd"/>
-      <w:r>
-        <w:t xml:space="preserve"> est une technique permettant de modifier le code afin qu’il devienne illisible par un humain, mais toujours compris par la machine. Le nom des méthodes et variables est changé par des noms formés d’un ou deux caractères. Cela évite certaines attaques sur le site car il devient </w:t>
-      </w:r>
-      <w:r>
-        <w:t>extrêmement</w:t>
-      </w:r>
-      <w:r>
-        <w:t xml:space="preserve"> difficile pour un pirate de comprendre l’application s’il ne peut plus lire le code. Cela réduit aussi la taille du fichier.</w:t>
-      </w:r>
-    </w:p>
-    <w:p>
-      <w:r>
-        <w:t xml:space="preserve">Il est aussi d’usage de compiler tous les fichiers JavaScript en un seul gros fichier JavaScript chargé au lancement de la page. </w:t>
-      </w:r>
-    </w:p>
-    <w:p>
-      <w:proofErr w:type="spellStart"/>
-      <w:r>
-        <w:t>ExtJS</w:t>
-      </w:r>
-      <w:proofErr w:type="spellEnd"/>
-      <w:r>
-        <w:t xml:space="preserve"> propose les SDK Tools</w:t>
-      </w:r>
-      <w:r>
-        <w:t xml:space="preserve"> </w:t>
-      </w:r>
-      <w:r>
-        <w:fldChar w:fldCharType="begin"/>
-      </w:r>
-      <w:r>
-        <w:instrText xml:space="preserve"> REF _Ref302120164 \r \h </w:instrText>
-      </w:r>
-      <w:r>
-        <w:fldChar w:fldCharType="separate"/>
-      </w:r>
-      <w:r>
-        <w:t>[4]</w:t>
-      </w:r>
-      <w:r>
-        <w:fldChar w:fldCharType="end"/>
-      </w:r>
-      <w:r>
-        <w:t xml:space="preserve"> qui devraient </w:t>
-      </w:r>
-      <w:proofErr w:type="spellStart"/>
-      <w:r>
-        <w:t>obfusquer</w:t>
-      </w:r>
-      <w:proofErr w:type="spellEnd"/>
-      <w:r>
-        <w:t xml:space="preserve"> le code et compiler les fichiers </w:t>
-      </w:r>
-      <w:proofErr w:type="spellStart"/>
-      <w:r>
-        <w:t>ExtJS</w:t>
-      </w:r>
-      <w:proofErr w:type="spellEnd"/>
-      <w:r>
-        <w:t xml:space="preserve"> en un seul fichier, mais la dernière tentative d’utilisation n’a pas été concluante.</w:t>
-      </w:r>
-    </w:p>
-    <w:p>
-      <w:pPr>
-        <w:pStyle w:val="Heading1"/>
-      </w:pPr>
-      <w:bookmarkStart w:id="32" w:name="_Toc302131016"/>
-      <w:r>
-        <w:t xml:space="preserve">Lancement </w:t>
-      </w:r>
-      <w:r>
-        <w:t>en production</w:t>
-      </w:r>
-      <w:bookmarkEnd w:id="32"/>
-    </w:p>
-    <w:p>
-      <w:r>
-        <w:t>Voici une liste de chose</w:t>
-      </w:r>
-      <w:r>
-        <w:t>s</w:t>
-      </w:r>
-      <w:r>
-        <w:t xml:space="preserve"> à vérifier </w:t>
-      </w:r>
-      <w:r>
-        <w:t>avant</w:t>
-      </w:r>
-      <w:r>
-        <w:t xml:space="preserve"> de lancer le serveur en production.</w:t>
-      </w:r>
-    </w:p>
-    <w:p>
-      <w:pPr>
-        <w:pStyle w:val="Heading2"/>
-      </w:pPr>
-      <w:bookmarkStart w:id="33" w:name="_Toc302131017"/>
-      <w:r>
-        <w:t>TODO</w:t>
-      </w:r>
-      <w:bookmarkEnd w:id="33"/>
-    </w:p>
-    <w:p>
-      <w:r>
-        <w:t>A faire avant toute mise en production :</w:t>
-      </w:r>
-      <w:r>
-        <w:t xml:space="preserve"> résoudre les bugs.</w:t>
-      </w:r>
-      <w:bookmarkStart w:id="34" w:name="_GoBack"/>
-      <w:bookmarkEnd w:id="34"/>
-      <w:r>
-        <w:t xml:space="preserve"> </w:t>
-      </w:r>
-    </w:p>
-    <w:p>
-      <w:pPr>
-        <w:pStyle w:val="Heading2"/>
-      </w:pPr>
-      <w:bookmarkStart w:id="35" w:name="_Toc302131018"/>
-      <w:r>
-        <w:t>Client</w:t>
-      </w:r>
-      <w:bookmarkEnd w:id="35"/>
     </w:p>
     <w:p>
       <w:pPr>
@@ -5656,11 +3860,11 @@
       <w:pPr>
         <w:pStyle w:val="Heading2"/>
       </w:pPr>
-      <w:bookmarkStart w:id="36" w:name="_Toc302131019"/>
+      <w:bookmarkStart w:id="26" w:name="_Toc332375719"/>
       <w:r>
         <w:t>Serveur web</w:t>
       </w:r>
-      <w:bookmarkEnd w:id="36"/>
+      <w:bookmarkEnd w:id="26"/>
     </w:p>
     <w:p>
       <w:pPr>
@@ -5746,7 +3950,7 @@
       <w:pPr>
         <w:pStyle w:val="Heading2"/>
       </w:pPr>
-      <w:bookmarkStart w:id="37" w:name="_Toc302131020"/>
+      <w:bookmarkStart w:id="27" w:name="_Toc332375720"/>
       <w:r>
         <w:t xml:space="preserve">Server </w:t>
       </w:r>
@@ -5754,7 +3958,7 @@
       <w:r>
         <w:t>Core</w:t>
       </w:r>
-      <w:bookmarkEnd w:id="37"/>
+      <w:bookmarkEnd w:id="27"/>
       <w:proofErr w:type="spellEnd"/>
     </w:p>
     <w:p>
@@ -5858,7 +4062,7 @@
           <w:lang w:val="en-AU"/>
         </w:rPr>
       </w:pPr>
-      <w:bookmarkStart w:id="38" w:name="_Ref301858659"/>
+      <w:bookmarkStart w:id="28" w:name="_Ref301858659"/>
       <w:r>
         <w:rPr>
           <w:lang w:val="en-AU"/>
@@ -5874,7 +4078,7 @@
           <w:t>https://github.com/NancyFx/Nancy</w:t>
         </w:r>
       </w:hyperlink>
-      <w:bookmarkEnd w:id="38"/>
+      <w:bookmarkEnd w:id="28"/>
     </w:p>
     <w:p>
       <w:pPr>
@@ -5889,7 +4093,7 @@
           <w:u w:val="none"/>
         </w:rPr>
       </w:pPr>
-      <w:bookmarkStart w:id="39" w:name="_Ref301861129"/>
+      <w:bookmarkStart w:id="29" w:name="_Ref301861129"/>
       <w:proofErr w:type="spellStart"/>
       <w:r>
         <w:t>ExtJS</w:t>
@@ -5906,7 +4110,7 @@
           <w:t>http://www.sencha.com/products/extjs</w:t>
         </w:r>
       </w:hyperlink>
-      <w:bookmarkEnd w:id="39"/>
+      <w:bookmarkEnd w:id="29"/>
     </w:p>
     <w:p>
       <w:pPr>
@@ -5921,7 +4125,7 @@
           <w:u w:val="none"/>
         </w:rPr>
       </w:pPr>
-      <w:bookmarkStart w:id="40" w:name="_Ref302055156"/>
+      <w:bookmarkStart w:id="30" w:name="_Ref302055156"/>
       <w:r>
         <w:t xml:space="preserve">Guides </w:t>
       </w:r>
@@ -5941,7 +4145,7 @@
           <w:t>http://docs.sencha.com/ext-js/4-0/#!/guide</w:t>
         </w:r>
       </w:hyperlink>
-      <w:bookmarkEnd w:id="40"/>
+      <w:bookmarkEnd w:id="30"/>
       <w:r>
         <w:rPr>
           <w:rStyle w:val="Hyperlink"/>
@@ -5963,7 +4167,7 @@
           <w:lang w:val="en-AU"/>
         </w:rPr>
       </w:pPr>
-      <w:bookmarkStart w:id="41" w:name="_Ref302120164"/>
+      <w:bookmarkStart w:id="31" w:name="_Ref302120164"/>
       <w:proofErr w:type="spellStart"/>
       <w:r>
         <w:rPr>
@@ -5987,7 +4191,7 @@
           <w:t>http://www.sencha.com/products/sdk-tools/</w:t>
         </w:r>
       </w:hyperlink>
-      <w:bookmarkEnd w:id="41"/>
+      <w:bookmarkEnd w:id="31"/>
       <w:r>
         <w:rPr>
           <w:rStyle w:val="Hyperlink"/>
@@ -6004,7 +4208,7 @@
           <w:numId w:val="39"/>
         </w:numPr>
       </w:pPr>
-      <w:bookmarkStart w:id="42" w:name="_Ref301950178"/>
+      <w:bookmarkStart w:id="32" w:name="_Ref301950178"/>
       <w:proofErr w:type="spellStart"/>
       <w:r>
         <w:t>Nginx</w:t>
@@ -6021,7 +4225,7 @@
           <w:t>http://nginx.org</w:t>
         </w:r>
       </w:hyperlink>
-      <w:bookmarkEnd w:id="42"/>
+      <w:bookmarkEnd w:id="32"/>
       <w:r>
         <w:t xml:space="preserve"> </w:t>
       </w:r>
@@ -6103,7 +4307,7 @@
           <w:rPr>
             <w:noProof/>
           </w:rPr>
-          <w:t>7</w:t>
+          <w:t>1</w:t>
         </w:r>
         <w:r>
           <w:rPr>
@@ -13472,7 +11676,7 @@
 </file>
 
 <file path=customXml/itemProps1.xml><?xml version="1.0" encoding="utf-8"?>
-<ds:datastoreItem xmlns:ds="http://schemas.openxmlformats.org/officeDocument/2006/customXml" ds:itemID="{52C67AE9-F0CB-45DC-BB8B-32B9BCE82C06}">
+<ds:datastoreItem xmlns:ds="http://schemas.openxmlformats.org/officeDocument/2006/customXml" ds:itemID="{49647959-00A9-4799-8E45-B12EC78092F8}">
   <ds:schemaRefs>
     <ds:schemaRef ds:uri="http://schemas.openxmlformats.org/officeDocument/2006/bibliography"/>
   </ds:schemaRefs>

</xml_diff>